<commit_message>
Add reference libraries for hw2
</commit_message>
<xml_diff>
--- a/homework2/CS498_AMO_Homework2.docx
+++ b/homework2/CS498_AMO_Homework2.docx
@@ -1,6 +1,6 @@
 
 <file path=word/document.xml><?xml version="1.0" encoding="utf-8"?>
-<w:document xmlns:wpc="http://schemas.microsoft.com/office/word/2010/wordprocessingCanvas" xmlns:cx="http://schemas.microsoft.com/office/drawing/2014/chartex" xmlns:cx1="http://schemas.microsoft.com/office/drawing/2015/9/8/chartex" xmlns:mc="http://schemas.openxmlformats.org/markup-compatibility/2006" xmlns:o="urn:schemas-microsoft-com:office:office" xmlns:r="http://schemas.openxmlformats.org/officeDocument/2006/relationships" xmlns:m="http://schemas.openxmlformats.org/officeDocument/2006/math" xmlns:v="urn:schemas-microsoft-com:vml" xmlns:wp14="http://schemas.microsoft.com/office/word/2010/wordprocessingDrawing" xmlns:wp="http://schemas.openxmlformats.org/drawingml/2006/wordprocessingDrawing" xmlns:w10="urn:schemas-microsoft-com:office:word" xmlns:w="http://schemas.openxmlformats.org/wordprocessingml/2006/main" xmlns:w14="http://schemas.microsoft.com/office/word/2010/wordml" xmlns:w15="http://schemas.microsoft.com/office/word/2012/wordml" xmlns:w16se="http://schemas.microsoft.com/office/word/2015/wordml/symex" xmlns:wpg="http://schemas.microsoft.com/office/word/2010/wordprocessingGroup" xmlns:wpi="http://schemas.microsoft.com/office/word/2010/wordprocessingInk" xmlns:wne="http://schemas.microsoft.com/office/word/2006/wordml" xmlns:wps="http://schemas.microsoft.com/office/word/2010/wordprocessingShape" mc:Ignorable="w14 w15 w16se wp14">
+<w:document xmlns:wpc="http://schemas.microsoft.com/office/word/2010/wordprocessingCanvas" xmlns:cx="http://schemas.microsoft.com/office/drawing/2014/chartex" xmlns:cx1="http://schemas.microsoft.com/office/drawing/2015/9/8/chartex" xmlns:cx2="http://schemas.microsoft.com/office/drawing/2015/10/21/chartex" xmlns:cx3="http://schemas.microsoft.com/office/drawing/2016/5/9/chartex" xmlns:cx4="http://schemas.microsoft.com/office/drawing/2016/5/10/chartex" xmlns:cx5="http://schemas.microsoft.com/office/drawing/2016/5/11/chartex" xmlns:cx6="http://schemas.microsoft.com/office/drawing/2016/5/12/chartex" xmlns:cx7="http://schemas.microsoft.com/office/drawing/2016/5/13/chartex" xmlns:cx8="http://schemas.microsoft.com/office/drawing/2016/5/14/chartex" xmlns:mc="http://schemas.openxmlformats.org/markup-compatibility/2006" xmlns:aink="http://schemas.microsoft.com/office/drawing/2016/ink" xmlns:am3d="http://schemas.microsoft.com/office/drawing/2017/model3d" xmlns:o="urn:schemas-microsoft-com:office:office" xmlns:r="http://schemas.openxmlformats.org/officeDocument/2006/relationships" xmlns:m="http://schemas.openxmlformats.org/officeDocument/2006/math" xmlns:v="urn:schemas-microsoft-com:vml" xmlns:wp14="http://schemas.microsoft.com/office/word/2010/wordprocessingDrawing" xmlns:wp="http://schemas.openxmlformats.org/drawingml/2006/wordprocessingDrawing" xmlns:w10="urn:schemas-microsoft-com:office:word" xmlns:w="http://schemas.openxmlformats.org/wordprocessingml/2006/main" xmlns:w14="http://schemas.microsoft.com/office/word/2010/wordml" xmlns:w15="http://schemas.microsoft.com/office/word/2012/wordml" xmlns:w16cid="http://schemas.microsoft.com/office/word/2016/wordml/cid" xmlns:w16se="http://schemas.microsoft.com/office/word/2015/wordml/symex" xmlns:wpg="http://schemas.microsoft.com/office/word/2010/wordprocessingGroup" xmlns:wpi="http://schemas.microsoft.com/office/word/2010/wordprocessingInk" xmlns:wne="http://schemas.microsoft.com/office/word/2006/wordml" xmlns:wps="http://schemas.microsoft.com/office/word/2010/wordprocessingShape" mc:Ignorable="w14 w15 w16se w16cid wp14">
   <w:body>
     <w:p>
       <w:pPr>
@@ -1647,23 +1647,13 @@
         <w:t>step_length_m</w:t>
       </w:r>
       <w:proofErr w:type="spellEnd"/>
-      <w:proofErr w:type="gramStart"/>
       <w:r>
         <w:rPr>
           <w:rFonts w:ascii="Georgia" w:eastAsia="Times New Roman" w:hAnsi="Georgia" w:cs="Times New Roman"/>
           <w:color w:val="333333"/>
           <w:sz w:val="22"/>
         </w:rPr>
-        <w:t>/(</w:t>
-      </w:r>
-      <w:proofErr w:type="gramEnd"/>
-      <w:r>
-        <w:rPr>
-          <w:rFonts w:ascii="Georgia" w:eastAsia="Times New Roman" w:hAnsi="Georgia" w:cs="Times New Roman"/>
-          <w:color w:val="333333"/>
-          <w:sz w:val="22"/>
-        </w:rPr>
-        <w:t>1*</w:t>
+        <w:t>/(1*</w:t>
       </w:r>
       <w:proofErr w:type="spellStart"/>
       <w:r>
@@ -1694,7 +1684,6 @@
           <w:sz w:val="22"/>
         </w:rPr>
       </w:pPr>
-      <w:proofErr w:type="gramStart"/>
       <w:r>
         <w:rPr>
           <w:rFonts w:ascii="Georgia" w:eastAsia="Times New Roman" w:hAnsi="Georgia" w:cs="Times New Roman"/>
@@ -1709,16 +1698,7 @@
           <w:color w:val="333333"/>
           <w:sz w:val="22"/>
         </w:rPr>
-        <w:t>here</w:t>
-      </w:r>
-      <w:proofErr w:type="gramEnd"/>
-      <w:r>
-        <w:rPr>
-          <w:rFonts w:ascii="Georgia" w:eastAsia="Times New Roman" w:hAnsi="Georgia" w:cs="Times New Roman"/>
-          <w:color w:val="333333"/>
-          <w:sz w:val="22"/>
-        </w:rPr>
-        <w:t xml:space="preserve"> we have</w:t>
+        <w:t>here we have</w:t>
       </w:r>
       <w:r>
         <w:rPr>
@@ -2138,8 +2118,6 @@
         </w:rPr>
         <w:t xml:space="preserve">initial </w:t>
       </w:r>
-      <w:bookmarkStart w:id="0" w:name="_GoBack"/>
-      <w:bookmarkEnd w:id="0"/>
       <w:r>
         <w:rPr>
           <w:rFonts w:ascii="Georgia" w:eastAsia="Times New Roman" w:hAnsi="Georgia" w:cs="Times New Roman"/>
@@ -2164,15 +2142,7 @@
           <w:color w:val="333333"/>
           <w:sz w:val="22"/>
         </w:rPr>
-        <w:t xml:space="preserve"> = 5</w:t>
-      </w:r>
-      <w:r>
-        <w:rPr>
-          <w:rFonts w:ascii="Georgia" w:eastAsia="Times New Roman" w:hAnsi="Georgia" w:cs="Times New Roman"/>
-          <w:color w:val="333333"/>
-          <w:sz w:val="22"/>
-        </w:rPr>
-        <w:t>) is quite a good choice; but this is out of scope of the discussion of this home work.</w:t>
+        <w:t xml:space="preserve"> = 5) is quite a good choice; but this is out of scope of the discussion of this home work.</w:t>
       </w:r>
     </w:p>
     <w:p>
@@ -2189,7 +2159,425 @@
           <w:szCs w:val="30"/>
         </w:rPr>
       </w:pPr>
-      <w:r>
+    </w:p>
+    <w:p>
+      <w:pPr>
+        <w:shd w:val="clear" w:color="auto" w:fill="FFFFFF"/>
+        <w:spacing w:before="100" w:beforeAutospacing="1" w:after="100" w:afterAutospacing="1"/>
+        <w:rPr>
+          <w:rFonts w:ascii="Helvetica Neue" w:hAnsi="Helvetica Neue"/>
+          <w:b/>
+          <w:bCs/>
+          <w:color w:val="333333"/>
+          <w:sz w:val="30"/>
+          <w:szCs w:val="30"/>
+        </w:rPr>
+      </w:pPr>
+      <w:r>
+        <w:rPr>
+          <w:rFonts w:ascii="Helvetica Neue" w:hAnsi="Helvetica Neue"/>
+          <w:b/>
+          <w:bCs/>
+          <w:color w:val="333333"/>
+          <w:sz w:val="30"/>
+          <w:szCs w:val="30"/>
+        </w:rPr>
+        <w:t>Libraries used &amp; Reference:</w:t>
+      </w:r>
+    </w:p>
+    <w:p>
+      <w:pPr>
+        <w:shd w:val="clear" w:color="auto" w:fill="FFFFFF"/>
+        <w:rPr>
+          <w:rFonts w:cstheme="minorHAnsi"/>
+          <w:bCs/>
+          <w:color w:val="333333"/>
+        </w:rPr>
+      </w:pPr>
+      <w:r>
+        <w:rPr>
+          <w:rFonts w:cstheme="minorHAnsi"/>
+          <w:b/>
+          <w:bCs/>
+          <w:color w:val="333333"/>
+        </w:rPr>
+        <w:t>David Forsyth</w:t>
+      </w:r>
+      <w:r>
+        <w:rPr>
+          <w:rFonts w:cstheme="minorHAnsi"/>
+          <w:b/>
+          <w:bCs/>
+          <w:color w:val="333333"/>
+        </w:rPr>
+        <w:t>’s book</w:t>
+      </w:r>
+      <w:r>
+        <w:rPr>
+          <w:rFonts w:cstheme="minorHAnsi"/>
+          <w:bCs/>
+          <w:color w:val="333333"/>
+        </w:rPr>
+        <w:t xml:space="preserve"> - Probability and Statistics for Computer Science</w:t>
+      </w:r>
+    </w:p>
+    <w:p>
+      <w:pPr>
+        <w:shd w:val="clear" w:color="auto" w:fill="FFFFFF"/>
+        <w:rPr>
+          <w:rFonts w:cstheme="minorHAnsi"/>
+          <w:b/>
+          <w:bCs/>
+          <w:color w:val="333333"/>
+        </w:rPr>
+      </w:pPr>
+      <w:r>
+        <w:rPr>
+          <w:rFonts w:cstheme="minorHAnsi"/>
+          <w:b/>
+          <w:bCs/>
+          <w:color w:val="333333"/>
+        </w:rPr>
+        <w:t>David Forsyth</w:t>
+      </w:r>
+      <w:r>
+        <w:rPr>
+          <w:rFonts w:cstheme="minorHAnsi"/>
+          <w:b/>
+          <w:bCs/>
+          <w:color w:val="333333"/>
+        </w:rPr>
+        <w:t>’s book</w:t>
+      </w:r>
+      <w:r>
+        <w:rPr>
+          <w:rFonts w:cstheme="minorHAnsi"/>
+          <w:bCs/>
+          <w:color w:val="333333"/>
+        </w:rPr>
+        <w:t xml:space="preserve"> - Applied Machine Learning</w:t>
+      </w:r>
+      <w:r>
+        <w:rPr>
+          <w:rFonts w:cstheme="minorHAnsi"/>
+          <w:b/>
+          <w:bCs/>
+          <w:color w:val="333333"/>
+        </w:rPr>
+        <w:t xml:space="preserve"> </w:t>
+      </w:r>
+    </w:p>
+    <w:p>
+      <w:pPr>
+        <w:shd w:val="clear" w:color="auto" w:fill="FFFFFF"/>
+        <w:rPr>
+          <w:rFonts w:cstheme="minorHAnsi"/>
+          <w:bCs/>
+          <w:color w:val="333333"/>
+        </w:rPr>
+      </w:pPr>
+      <w:r>
+        <w:rPr>
+          <w:rFonts w:cstheme="minorHAnsi"/>
+          <w:b/>
+          <w:bCs/>
+          <w:color w:val="333333"/>
+        </w:rPr>
+        <w:t>Trevor Walker’s lecture and sample code</w:t>
+      </w:r>
+      <w:r>
+        <w:rPr>
+          <w:rFonts w:cstheme="minorHAnsi"/>
+          <w:bCs/>
+          <w:color w:val="333333"/>
+        </w:rPr>
+        <w:t xml:space="preserve"> – CS-498 Lecture videos</w:t>
+      </w:r>
+    </w:p>
+    <w:p>
+      <w:pPr>
+        <w:shd w:val="clear" w:color="auto" w:fill="FFFFFF"/>
+        <w:rPr>
+          <w:rFonts w:cstheme="minorHAnsi"/>
+          <w:bCs/>
+          <w:color w:val="333333"/>
+        </w:rPr>
+      </w:pPr>
+      <w:r>
+        <w:rPr>
+          <w:rFonts w:cstheme="minorHAnsi"/>
+          <w:b/>
+          <w:bCs/>
+          <w:color w:val="333333"/>
+        </w:rPr>
+        <w:t>csv</w:t>
+      </w:r>
+      <w:r>
+        <w:rPr>
+          <w:rFonts w:cstheme="minorHAnsi"/>
+          <w:bCs/>
+          <w:color w:val="333333"/>
+        </w:rPr>
+        <w:t xml:space="preserve"> – for reading data from csv format</w:t>
+      </w:r>
+      <w:r>
+        <w:rPr>
+          <w:rFonts w:cstheme="minorHAnsi"/>
+          <w:bCs/>
+          <w:color w:val="333333"/>
+        </w:rPr>
+        <w:t xml:space="preserve">: </w:t>
+      </w:r>
+      <w:hyperlink r:id="rId11" w:history="1">
+        <w:r>
+          <w:rPr>
+            <w:rStyle w:val="Hyperlink"/>
+            <w:rFonts w:cstheme="minorHAnsi"/>
+            <w:bCs/>
+          </w:rPr>
+          <w:t>https://docs.python.org/3/library/csv.html</w:t>
+        </w:r>
+      </w:hyperlink>
+      <w:r>
+        <w:rPr>
+          <w:rFonts w:cstheme="minorHAnsi"/>
+          <w:bCs/>
+          <w:color w:val="333333"/>
+        </w:rPr>
+        <w:t xml:space="preserve"> </w:t>
+      </w:r>
+    </w:p>
+    <w:p>
+      <w:pPr>
+        <w:shd w:val="clear" w:color="auto" w:fill="FFFFFF"/>
+        <w:rPr>
+          <w:rFonts w:cstheme="minorHAnsi"/>
+          <w:bCs/>
+          <w:color w:val="333333"/>
+        </w:rPr>
+      </w:pPr>
+      <w:r>
+        <w:rPr>
+          <w:rFonts w:cstheme="minorHAnsi"/>
+          <w:b/>
+          <w:bCs/>
+          <w:color w:val="333333"/>
+        </w:rPr>
+        <w:t>Adult</w:t>
+      </w:r>
+      <w:r>
+        <w:rPr>
+          <w:rFonts w:cstheme="minorHAnsi"/>
+          <w:b/>
+          <w:bCs/>
+          <w:color w:val="333333"/>
+        </w:rPr>
+        <w:t xml:space="preserve"> dataset</w:t>
+      </w:r>
+      <w:r>
+        <w:rPr>
+          <w:rFonts w:cstheme="minorHAnsi"/>
+          <w:bCs/>
+          <w:color w:val="333333"/>
+        </w:rPr>
+        <w:t xml:space="preserve"> -</w:t>
+      </w:r>
+      <w:r>
+        <w:rPr>
+          <w:rFonts w:cstheme="minorHAnsi"/>
+          <w:bCs/>
+          <w:color w:val="333333"/>
+        </w:rPr>
+        <w:t xml:space="preserve"> </w:t>
+      </w:r>
+      <w:r>
+        <w:rPr>
+          <w:rFonts w:cstheme="minorHAnsi"/>
+          <w:b/>
+          <w:bCs/>
+          <w:color w:val="333333"/>
+        </w:rPr>
+        <w:t>training</w:t>
+      </w:r>
+      <w:r>
+        <w:rPr>
+          <w:rFonts w:cstheme="minorHAnsi"/>
+          <w:b/>
+          <w:bCs/>
+          <w:color w:val="333333"/>
+        </w:rPr>
+        <w:t xml:space="preserve"> </w:t>
+      </w:r>
+      <w:r>
+        <w:rPr>
+          <w:rFonts w:cstheme="minorHAnsi"/>
+          <w:b/>
+          <w:bCs/>
+          <w:color w:val="333333"/>
+        </w:rPr>
+        <w:t xml:space="preserve">dataset </w:t>
+      </w:r>
+      <w:hyperlink r:id="rId12" w:history="1">
+        <w:r>
+          <w:rPr>
+            <w:rStyle w:val="Hyperlink"/>
+            <w:rFonts w:cstheme="minorHAnsi"/>
+            <w:bCs/>
+          </w:rPr>
+          <w:t>https://courses.engr.illinois.edu/cs498aml/sp2019/homeworks/train.txt</w:t>
+        </w:r>
+      </w:hyperlink>
+    </w:p>
+    <w:p>
+      <w:pPr>
+        <w:shd w:val="clear" w:color="auto" w:fill="FFFFFF"/>
+        <w:rPr>
+          <w:rFonts w:cstheme="minorHAnsi"/>
+          <w:bCs/>
+          <w:color w:val="333333"/>
+        </w:rPr>
+      </w:pPr>
+      <w:r>
+        <w:rPr>
+          <w:rFonts w:cstheme="minorHAnsi"/>
+          <w:b/>
+          <w:bCs/>
+          <w:color w:val="333333"/>
+        </w:rPr>
+        <w:t>Testing dataset</w:t>
+      </w:r>
+      <w:r>
+        <w:rPr>
+          <w:rFonts w:cstheme="minorHAnsi"/>
+          <w:bCs/>
+          <w:color w:val="333333"/>
+        </w:rPr>
+        <w:t xml:space="preserve"> </w:t>
+      </w:r>
+      <w:hyperlink r:id="rId13" w:history="1">
+        <w:r>
+          <w:rPr>
+            <w:rStyle w:val="Hyperlink"/>
+            <w:rFonts w:cstheme="minorHAnsi"/>
+            <w:bCs/>
+          </w:rPr>
+          <w:t>https://courses.engr.illinois.edu/cs498aml/sp2019/homeworks/test.txt</w:t>
+        </w:r>
+      </w:hyperlink>
+      <w:r>
+        <w:rPr>
+          <w:rFonts w:cstheme="minorHAnsi"/>
+          <w:bCs/>
+          <w:color w:val="333333"/>
+        </w:rPr>
+        <w:t xml:space="preserve"> </w:t>
+      </w:r>
+    </w:p>
+    <w:p>
+      <w:pPr>
+        <w:shd w:val="clear" w:color="auto" w:fill="FFFFFF"/>
+        <w:rPr>
+          <w:rFonts w:cstheme="minorHAnsi"/>
+          <w:bCs/>
+          <w:color w:val="333333"/>
+        </w:rPr>
+      </w:pPr>
+      <w:proofErr w:type="spellStart"/>
+      <w:r>
+        <w:rPr>
+          <w:rFonts w:cstheme="minorHAnsi"/>
+          <w:b/>
+          <w:bCs/>
+          <w:color w:val="333333"/>
+        </w:rPr>
+        <w:t>Numpy</w:t>
+      </w:r>
+      <w:proofErr w:type="spellEnd"/>
+      <w:r>
+        <w:rPr>
+          <w:rFonts w:cstheme="minorHAnsi"/>
+          <w:bCs/>
+          <w:color w:val="333333"/>
+        </w:rPr>
+        <w:t xml:space="preserve"> - </w:t>
+      </w:r>
+      <w:hyperlink r:id="rId14" w:history="1">
+        <w:r>
+          <w:rPr>
+            <w:rStyle w:val="Hyperlink"/>
+            <w:rFonts w:cstheme="minorHAnsi"/>
+            <w:bCs/>
+          </w:rPr>
+          <w:t>http://www.numpy.org/</w:t>
+        </w:r>
+      </w:hyperlink>
+    </w:p>
+    <w:p>
+      <w:pPr>
+        <w:shd w:val="clear" w:color="auto" w:fill="FFFFFF"/>
+        <w:rPr>
+          <w:rFonts w:cstheme="minorHAnsi"/>
+          <w:bCs/>
+          <w:color w:val="333333"/>
+        </w:rPr>
+      </w:pPr>
+      <w:r>
+        <w:rPr>
+          <w:rFonts w:cstheme="minorHAnsi"/>
+          <w:b/>
+          <w:bCs/>
+          <w:color w:val="333333"/>
+        </w:rPr>
+        <w:t>matplotlib</w:t>
+      </w:r>
+      <w:r>
+        <w:rPr>
+          <w:rFonts w:cstheme="minorHAnsi"/>
+          <w:bCs/>
+          <w:color w:val="333333"/>
+        </w:rPr>
+        <w:t xml:space="preserve"> - to plot the </w:t>
+      </w:r>
+      <w:r>
+        <w:rPr>
+          <w:rFonts w:cstheme="minorHAnsi"/>
+          <w:bCs/>
+          <w:color w:val="333333"/>
+        </w:rPr>
+        <w:t>accuracy and magnitude</w:t>
+      </w:r>
+      <w:r>
+        <w:rPr>
+          <w:rFonts w:cstheme="minorHAnsi"/>
+          <w:bCs/>
+          <w:color w:val="333333"/>
+        </w:rPr>
+        <w:t xml:space="preserve">: </w:t>
+      </w:r>
+      <w:hyperlink r:id="rId15" w:history="1">
+        <w:r>
+          <w:rPr>
+            <w:rStyle w:val="Hyperlink"/>
+            <w:rFonts w:cstheme="minorHAnsi"/>
+            <w:bCs/>
+          </w:rPr>
+          <w:t>https://matplotlib.org/</w:t>
+        </w:r>
+      </w:hyperlink>
+      <w:r>
+        <w:rPr>
+          <w:rFonts w:cstheme="minorHAnsi"/>
+          <w:bCs/>
+          <w:color w:val="333333"/>
+        </w:rPr>
+        <w:t xml:space="preserve"> </w:t>
+      </w:r>
+    </w:p>
+    <w:p>
+      <w:pPr>
+        <w:shd w:val="clear" w:color="auto" w:fill="FFFFFF"/>
+        <w:spacing w:before="165" w:after="165"/>
+        <w:outlineLvl w:val="3"/>
         <w:rPr>
           <w:rFonts w:ascii="Helvetica Neue" w:eastAsia="Times New Roman" w:hAnsi="Helvetica Neue" w:cs="Times New Roman"/>
           <w:b/>
@@ -2198,8 +2586,56 @@
           <w:sz w:val="30"/>
           <w:szCs w:val="30"/>
         </w:rPr>
-        <w:lastRenderedPageBreak/>
-        <w:t>Page 6+</w:t>
+      </w:pPr>
+      <w:bookmarkStart w:id="0" w:name="_GoBack"/>
+      <w:bookmarkEnd w:id="0"/>
+    </w:p>
+    <w:p>
+      <w:pPr>
+        <w:shd w:val="clear" w:color="auto" w:fill="FFFFFF"/>
+        <w:spacing w:before="165" w:after="165"/>
+        <w:outlineLvl w:val="3"/>
+        <w:rPr>
+          <w:rFonts w:ascii="Helvetica Neue" w:eastAsia="Times New Roman" w:hAnsi="Helvetica Neue" w:cs="Times New Roman"/>
+          <w:b/>
+          <w:bCs/>
+          <w:color w:val="333333"/>
+          <w:sz w:val="30"/>
+          <w:szCs w:val="30"/>
+        </w:rPr>
+      </w:pPr>
+      <w:r>
+        <w:rPr>
+          <w:rFonts w:ascii="Helvetica Neue" w:eastAsia="Times New Roman" w:hAnsi="Helvetica Neue" w:cs="Times New Roman"/>
+          <w:b/>
+          <w:bCs/>
+          <w:color w:val="333333"/>
+          <w:sz w:val="30"/>
+          <w:szCs w:val="30"/>
+        </w:rPr>
+        <w:t xml:space="preserve">Page </w:t>
+      </w:r>
+      <w:r>
+        <w:rPr>
+          <w:rFonts w:ascii="Helvetica Neue" w:eastAsia="Times New Roman" w:hAnsi="Helvetica Neue" w:cs="Times New Roman"/>
+          <w:b/>
+          <w:bCs/>
+          <w:color w:val="333333"/>
+          <w:sz w:val="30"/>
+          <w:szCs w:val="30"/>
+        </w:rPr>
+        <w:t>5</w:t>
+      </w:r>
+      <w:r>
+        <w:rPr>
+          <w:rFonts w:ascii="Helvetica Neue" w:eastAsia="Times New Roman" w:hAnsi="Helvetica Neue" w:cs="Times New Roman"/>
+          <w:b/>
+          <w:bCs/>
+          <w:color w:val="333333"/>
+          <w:sz w:val="30"/>
+          <w:szCs w:val="30"/>
+        </w:rPr>
+        <w:t>+</w:t>
       </w:r>
     </w:p>
     <w:p>
@@ -2498,29 +2934,7 @@
           <w:lang w:val="en-AU" w:eastAsia="zh-CN"/>
         </w:rPr>
         <w:br/>
-        <w:t xml:space="preserve">    </w:t>
-      </w:r>
-      <w:proofErr w:type="spellStart"/>
-      <w:r>
-        <w:rPr>
-          <w:rFonts w:ascii="Courier New" w:eastAsia="Times New Roman" w:hAnsi="Courier New" w:cs="Courier New"/>
-          <w:color w:val="A71D5D"/>
-          <w:sz w:val="14"/>
-          <w:szCs w:val="14"/>
-          <w:lang w:val="en-AU" w:eastAsia="zh-CN"/>
-        </w:rPr>
-        <w:t>def</w:t>
-      </w:r>
-      <w:proofErr w:type="spellEnd"/>
-      <w:r>
-        <w:rPr>
-          <w:rFonts w:ascii="Courier New" w:eastAsia="Times New Roman" w:hAnsi="Courier New" w:cs="Courier New"/>
-          <w:color w:val="A71D5D"/>
-          <w:sz w:val="14"/>
-          <w:szCs w:val="14"/>
-          <w:lang w:val="en-AU" w:eastAsia="zh-CN"/>
-        </w:rPr>
-        <w:t xml:space="preserve"> </w:t>
+        <w:t xml:space="preserve">    def </w:t>
       </w:r>
       <w:r>
         <w:rPr>
@@ -3495,27 +3909,15 @@
         <w:br/>
         <w:t xml:space="preserve">    </w:t>
       </w:r>
-      <w:proofErr w:type="spellStart"/>
-      <w:r>
-        <w:rPr>
-          <w:rFonts w:ascii="Courier New" w:eastAsia="Times New Roman" w:hAnsi="Courier New" w:cs="Courier New"/>
-          <w:color w:val="A71D5D"/>
-          <w:sz w:val="14"/>
-          <w:szCs w:val="14"/>
-          <w:lang w:val="en-AU" w:eastAsia="zh-CN"/>
-        </w:rPr>
-        <w:t>def</w:t>
-      </w:r>
-      <w:proofErr w:type="spellEnd"/>
-      <w:r>
-        <w:rPr>
-          <w:rFonts w:ascii="Courier New" w:eastAsia="Times New Roman" w:hAnsi="Courier New" w:cs="Courier New"/>
-          <w:color w:val="A71D5D"/>
-          <w:sz w:val="14"/>
-          <w:szCs w:val="14"/>
-          <w:lang w:val="en-AU" w:eastAsia="zh-CN"/>
-        </w:rPr>
-        <w:t xml:space="preserve"> </w:t>
+      <w:r>
+        <w:rPr>
+          <w:rFonts w:ascii="Courier New" w:eastAsia="Times New Roman" w:hAnsi="Courier New" w:cs="Courier New"/>
+          <w:color w:val="A71D5D"/>
+          <w:sz w:val="14"/>
+          <w:szCs w:val="14"/>
+          <w:lang w:val="en-AU" w:eastAsia="zh-CN"/>
+        </w:rPr>
+        <w:t xml:space="preserve">def </w:t>
       </w:r>
       <w:proofErr w:type="spellStart"/>
       <w:r>
@@ -4480,27 +4882,15 @@
         <w:br/>
         <w:t xml:space="preserve">    </w:t>
       </w:r>
-      <w:proofErr w:type="spellStart"/>
-      <w:r>
-        <w:rPr>
-          <w:rFonts w:ascii="Courier New" w:eastAsia="Times New Roman" w:hAnsi="Courier New" w:cs="Courier New"/>
-          <w:color w:val="A71D5D"/>
-          <w:sz w:val="14"/>
-          <w:szCs w:val="14"/>
-          <w:lang w:val="en-AU" w:eastAsia="zh-CN"/>
-        </w:rPr>
-        <w:t>def</w:t>
-      </w:r>
-      <w:proofErr w:type="spellEnd"/>
-      <w:r>
-        <w:rPr>
-          <w:rFonts w:ascii="Courier New" w:eastAsia="Times New Roman" w:hAnsi="Courier New" w:cs="Courier New"/>
-          <w:color w:val="A71D5D"/>
-          <w:sz w:val="14"/>
-          <w:szCs w:val="14"/>
-          <w:lang w:val="en-AU" w:eastAsia="zh-CN"/>
-        </w:rPr>
-        <w:t xml:space="preserve"> </w:t>
+      <w:r>
+        <w:rPr>
+          <w:rFonts w:ascii="Courier New" w:eastAsia="Times New Roman" w:hAnsi="Courier New" w:cs="Courier New"/>
+          <w:color w:val="A71D5D"/>
+          <w:sz w:val="14"/>
+          <w:szCs w:val="14"/>
+          <w:lang w:val="en-AU" w:eastAsia="zh-CN"/>
+        </w:rPr>
+        <w:t xml:space="preserve">def </w:t>
       </w:r>
       <w:proofErr w:type="spellStart"/>
       <w:r>
@@ -6946,27 +7336,15 @@
         <w:br/>
         <w:t xml:space="preserve">    </w:t>
       </w:r>
-      <w:proofErr w:type="spellStart"/>
-      <w:r>
-        <w:rPr>
-          <w:rFonts w:ascii="Courier New" w:eastAsia="Times New Roman" w:hAnsi="Courier New" w:cs="Courier New"/>
-          <w:color w:val="A71D5D"/>
-          <w:sz w:val="14"/>
-          <w:szCs w:val="14"/>
-          <w:lang w:val="en-AU" w:eastAsia="zh-CN"/>
-        </w:rPr>
-        <w:t>def</w:t>
-      </w:r>
-      <w:proofErr w:type="spellEnd"/>
-      <w:r>
-        <w:rPr>
-          <w:rFonts w:ascii="Courier New" w:eastAsia="Times New Roman" w:hAnsi="Courier New" w:cs="Courier New"/>
-          <w:color w:val="A71D5D"/>
-          <w:sz w:val="14"/>
-          <w:szCs w:val="14"/>
-          <w:lang w:val="en-AU" w:eastAsia="zh-CN"/>
-        </w:rPr>
-        <w:t xml:space="preserve"> </w:t>
+      <w:r>
+        <w:rPr>
+          <w:rFonts w:ascii="Courier New" w:eastAsia="Times New Roman" w:hAnsi="Courier New" w:cs="Courier New"/>
+          <w:color w:val="A71D5D"/>
+          <w:sz w:val="14"/>
+          <w:szCs w:val="14"/>
+          <w:lang w:val="en-AU" w:eastAsia="zh-CN"/>
+        </w:rPr>
+        <w:t xml:space="preserve">def </w:t>
       </w:r>
       <w:proofErr w:type="spellStart"/>
       <w:r>
@@ -7277,30 +7655,19 @@
           <w:szCs w:val="14"/>
           <w:lang w:val="en-AU" w:eastAsia="zh-CN"/>
         </w:rPr>
+        <w:lastRenderedPageBreak/>
         <w:br/>
         <w:t xml:space="preserve">    </w:t>
       </w:r>
-      <w:proofErr w:type="spellStart"/>
-      <w:r>
-        <w:rPr>
-          <w:rFonts w:ascii="Courier New" w:eastAsia="Times New Roman" w:hAnsi="Courier New" w:cs="Courier New"/>
-          <w:color w:val="A71D5D"/>
-          <w:sz w:val="14"/>
-          <w:szCs w:val="14"/>
-          <w:lang w:val="en-AU" w:eastAsia="zh-CN"/>
-        </w:rPr>
-        <w:t>def</w:t>
-      </w:r>
-      <w:proofErr w:type="spellEnd"/>
-      <w:r>
-        <w:rPr>
-          <w:rFonts w:ascii="Courier New" w:eastAsia="Times New Roman" w:hAnsi="Courier New" w:cs="Courier New"/>
-          <w:color w:val="A71D5D"/>
-          <w:sz w:val="14"/>
-          <w:szCs w:val="14"/>
-          <w:lang w:val="en-AU" w:eastAsia="zh-CN"/>
-        </w:rPr>
-        <w:t xml:space="preserve"> </w:t>
+      <w:r>
+        <w:rPr>
+          <w:rFonts w:ascii="Courier New" w:eastAsia="Times New Roman" w:hAnsi="Courier New" w:cs="Courier New"/>
+          <w:color w:val="A71D5D"/>
+          <w:sz w:val="14"/>
+          <w:szCs w:val="14"/>
+          <w:lang w:val="en-AU" w:eastAsia="zh-CN"/>
+        </w:rPr>
+        <w:t xml:space="preserve">def </w:t>
       </w:r>
       <w:r>
         <w:rPr>
@@ -7713,27 +8080,15 @@
         <w:br/>
         <w:t xml:space="preserve">    </w:t>
       </w:r>
-      <w:proofErr w:type="spellStart"/>
-      <w:r>
-        <w:rPr>
-          <w:rFonts w:ascii="Courier New" w:eastAsia="Times New Roman" w:hAnsi="Courier New" w:cs="Courier New"/>
-          <w:color w:val="A71D5D"/>
-          <w:sz w:val="14"/>
-          <w:szCs w:val="14"/>
-          <w:lang w:val="en-AU" w:eastAsia="zh-CN"/>
-        </w:rPr>
-        <w:t>def</w:t>
-      </w:r>
-      <w:proofErr w:type="spellEnd"/>
-      <w:r>
-        <w:rPr>
-          <w:rFonts w:ascii="Courier New" w:eastAsia="Times New Roman" w:hAnsi="Courier New" w:cs="Courier New"/>
-          <w:color w:val="A71D5D"/>
-          <w:sz w:val="14"/>
-          <w:szCs w:val="14"/>
-          <w:lang w:val="en-AU" w:eastAsia="zh-CN"/>
-        </w:rPr>
-        <w:t xml:space="preserve"> </w:t>
+      <w:r>
+        <w:rPr>
+          <w:rFonts w:ascii="Courier New" w:eastAsia="Times New Roman" w:hAnsi="Courier New" w:cs="Courier New"/>
+          <w:color w:val="A71D5D"/>
+          <w:sz w:val="14"/>
+          <w:szCs w:val="14"/>
+          <w:lang w:val="en-AU" w:eastAsia="zh-CN"/>
+        </w:rPr>
+        <w:t xml:space="preserve">def </w:t>
       </w:r>
       <w:proofErr w:type="spellStart"/>
       <w:r>
@@ -7914,27 +8269,15 @@
         </w:rPr>
         <w:br/>
       </w:r>
-      <w:proofErr w:type="spellStart"/>
-      <w:r>
-        <w:rPr>
-          <w:rFonts w:ascii="Courier New" w:eastAsia="Times New Roman" w:hAnsi="Courier New" w:cs="Courier New"/>
-          <w:color w:val="A71D5D"/>
-          <w:sz w:val="14"/>
-          <w:szCs w:val="14"/>
-          <w:lang w:val="en-AU" w:eastAsia="zh-CN"/>
-        </w:rPr>
-        <w:t>def</w:t>
-      </w:r>
-      <w:proofErr w:type="spellEnd"/>
-      <w:r>
-        <w:rPr>
-          <w:rFonts w:ascii="Courier New" w:eastAsia="Times New Roman" w:hAnsi="Courier New" w:cs="Courier New"/>
-          <w:color w:val="A71D5D"/>
-          <w:sz w:val="14"/>
-          <w:szCs w:val="14"/>
-          <w:lang w:val="en-AU" w:eastAsia="zh-CN"/>
-        </w:rPr>
-        <w:t xml:space="preserve"> </w:t>
+      <w:r>
+        <w:rPr>
+          <w:rFonts w:ascii="Courier New" w:eastAsia="Times New Roman" w:hAnsi="Courier New" w:cs="Courier New"/>
+          <w:color w:val="A71D5D"/>
+          <w:sz w:val="14"/>
+          <w:szCs w:val="14"/>
+          <w:lang w:val="en-AU" w:eastAsia="zh-CN"/>
+        </w:rPr>
+        <w:t xml:space="preserve">def </w:t>
       </w:r>
       <w:proofErr w:type="spellStart"/>
       <w:r>
@@ -9122,7 +9465,6 @@
           <w:szCs w:val="14"/>
           <w:lang w:val="en-AU" w:eastAsia="zh-CN"/>
         </w:rPr>
-        <w:lastRenderedPageBreak/>
         <w:br/>
       </w:r>
       <w:r>
@@ -10227,7 +10569,6 @@
         </w:rPr>
         <w:t xml:space="preserve">= </w:t>
       </w:r>
-      <w:proofErr w:type="spellStart"/>
       <w:r>
         <w:rPr>
           <w:rFonts w:ascii="Courier New" w:eastAsia="Times New Roman" w:hAnsi="Courier New" w:cs="Courier New"/>
@@ -10238,7 +10579,6 @@
         </w:rPr>
         <w:t>int</w:t>
       </w:r>
-      <w:proofErr w:type="spellEnd"/>
       <w:r>
         <w:rPr>
           <w:rFonts w:ascii="Courier New" w:eastAsia="Times New Roman" w:hAnsi="Courier New" w:cs="Courier New"/>
@@ -11191,7 +11531,6 @@
         <w:t xml:space="preserve">= </w:t>
       </w:r>
       <w:proofErr w:type="spellStart"/>
-      <w:proofErr w:type="gramStart"/>
       <w:r>
         <w:rPr>
           <w:rFonts w:ascii="Courier New" w:eastAsia="Times New Roman" w:hAnsi="Courier New" w:cs="Courier New"/>
@@ -11231,9 +11570,62 @@
           <w:szCs w:val="14"/>
           <w:lang w:val="en-AU" w:eastAsia="zh-CN"/>
         </w:rPr>
+        <w:t>((</w:t>
+      </w:r>
+      <w:proofErr w:type="spellStart"/>
+      <w:r>
+        <w:rPr>
+          <w:rFonts w:ascii="Courier New" w:eastAsia="Times New Roman" w:hAnsi="Courier New" w:cs="Courier New"/>
+          <w:color w:val="0086B3"/>
+          <w:sz w:val="14"/>
+          <w:szCs w:val="14"/>
+          <w:lang w:val="en-AU" w:eastAsia="zh-CN"/>
+        </w:rPr>
+        <w:t>len</w:t>
+      </w:r>
+      <w:proofErr w:type="spellEnd"/>
+      <w:r>
+        <w:rPr>
+          <w:rFonts w:ascii="Courier New" w:eastAsia="Times New Roman" w:hAnsi="Courier New" w:cs="Courier New"/>
+          <w:color w:val="63A35C"/>
+          <w:sz w:val="14"/>
+          <w:szCs w:val="14"/>
+          <w:lang w:val="en-AU" w:eastAsia="zh-CN"/>
+        </w:rPr>
         <w:t>(</w:t>
       </w:r>
-      <w:proofErr w:type="gramEnd"/>
+      <w:proofErr w:type="spellStart"/>
+      <w:r>
+        <w:rPr>
+          <w:rFonts w:ascii="Courier New" w:eastAsia="Times New Roman" w:hAnsi="Courier New" w:cs="Courier New"/>
+          <w:color w:val="333333"/>
+          <w:sz w:val="14"/>
+          <w:szCs w:val="14"/>
+          <w:lang w:val="en-AU" w:eastAsia="zh-CN"/>
+        </w:rPr>
+        <w:t>regularisation_lambda</w:t>
+      </w:r>
+      <w:proofErr w:type="spellEnd"/>
+      <w:r>
+        <w:rPr>
+          <w:rFonts w:ascii="Courier New" w:eastAsia="Times New Roman" w:hAnsi="Courier New" w:cs="Courier New"/>
+          <w:color w:val="63A35C"/>
+          <w:sz w:val="14"/>
+          <w:szCs w:val="14"/>
+          <w:lang w:val="en-AU" w:eastAsia="zh-CN"/>
+        </w:rPr>
+        <w:t xml:space="preserve">), </w:t>
+      </w:r>
+      <w:r>
+        <w:rPr>
+          <w:rFonts w:ascii="Courier New" w:eastAsia="Times New Roman" w:hAnsi="Courier New" w:cs="Courier New"/>
+          <w:color w:val="0086B3"/>
+          <w:sz w:val="14"/>
+          <w:szCs w:val="14"/>
+          <w:lang w:val="en-AU" w:eastAsia="zh-CN"/>
+        </w:rPr>
+        <w:t>int</w:t>
+      </w:r>
       <w:r>
         <w:rPr>
           <w:rFonts w:ascii="Courier New" w:eastAsia="Times New Roman" w:hAnsi="Courier New" w:cs="Courier New"/>
@@ -11244,6 +11636,152 @@
         </w:rPr>
         <w:t>(</w:t>
       </w:r>
+      <w:r>
+        <w:rPr>
+          <w:rFonts w:ascii="Courier New" w:eastAsia="Times New Roman" w:hAnsi="Courier New" w:cs="Courier New"/>
+          <w:color w:val="333333"/>
+          <w:sz w:val="14"/>
+          <w:szCs w:val="14"/>
+          <w:lang w:val="en-AU" w:eastAsia="zh-CN"/>
+        </w:rPr>
+        <w:t>steps</w:t>
+      </w:r>
+      <w:r>
+        <w:rPr>
+          <w:rFonts w:ascii="Courier New" w:eastAsia="Times New Roman" w:hAnsi="Courier New" w:cs="Courier New"/>
+          <w:color w:val="A71D5D"/>
+          <w:sz w:val="14"/>
+          <w:szCs w:val="14"/>
+          <w:lang w:val="en-AU" w:eastAsia="zh-CN"/>
+        </w:rPr>
+        <w:t>*</w:t>
+      </w:r>
+      <w:proofErr w:type="spellStart"/>
+      <w:r>
+        <w:rPr>
+          <w:rFonts w:ascii="Courier New" w:eastAsia="Times New Roman" w:hAnsi="Courier New" w:cs="Courier New"/>
+          <w:color w:val="333333"/>
+          <w:sz w:val="14"/>
+          <w:szCs w:val="14"/>
+          <w:lang w:val="en-AU" w:eastAsia="zh-CN"/>
+        </w:rPr>
+        <w:t>total_season</w:t>
+      </w:r>
+      <w:proofErr w:type="spellEnd"/>
+      <w:r>
+        <w:rPr>
+          <w:rFonts w:ascii="Courier New" w:eastAsia="Times New Roman" w:hAnsi="Courier New" w:cs="Courier New"/>
+          <w:color w:val="A71D5D"/>
+          <w:sz w:val="14"/>
+          <w:szCs w:val="14"/>
+          <w:lang w:val="en-AU" w:eastAsia="zh-CN"/>
+        </w:rPr>
+        <w:t>/</w:t>
+      </w:r>
+      <w:r>
+        <w:rPr>
+          <w:rFonts w:ascii="Courier New" w:eastAsia="Times New Roman" w:hAnsi="Courier New" w:cs="Courier New"/>
+          <w:color w:val="0086B3"/>
+          <w:sz w:val="14"/>
+          <w:szCs w:val="14"/>
+          <w:lang w:val="en-AU" w:eastAsia="zh-CN"/>
+        </w:rPr>
+        <w:t>30</w:t>
+      </w:r>
+      <w:r>
+        <w:rPr>
+          <w:rFonts w:ascii="Courier New" w:eastAsia="Times New Roman" w:hAnsi="Courier New" w:cs="Courier New"/>
+          <w:color w:val="63A35C"/>
+          <w:sz w:val="14"/>
+          <w:szCs w:val="14"/>
+          <w:lang w:val="en-AU" w:eastAsia="zh-CN"/>
+        </w:rPr>
+        <w:t>)))</w:t>
+      </w:r>
+      <w:r>
+        <w:rPr>
+          <w:rFonts w:ascii="Courier New" w:eastAsia="Times New Roman" w:hAnsi="Courier New" w:cs="Courier New"/>
+          <w:color w:val="63A35C"/>
+          <w:sz w:val="14"/>
+          <w:szCs w:val="14"/>
+          <w:lang w:val="en-AU" w:eastAsia="zh-CN"/>
+        </w:rPr>
+        <w:br/>
+      </w:r>
+      <w:proofErr w:type="spellStart"/>
+      <w:r>
+        <w:rPr>
+          <w:rFonts w:ascii="Courier New" w:eastAsia="Times New Roman" w:hAnsi="Courier New" w:cs="Courier New"/>
+          <w:color w:val="333333"/>
+          <w:sz w:val="14"/>
+          <w:szCs w:val="14"/>
+          <w:lang w:val="en-AU" w:eastAsia="zh-CN"/>
+        </w:rPr>
+        <w:t>weight_magnitude_history</w:t>
+      </w:r>
+      <w:proofErr w:type="spellEnd"/>
+      <w:r>
+        <w:rPr>
+          <w:rFonts w:ascii="Courier New" w:eastAsia="Times New Roman" w:hAnsi="Courier New" w:cs="Courier New"/>
+          <w:color w:val="333333"/>
+          <w:sz w:val="14"/>
+          <w:szCs w:val="14"/>
+          <w:lang w:val="en-AU" w:eastAsia="zh-CN"/>
+        </w:rPr>
+        <w:t xml:space="preserve"> </w:t>
+      </w:r>
+      <w:r>
+        <w:rPr>
+          <w:rFonts w:ascii="Courier New" w:eastAsia="Times New Roman" w:hAnsi="Courier New" w:cs="Courier New"/>
+          <w:color w:val="A71D5D"/>
+          <w:sz w:val="14"/>
+          <w:szCs w:val="14"/>
+          <w:lang w:val="en-AU" w:eastAsia="zh-CN"/>
+        </w:rPr>
+        <w:t xml:space="preserve">= </w:t>
+      </w:r>
+      <w:proofErr w:type="spellStart"/>
+      <w:r>
+        <w:rPr>
+          <w:rFonts w:ascii="Courier New" w:eastAsia="Times New Roman" w:hAnsi="Courier New" w:cs="Courier New"/>
+          <w:color w:val="333333"/>
+          <w:sz w:val="14"/>
+          <w:szCs w:val="14"/>
+          <w:lang w:val="en-AU" w:eastAsia="zh-CN"/>
+        </w:rPr>
+        <w:t>np</w:t>
+      </w:r>
+      <w:r>
+        <w:rPr>
+          <w:rFonts w:ascii="Courier New" w:eastAsia="Times New Roman" w:hAnsi="Courier New" w:cs="Courier New"/>
+          <w:color w:val="63A35C"/>
+          <w:sz w:val="14"/>
+          <w:szCs w:val="14"/>
+          <w:lang w:val="en-AU" w:eastAsia="zh-CN"/>
+        </w:rPr>
+        <w:t>.</w:t>
+      </w:r>
+      <w:r>
+        <w:rPr>
+          <w:rFonts w:ascii="Courier New" w:eastAsia="Times New Roman" w:hAnsi="Courier New" w:cs="Courier New"/>
+          <w:color w:val="0086B3"/>
+          <w:sz w:val="14"/>
+          <w:szCs w:val="14"/>
+          <w:lang w:val="en-AU" w:eastAsia="zh-CN"/>
+        </w:rPr>
+        <w:t>zeros</w:t>
+      </w:r>
+      <w:proofErr w:type="spellEnd"/>
+      <w:r>
+        <w:rPr>
+          <w:rFonts w:ascii="Courier New" w:eastAsia="Times New Roman" w:hAnsi="Courier New" w:cs="Courier New"/>
+          <w:color w:val="63A35C"/>
+          <w:sz w:val="14"/>
+          <w:szCs w:val="14"/>
+          <w:lang w:val="en-AU" w:eastAsia="zh-CN"/>
+        </w:rPr>
+        <w:t>((</w:t>
+      </w:r>
       <w:proofErr w:type="spellStart"/>
       <w:r>
         <w:rPr>
@@ -11288,7 +11826,6 @@
         </w:rPr>
         <w:t xml:space="preserve">), </w:t>
       </w:r>
-      <w:proofErr w:type="spellStart"/>
       <w:r>
         <w:rPr>
           <w:rFonts w:ascii="Courier New" w:eastAsia="Times New Roman" w:hAnsi="Courier New" w:cs="Courier New"/>
@@ -11299,219 +11836,6 @@
         </w:rPr>
         <w:t>int</w:t>
       </w:r>
-      <w:proofErr w:type="spellEnd"/>
-      <w:r>
-        <w:rPr>
-          <w:rFonts w:ascii="Courier New" w:eastAsia="Times New Roman" w:hAnsi="Courier New" w:cs="Courier New"/>
-          <w:color w:val="63A35C"/>
-          <w:sz w:val="14"/>
-          <w:szCs w:val="14"/>
-          <w:lang w:val="en-AU" w:eastAsia="zh-CN"/>
-        </w:rPr>
-        <w:t>(</w:t>
-      </w:r>
-      <w:r>
-        <w:rPr>
-          <w:rFonts w:ascii="Courier New" w:eastAsia="Times New Roman" w:hAnsi="Courier New" w:cs="Courier New"/>
-          <w:color w:val="333333"/>
-          <w:sz w:val="14"/>
-          <w:szCs w:val="14"/>
-          <w:lang w:val="en-AU" w:eastAsia="zh-CN"/>
-        </w:rPr>
-        <w:t>steps</w:t>
-      </w:r>
-      <w:r>
-        <w:rPr>
-          <w:rFonts w:ascii="Courier New" w:eastAsia="Times New Roman" w:hAnsi="Courier New" w:cs="Courier New"/>
-          <w:color w:val="A71D5D"/>
-          <w:sz w:val="14"/>
-          <w:szCs w:val="14"/>
-          <w:lang w:val="en-AU" w:eastAsia="zh-CN"/>
-        </w:rPr>
-        <w:t>*</w:t>
-      </w:r>
-      <w:proofErr w:type="spellStart"/>
-      <w:r>
-        <w:rPr>
-          <w:rFonts w:ascii="Courier New" w:eastAsia="Times New Roman" w:hAnsi="Courier New" w:cs="Courier New"/>
-          <w:color w:val="333333"/>
-          <w:sz w:val="14"/>
-          <w:szCs w:val="14"/>
-          <w:lang w:val="en-AU" w:eastAsia="zh-CN"/>
-        </w:rPr>
-        <w:t>total_season</w:t>
-      </w:r>
-      <w:proofErr w:type="spellEnd"/>
-      <w:r>
-        <w:rPr>
-          <w:rFonts w:ascii="Courier New" w:eastAsia="Times New Roman" w:hAnsi="Courier New" w:cs="Courier New"/>
-          <w:color w:val="A71D5D"/>
-          <w:sz w:val="14"/>
-          <w:szCs w:val="14"/>
-          <w:lang w:val="en-AU" w:eastAsia="zh-CN"/>
-        </w:rPr>
-        <w:t>/</w:t>
-      </w:r>
-      <w:r>
-        <w:rPr>
-          <w:rFonts w:ascii="Courier New" w:eastAsia="Times New Roman" w:hAnsi="Courier New" w:cs="Courier New"/>
-          <w:color w:val="0086B3"/>
-          <w:sz w:val="14"/>
-          <w:szCs w:val="14"/>
-          <w:lang w:val="en-AU" w:eastAsia="zh-CN"/>
-        </w:rPr>
-        <w:t>30</w:t>
-      </w:r>
-      <w:r>
-        <w:rPr>
-          <w:rFonts w:ascii="Courier New" w:eastAsia="Times New Roman" w:hAnsi="Courier New" w:cs="Courier New"/>
-          <w:color w:val="63A35C"/>
-          <w:sz w:val="14"/>
-          <w:szCs w:val="14"/>
-          <w:lang w:val="en-AU" w:eastAsia="zh-CN"/>
-        </w:rPr>
-        <w:t>)))</w:t>
-      </w:r>
-      <w:r>
-        <w:rPr>
-          <w:rFonts w:ascii="Courier New" w:eastAsia="Times New Roman" w:hAnsi="Courier New" w:cs="Courier New"/>
-          <w:color w:val="63A35C"/>
-          <w:sz w:val="14"/>
-          <w:szCs w:val="14"/>
-          <w:lang w:val="en-AU" w:eastAsia="zh-CN"/>
-        </w:rPr>
-        <w:br/>
-      </w:r>
-      <w:proofErr w:type="spellStart"/>
-      <w:r>
-        <w:rPr>
-          <w:rFonts w:ascii="Courier New" w:eastAsia="Times New Roman" w:hAnsi="Courier New" w:cs="Courier New"/>
-          <w:color w:val="333333"/>
-          <w:sz w:val="14"/>
-          <w:szCs w:val="14"/>
-          <w:lang w:val="en-AU" w:eastAsia="zh-CN"/>
-        </w:rPr>
-        <w:t>weight_magnitude_history</w:t>
-      </w:r>
-      <w:proofErr w:type="spellEnd"/>
-      <w:r>
-        <w:rPr>
-          <w:rFonts w:ascii="Courier New" w:eastAsia="Times New Roman" w:hAnsi="Courier New" w:cs="Courier New"/>
-          <w:color w:val="333333"/>
-          <w:sz w:val="14"/>
-          <w:szCs w:val="14"/>
-          <w:lang w:val="en-AU" w:eastAsia="zh-CN"/>
-        </w:rPr>
-        <w:t xml:space="preserve"> </w:t>
-      </w:r>
-      <w:r>
-        <w:rPr>
-          <w:rFonts w:ascii="Courier New" w:eastAsia="Times New Roman" w:hAnsi="Courier New" w:cs="Courier New"/>
-          <w:color w:val="A71D5D"/>
-          <w:sz w:val="14"/>
-          <w:szCs w:val="14"/>
-          <w:lang w:val="en-AU" w:eastAsia="zh-CN"/>
-        </w:rPr>
-        <w:t xml:space="preserve">= </w:t>
-      </w:r>
-      <w:proofErr w:type="spellStart"/>
-      <w:r>
-        <w:rPr>
-          <w:rFonts w:ascii="Courier New" w:eastAsia="Times New Roman" w:hAnsi="Courier New" w:cs="Courier New"/>
-          <w:color w:val="333333"/>
-          <w:sz w:val="14"/>
-          <w:szCs w:val="14"/>
-          <w:lang w:val="en-AU" w:eastAsia="zh-CN"/>
-        </w:rPr>
-        <w:t>np</w:t>
-      </w:r>
-      <w:r>
-        <w:rPr>
-          <w:rFonts w:ascii="Courier New" w:eastAsia="Times New Roman" w:hAnsi="Courier New" w:cs="Courier New"/>
-          <w:color w:val="63A35C"/>
-          <w:sz w:val="14"/>
-          <w:szCs w:val="14"/>
-          <w:lang w:val="en-AU" w:eastAsia="zh-CN"/>
-        </w:rPr>
-        <w:t>.</w:t>
-      </w:r>
-      <w:r>
-        <w:rPr>
-          <w:rFonts w:ascii="Courier New" w:eastAsia="Times New Roman" w:hAnsi="Courier New" w:cs="Courier New"/>
-          <w:color w:val="0086B3"/>
-          <w:sz w:val="14"/>
-          <w:szCs w:val="14"/>
-          <w:lang w:val="en-AU" w:eastAsia="zh-CN"/>
-        </w:rPr>
-        <w:t>zeros</w:t>
-      </w:r>
-      <w:proofErr w:type="spellEnd"/>
-      <w:r>
-        <w:rPr>
-          <w:rFonts w:ascii="Courier New" w:eastAsia="Times New Roman" w:hAnsi="Courier New" w:cs="Courier New"/>
-          <w:color w:val="63A35C"/>
-          <w:sz w:val="14"/>
-          <w:szCs w:val="14"/>
-          <w:lang w:val="en-AU" w:eastAsia="zh-CN"/>
-        </w:rPr>
-        <w:t>((</w:t>
-      </w:r>
-      <w:proofErr w:type="spellStart"/>
-      <w:r>
-        <w:rPr>
-          <w:rFonts w:ascii="Courier New" w:eastAsia="Times New Roman" w:hAnsi="Courier New" w:cs="Courier New"/>
-          <w:color w:val="0086B3"/>
-          <w:sz w:val="14"/>
-          <w:szCs w:val="14"/>
-          <w:lang w:val="en-AU" w:eastAsia="zh-CN"/>
-        </w:rPr>
-        <w:t>len</w:t>
-      </w:r>
-      <w:proofErr w:type="spellEnd"/>
-      <w:r>
-        <w:rPr>
-          <w:rFonts w:ascii="Courier New" w:eastAsia="Times New Roman" w:hAnsi="Courier New" w:cs="Courier New"/>
-          <w:color w:val="63A35C"/>
-          <w:sz w:val="14"/>
-          <w:szCs w:val="14"/>
-          <w:lang w:val="en-AU" w:eastAsia="zh-CN"/>
-        </w:rPr>
-        <w:t>(</w:t>
-      </w:r>
-      <w:proofErr w:type="spellStart"/>
-      <w:r>
-        <w:rPr>
-          <w:rFonts w:ascii="Courier New" w:eastAsia="Times New Roman" w:hAnsi="Courier New" w:cs="Courier New"/>
-          <w:color w:val="333333"/>
-          <w:sz w:val="14"/>
-          <w:szCs w:val="14"/>
-          <w:lang w:val="en-AU" w:eastAsia="zh-CN"/>
-        </w:rPr>
-        <w:t>regularisation_lambda</w:t>
-      </w:r>
-      <w:proofErr w:type="spellEnd"/>
-      <w:r>
-        <w:rPr>
-          <w:rFonts w:ascii="Courier New" w:eastAsia="Times New Roman" w:hAnsi="Courier New" w:cs="Courier New"/>
-          <w:color w:val="63A35C"/>
-          <w:sz w:val="14"/>
-          <w:szCs w:val="14"/>
-          <w:lang w:val="en-AU" w:eastAsia="zh-CN"/>
-        </w:rPr>
-        <w:t xml:space="preserve">), </w:t>
-      </w:r>
-      <w:proofErr w:type="spellStart"/>
-      <w:r>
-        <w:rPr>
-          <w:rFonts w:ascii="Courier New" w:eastAsia="Times New Roman" w:hAnsi="Courier New" w:cs="Courier New"/>
-          <w:color w:val="0086B3"/>
-          <w:sz w:val="14"/>
-          <w:szCs w:val="14"/>
-          <w:lang w:val="en-AU" w:eastAsia="zh-CN"/>
-        </w:rPr>
-        <w:t>int</w:t>
-      </w:r>
-      <w:proofErr w:type="spellEnd"/>
       <w:r>
         <w:rPr>
           <w:rFonts w:ascii="Courier New" w:eastAsia="Times New Roman" w:hAnsi="Courier New" w:cs="Courier New"/>
@@ -13678,6 +14002,16 @@
           <w:lang w:val="en-AU" w:eastAsia="zh-CN"/>
         </w:rPr>
         <w:br/>
+      </w:r>
+      <w:r>
+        <w:rPr>
+          <w:rFonts w:ascii="Courier New" w:eastAsia="Times New Roman" w:hAnsi="Courier New" w:cs="Courier New"/>
+          <w:color w:val="A71D5D"/>
+          <w:sz w:val="14"/>
+          <w:szCs w:val="14"/>
+          <w:lang w:val="en-AU" w:eastAsia="zh-CN"/>
+        </w:rPr>
+        <w:lastRenderedPageBreak/>
         <w:t xml:space="preserve">                </w:t>
       </w:r>
       <w:r>
@@ -14419,7 +14753,6 @@
         </w:rPr>
         <w:t xml:space="preserve">, </w:t>
       </w:r>
-      <w:proofErr w:type="spellStart"/>
       <w:r>
         <w:rPr>
           <w:rFonts w:ascii="Courier New" w:eastAsia="Times New Roman" w:hAnsi="Courier New" w:cs="Courier New"/>
@@ -14430,7 +14763,6 @@
         </w:rPr>
         <w:t>int</w:t>
       </w:r>
-      <w:proofErr w:type="spellEnd"/>
       <w:r>
         <w:rPr>
           <w:rFonts w:ascii="Courier New" w:eastAsia="Times New Roman" w:hAnsi="Courier New" w:cs="Courier New"/>
@@ -14642,7 +14974,6 @@
         </w:rPr>
         <w:t xml:space="preserve">, </w:t>
       </w:r>
-      <w:proofErr w:type="spellStart"/>
       <w:r>
         <w:rPr>
           <w:rFonts w:ascii="Courier New" w:eastAsia="Times New Roman" w:hAnsi="Courier New" w:cs="Courier New"/>
@@ -14653,7 +14984,6 @@
         </w:rPr>
         <w:t>int</w:t>
       </w:r>
-      <w:proofErr w:type="spellEnd"/>
       <w:r>
         <w:rPr>
           <w:rFonts w:ascii="Courier New" w:eastAsia="Times New Roman" w:hAnsi="Courier New" w:cs="Courier New"/>
@@ -15840,7 +16170,6 @@
         </w:rPr>
         <w:t>(</w:t>
       </w:r>
-      <w:proofErr w:type="spellStart"/>
       <w:r>
         <w:rPr>
           <w:rFonts w:ascii="Courier New" w:eastAsia="Times New Roman" w:hAnsi="Courier New" w:cs="Courier New"/>
@@ -15851,7 +16180,6 @@
         </w:rPr>
         <w:t>int</w:t>
       </w:r>
-      <w:proofErr w:type="spellEnd"/>
       <w:r>
         <w:rPr>
           <w:rFonts w:ascii="Courier New" w:eastAsia="Times New Roman" w:hAnsi="Courier New" w:cs="Courier New"/>
@@ -16662,7 +16990,6 @@
         </w:rPr>
         <w:t xml:space="preserve">, </w:t>
       </w:r>
-      <w:proofErr w:type="spellStart"/>
       <w:r>
         <w:rPr>
           <w:rFonts w:ascii="Courier New" w:eastAsia="Times New Roman" w:hAnsi="Courier New" w:cs="Courier New"/>
@@ -16673,7 +17000,6 @@
         </w:rPr>
         <w:t>loc</w:t>
       </w:r>
-      <w:proofErr w:type="spellEnd"/>
       <w:r>
         <w:rPr>
           <w:rFonts w:ascii="Courier New" w:eastAsia="Times New Roman" w:hAnsi="Courier New" w:cs="Courier New"/>
@@ -16984,7 +17310,6 @@
           <w:szCs w:val="14"/>
           <w:lang w:val="en-AU" w:eastAsia="zh-CN"/>
         </w:rPr>
-        <w:lastRenderedPageBreak/>
         <w:t xml:space="preserve">for </w:t>
       </w:r>
       <w:proofErr w:type="spellStart"/>
@@ -17434,7 +17759,6 @@
         </w:rPr>
         <w:t xml:space="preserve">, </w:t>
       </w:r>
-      <w:proofErr w:type="spellStart"/>
       <w:r>
         <w:rPr>
           <w:rFonts w:ascii="Courier New" w:eastAsia="Times New Roman" w:hAnsi="Courier New" w:cs="Courier New"/>
@@ -17445,7 +17769,6 @@
         </w:rPr>
         <w:t>loc</w:t>
       </w:r>
-      <w:proofErr w:type="spellEnd"/>
       <w:r>
         <w:rPr>
           <w:rFonts w:ascii="Courier New" w:eastAsia="Times New Roman" w:hAnsi="Courier New" w:cs="Courier New"/>
@@ -18722,7 +19045,6 @@
         <w:t xml:space="preserve">- </w:t>
       </w:r>
       <w:proofErr w:type="spellStart"/>
-      <w:proofErr w:type="gramStart"/>
       <w:r>
         <w:rPr>
           <w:rFonts w:ascii="Courier New" w:eastAsia="Times New Roman" w:hAnsi="Courier New" w:cs="Courier New"/>
@@ -18765,7 +19087,6 @@
         <w:t>(</w:t>
       </w:r>
       <w:proofErr w:type="spellStart"/>
-      <w:proofErr w:type="gramEnd"/>
       <w:r>
         <w:rPr>
           <w:rFonts w:ascii="Courier New" w:eastAsia="Times New Roman" w:hAnsi="Courier New" w:cs="Courier New"/>
@@ -19120,7 +19441,7 @@
 </file>
 
 <file path=word/numbering.xml><?xml version="1.0" encoding="utf-8"?>
-<w:numbering xmlns:wpc="http://schemas.microsoft.com/office/word/2010/wordprocessingCanvas" xmlns:cx="http://schemas.microsoft.com/office/drawing/2014/chartex" xmlns:cx1="http://schemas.microsoft.com/office/drawing/2015/9/8/chartex" xmlns:mc="http://schemas.openxmlformats.org/markup-compatibility/2006" xmlns:o="urn:schemas-microsoft-com:office:office" xmlns:r="http://schemas.openxmlformats.org/officeDocument/2006/relationships" xmlns:m="http://schemas.openxmlformats.org/officeDocument/2006/math" xmlns:v="urn:schemas-microsoft-com:vml" xmlns:wp14="http://schemas.microsoft.com/office/word/2010/wordprocessingDrawing" xmlns:wp="http://schemas.openxmlformats.org/drawingml/2006/wordprocessingDrawing" xmlns:w10="urn:schemas-microsoft-com:office:word" xmlns:w="http://schemas.openxmlformats.org/wordprocessingml/2006/main" xmlns:w14="http://schemas.microsoft.com/office/word/2010/wordml" xmlns:w15="http://schemas.microsoft.com/office/word/2012/wordml" xmlns:w16se="http://schemas.microsoft.com/office/word/2015/wordml/symex" xmlns:wpg="http://schemas.microsoft.com/office/word/2010/wordprocessingGroup" xmlns:wpi="http://schemas.microsoft.com/office/word/2010/wordprocessingInk" xmlns:wne="http://schemas.microsoft.com/office/word/2006/wordml" xmlns:wps="http://schemas.microsoft.com/office/word/2010/wordprocessingShape" mc:Ignorable="w14 w15 w16se wp14">
+<w:numbering xmlns:wpc="http://schemas.microsoft.com/office/word/2010/wordprocessingCanvas" xmlns:cx="http://schemas.microsoft.com/office/drawing/2014/chartex" xmlns:cx1="http://schemas.microsoft.com/office/drawing/2015/9/8/chartex" xmlns:cx2="http://schemas.microsoft.com/office/drawing/2015/10/21/chartex" xmlns:cx3="http://schemas.microsoft.com/office/drawing/2016/5/9/chartex" xmlns:cx4="http://schemas.microsoft.com/office/drawing/2016/5/10/chartex" xmlns:cx5="http://schemas.microsoft.com/office/drawing/2016/5/11/chartex" xmlns:cx6="http://schemas.microsoft.com/office/drawing/2016/5/12/chartex" xmlns:cx7="http://schemas.microsoft.com/office/drawing/2016/5/13/chartex" xmlns:cx8="http://schemas.microsoft.com/office/drawing/2016/5/14/chartex" xmlns:mc="http://schemas.openxmlformats.org/markup-compatibility/2006" xmlns:aink="http://schemas.microsoft.com/office/drawing/2016/ink" xmlns:am3d="http://schemas.microsoft.com/office/drawing/2017/model3d" xmlns:o="urn:schemas-microsoft-com:office:office" xmlns:r="http://schemas.openxmlformats.org/officeDocument/2006/relationships" xmlns:m="http://schemas.openxmlformats.org/officeDocument/2006/math" xmlns:v="urn:schemas-microsoft-com:vml" xmlns:wp14="http://schemas.microsoft.com/office/word/2010/wordprocessingDrawing" xmlns:wp="http://schemas.openxmlformats.org/drawingml/2006/wordprocessingDrawing" xmlns:w10="urn:schemas-microsoft-com:office:word" xmlns:w="http://schemas.openxmlformats.org/wordprocessingml/2006/main" xmlns:w14="http://schemas.microsoft.com/office/word/2010/wordml" xmlns:w15="http://schemas.microsoft.com/office/word/2012/wordml" xmlns:w16cid="http://schemas.microsoft.com/office/word/2016/wordml/cid" xmlns:w16se="http://schemas.microsoft.com/office/word/2015/wordml/symex" xmlns:wpg="http://schemas.microsoft.com/office/word/2010/wordprocessingGroup" xmlns:wpi="http://schemas.microsoft.com/office/word/2010/wordprocessingInk" xmlns:wne="http://schemas.microsoft.com/office/word/2006/wordml" xmlns:wps="http://schemas.microsoft.com/office/word/2010/wordprocessingShape" mc:Ignorable="w14 w15 w16se w16cid wp14">
   <w:abstractNum w:abstractNumId="0" w15:restartNumberingAfterBreak="0">
     <w:nsid w:val="12D81F52"/>
     <w:multiLevelType w:val="multilevel"/>
@@ -19277,7 +19598,7 @@
 </file>
 
 <file path=word/styles.xml><?xml version="1.0" encoding="utf-8"?>
-<w:styles xmlns:mc="http://schemas.openxmlformats.org/markup-compatibility/2006" xmlns:r="http://schemas.openxmlformats.org/officeDocument/2006/relationships" xmlns:w="http://schemas.openxmlformats.org/wordprocessingml/2006/main" xmlns:w14="http://schemas.microsoft.com/office/word/2010/wordml" xmlns:w15="http://schemas.microsoft.com/office/word/2012/wordml" xmlns:w16se="http://schemas.microsoft.com/office/word/2015/wordml/symex" mc:Ignorable="w14 w15 w16se">
+<w:styles xmlns:mc="http://schemas.openxmlformats.org/markup-compatibility/2006" xmlns:r="http://schemas.openxmlformats.org/officeDocument/2006/relationships" xmlns:w="http://schemas.openxmlformats.org/wordprocessingml/2006/main" xmlns:w14="http://schemas.microsoft.com/office/word/2010/wordml" xmlns:w15="http://schemas.microsoft.com/office/word/2012/wordml" xmlns:w16cid="http://schemas.microsoft.com/office/word/2016/wordml/cid" xmlns:w16se="http://schemas.microsoft.com/office/word/2015/wordml/symex" mc:Ignorable="w14 w15 w16se w16cid">
   <w:docDefaults>
     <w:rPrDefault>
       <w:rPr>
@@ -19289,7 +19610,7 @@
     </w:rPrDefault>
     <w:pPrDefault/>
   </w:docDefaults>
-  <w:latentStyles w:defLockedState="0" w:defUIPriority="99" w:defSemiHidden="0" w:defUnhideWhenUsed="0" w:defQFormat="0" w:count="371">
+  <w:latentStyles w:defLockedState="0" w:defUIPriority="99" w:defSemiHidden="0" w:defUnhideWhenUsed="0" w:defQFormat="0" w:count="375">
     <w:lsdException w:name="Normal" w:uiPriority="0" w:qFormat="1"/>
     <w:lsdException w:name="heading 1" w:uiPriority="9" w:qFormat="1"/>
     <w:lsdException w:name="heading 2" w:semiHidden="1" w:uiPriority="9" w:unhideWhenUsed="1" w:qFormat="1"/>
@@ -19395,7 +19716,6 @@
     <w:lsdException w:name="HTML Sample" w:semiHidden="1" w:unhideWhenUsed="1"/>
     <w:lsdException w:name="HTML Typewriter" w:semiHidden="1" w:unhideWhenUsed="1"/>
     <w:lsdException w:name="HTML Variable" w:semiHidden="1" w:unhideWhenUsed="1"/>
-    <w:lsdException w:name="Normal Table" w:semiHidden="1" w:unhideWhenUsed="1"/>
     <w:lsdException w:name="annotation subject" w:semiHidden="1" w:unhideWhenUsed="1"/>
     <w:lsdException w:name="No List" w:semiHidden="1" w:unhideWhenUsed="1"/>
     <w:lsdException w:name="Outline List 1" w:semiHidden="1" w:unhideWhenUsed="1"/>
@@ -19439,10 +19759,8 @@
     <w:lsdException w:name="Table Elegant" w:semiHidden="1" w:unhideWhenUsed="1"/>
     <w:lsdException w:name="Table Professional" w:semiHidden="1" w:unhideWhenUsed="1"/>
     <w:lsdException w:name="Table Subtle 1" w:semiHidden="1" w:unhideWhenUsed="1"/>
-    <w:lsdException w:name="Table Subtle 2" w:semiHidden="1" w:unhideWhenUsed="1"/>
     <w:lsdException w:name="Table Web 1" w:semiHidden="1" w:unhideWhenUsed="1"/>
     <w:lsdException w:name="Table Web 2" w:semiHidden="1" w:unhideWhenUsed="1"/>
-    <w:lsdException w:name="Table Web 3" w:semiHidden="1" w:unhideWhenUsed="1"/>
     <w:lsdException w:name="Balloon Text" w:semiHidden="1" w:unhideWhenUsed="1"/>
     <w:lsdException w:name="Table Grid" w:uiPriority="39"/>
     <w:lsdException w:name="Table Theme" w:semiHidden="1" w:unhideWhenUsed="1"/>
@@ -19661,6 +19979,10 @@
     <w:lsdException w:name="List Table 5 Dark Accent 6" w:uiPriority="50"/>
     <w:lsdException w:name="List Table 6 Colorful Accent 6" w:uiPriority="51"/>
     <w:lsdException w:name="List Table 7 Colorful Accent 6" w:uiPriority="52"/>
+    <w:lsdException w:name="Mention" w:semiHidden="1" w:unhideWhenUsed="1"/>
+    <w:lsdException w:name="Smart Hyperlink" w:semiHidden="1" w:unhideWhenUsed="1"/>
+    <w:lsdException w:name="Hashtag" w:semiHidden="1" w:unhideWhenUsed="1"/>
+    <w:lsdException w:name="Unresolved Mention" w:semiHidden="1" w:unhideWhenUsed="1"/>
   </w:latentStyles>
   <w:style w:type="paragraph" w:default="1" w:styleId="Normal">
     <w:name w:val="Normal"/>
@@ -19812,6 +20134,18 @@
       <w:rFonts w:ascii="Courier New" w:eastAsia="Times New Roman" w:hAnsi="Courier New" w:cs="Courier New"/>
       <w:sz w:val="20"/>
       <w:szCs w:val="20"/>
+    </w:rPr>
+  </w:style>
+  <w:style w:type="character" w:styleId="UnresolvedMention">
+    <w:name w:val="Unresolved Mention"/>
+    <w:basedOn w:val="DefaultParagraphFont"/>
+    <w:uiPriority w:val="99"/>
+    <w:semiHidden/>
+    <w:unhideWhenUsed/>
+    <w:rsid w:val="00301840"/>
+    <w:rPr>
+      <w:color w:val="605E5C"/>
+      <w:shd w:val="clear" w:color="auto" w:fill="E1DFDD"/>
     </w:rPr>
   </w:style>
 </w:styles>

</xml_diff>

<commit_message>
Updated the first page from the leader board
</commit_message>
<xml_diff>
--- a/homework2/CS498_AMO_Homework2.docx
+++ b/homework2/CS498_AMO_Homework2.docx
@@ -1,6 +1,6 @@
 
 <file path=word/document.xml><?xml version="1.0" encoding="utf-8"?>
-<w:document xmlns:wpc="http://schemas.microsoft.com/office/word/2010/wordprocessingCanvas" xmlns:cx="http://schemas.microsoft.com/office/drawing/2014/chartex" xmlns:cx1="http://schemas.microsoft.com/office/drawing/2015/9/8/chartex" xmlns:cx2="http://schemas.microsoft.com/office/drawing/2015/10/21/chartex" xmlns:cx3="http://schemas.microsoft.com/office/drawing/2016/5/9/chartex" xmlns:cx4="http://schemas.microsoft.com/office/drawing/2016/5/10/chartex" xmlns:cx5="http://schemas.microsoft.com/office/drawing/2016/5/11/chartex" xmlns:cx6="http://schemas.microsoft.com/office/drawing/2016/5/12/chartex" xmlns:cx7="http://schemas.microsoft.com/office/drawing/2016/5/13/chartex" xmlns:cx8="http://schemas.microsoft.com/office/drawing/2016/5/14/chartex" xmlns:mc="http://schemas.openxmlformats.org/markup-compatibility/2006" xmlns:aink="http://schemas.microsoft.com/office/drawing/2016/ink" xmlns:am3d="http://schemas.microsoft.com/office/drawing/2017/model3d" xmlns:o="urn:schemas-microsoft-com:office:office" xmlns:r="http://schemas.openxmlformats.org/officeDocument/2006/relationships" xmlns:m="http://schemas.openxmlformats.org/officeDocument/2006/math" xmlns:v="urn:schemas-microsoft-com:vml" xmlns:wp14="http://schemas.microsoft.com/office/word/2010/wordprocessingDrawing" xmlns:wp="http://schemas.openxmlformats.org/drawingml/2006/wordprocessingDrawing" xmlns:w10="urn:schemas-microsoft-com:office:word" xmlns:w="http://schemas.openxmlformats.org/wordprocessingml/2006/main" xmlns:w14="http://schemas.microsoft.com/office/word/2010/wordml" xmlns:w15="http://schemas.microsoft.com/office/word/2012/wordml" xmlns:w16cid="http://schemas.microsoft.com/office/word/2016/wordml/cid" xmlns:w16se="http://schemas.microsoft.com/office/word/2015/wordml/symex" xmlns:wpg="http://schemas.microsoft.com/office/word/2010/wordprocessingGroup" xmlns:wpi="http://schemas.microsoft.com/office/word/2010/wordprocessingInk" xmlns:wne="http://schemas.microsoft.com/office/word/2006/wordml" xmlns:wps="http://schemas.microsoft.com/office/word/2010/wordprocessingShape" mc:Ignorable="w14 w15 w16se w16cid wp14">
+<w:document xmlns:wpc="http://schemas.microsoft.com/office/word/2010/wordprocessingCanvas" xmlns:cx="http://schemas.microsoft.com/office/drawing/2014/chartex" xmlns:cx1="http://schemas.microsoft.com/office/drawing/2015/9/8/chartex" xmlns:mc="http://schemas.openxmlformats.org/markup-compatibility/2006" xmlns:o="urn:schemas-microsoft-com:office:office" xmlns:r="http://schemas.openxmlformats.org/officeDocument/2006/relationships" xmlns:m="http://schemas.openxmlformats.org/officeDocument/2006/math" xmlns:v="urn:schemas-microsoft-com:vml" xmlns:wp14="http://schemas.microsoft.com/office/word/2010/wordprocessingDrawing" xmlns:wp="http://schemas.openxmlformats.org/drawingml/2006/wordprocessingDrawing" xmlns:w10="urn:schemas-microsoft-com:office:word" xmlns:w="http://schemas.openxmlformats.org/wordprocessingml/2006/main" xmlns:w14="http://schemas.microsoft.com/office/word/2010/wordml" xmlns:w15="http://schemas.microsoft.com/office/word/2012/wordml" xmlns:w16se="http://schemas.microsoft.com/office/word/2015/wordml/symex" xmlns:wpg="http://schemas.microsoft.com/office/word/2010/wordprocessingGroup" xmlns:wpi="http://schemas.microsoft.com/office/word/2010/wordprocessingInk" xmlns:wne="http://schemas.microsoft.com/office/word/2006/wordml" xmlns:wps="http://schemas.microsoft.com/office/word/2010/wordprocessingShape" mc:Ignorable="w14 w15 w16se wp14">
   <w:body>
     <w:p>
       <w:pPr>
@@ -321,24 +321,27 @@
     <w:p>
       <w:pPr>
         <w:shd w:val="clear" w:color="auto" w:fill="FFFFFF"/>
-        <w:spacing w:after="165"/>
-        <w:rPr>
-          <w:rFonts w:ascii="Georgia" w:eastAsia="Times New Roman" w:hAnsi="Georgia" w:cs="Times New Roman"/>
-          <w:color w:val="333333"/>
+        <w:spacing w:before="165" w:after="165"/>
+        <w:outlineLvl w:val="3"/>
+        <w:rPr>
+          <w:rFonts w:ascii="Helvetica Neue" w:eastAsia="Times New Roman" w:hAnsi="Helvetica Neue" w:cs="Times New Roman"/>
+          <w:b/>
+          <w:bCs/>
+          <w:color w:val="333333"/>
+          <w:sz w:val="30"/>
+          <w:szCs w:val="30"/>
         </w:rPr>
       </w:pPr>
       <w:r>
         <w:rPr>
-          <w:rFonts w:ascii="Georgia" w:eastAsia="Times New Roman" w:hAnsi="Georgia" w:cs="Times New Roman"/>
           <w:noProof/>
-          <w:color w:val="333333"/>
           <w:lang w:val="en-AU" w:eastAsia="zh-CN"/>
         </w:rPr>
         <w:drawing>
-          <wp:inline distT="0" distB="0" distL="0" distR="0" wp14:anchorId="27E98ACA" wp14:editId="7557FF6B">
-            <wp:extent cx="6400800" cy="544830"/>
-            <wp:effectExtent l="0" t="0" r="0" b="7620"/>
-            <wp:docPr id="2" name="Picture 2"/>
+          <wp:inline distT="0" distB="0" distL="0" distR="0" wp14:anchorId="3896F0D4" wp14:editId="264D928B">
+            <wp:extent cx="5943600" cy="1367155"/>
+            <wp:effectExtent l="0" t="0" r="0" b="4445"/>
+            <wp:docPr id="1" name="Picture 1"/>
             <wp:cNvGraphicFramePr>
               <a:graphicFrameLocks xmlns:a="http://schemas.openxmlformats.org/drawingml/2006/main" noChangeAspect="1"/>
             </wp:cNvGraphicFramePr>
@@ -346,17 +349,11 @@
               <a:graphicData uri="http://schemas.openxmlformats.org/drawingml/2006/picture">
                 <pic:pic xmlns:pic="http://schemas.openxmlformats.org/drawingml/2006/picture">
                   <pic:nvPicPr>
-                    <pic:cNvPr id="2" name="min_score.JPG"/>
+                    <pic:cNvPr id="1" name=""/>
                     <pic:cNvPicPr/>
                   </pic:nvPicPr>
                   <pic:blipFill>
-                    <a:blip r:embed="rId7" cstate="print">
-                      <a:extLst>
-                        <a:ext uri="{28A0092B-C50C-407E-A947-70E740481C1C}">
-                          <a14:useLocalDpi xmlns:a14="http://schemas.microsoft.com/office/drawing/2010/main" val="0"/>
-                        </a:ext>
-                      </a:extLst>
-                    </a:blip>
+                    <a:blip r:embed="rId7"/>
                     <a:stretch>
                       <a:fillRect/>
                     </a:stretch>
@@ -364,7 +361,7 @@
                   <pic:spPr>
                     <a:xfrm>
                       <a:off x="0" y="0"/>
-                      <a:ext cx="6400800" cy="544830"/>
+                      <a:ext cx="5943600" cy="1367155"/>
                     </a:xfrm>
                     <a:prstGeom prst="rect">
                       <a:avLst/>
@@ -380,24 +377,27 @@
     <w:p>
       <w:pPr>
         <w:shd w:val="clear" w:color="auto" w:fill="FFFFFF"/>
-        <w:spacing w:after="165"/>
-        <w:rPr>
-          <w:rFonts w:ascii="Georgia" w:eastAsia="Times New Roman" w:hAnsi="Georgia" w:cs="Times New Roman"/>
-          <w:color w:val="333333"/>
+        <w:spacing w:before="165" w:after="165"/>
+        <w:outlineLvl w:val="3"/>
+        <w:rPr>
+          <w:rFonts w:ascii="Helvetica Neue" w:eastAsia="Times New Roman" w:hAnsi="Helvetica Neue" w:cs="Times New Roman"/>
+          <w:b/>
+          <w:bCs/>
+          <w:color w:val="333333"/>
+          <w:sz w:val="30"/>
+          <w:szCs w:val="30"/>
         </w:rPr>
       </w:pPr>
       <w:r>
         <w:rPr>
-          <w:rFonts w:ascii="Georgia" w:eastAsia="Times New Roman" w:hAnsi="Georgia" w:cs="Times New Roman"/>
           <w:noProof/>
-          <w:color w:val="333333"/>
           <w:lang w:val="en-AU" w:eastAsia="zh-CN"/>
         </w:rPr>
         <w:drawing>
-          <wp:inline distT="0" distB="0" distL="0" distR="0" wp14:anchorId="40F83238" wp14:editId="42C149DD">
-            <wp:extent cx="6409133" cy="358140"/>
-            <wp:effectExtent l="0" t="0" r="0" b="3810"/>
-            <wp:docPr id="1" name="Picture 1"/>
+          <wp:inline distT="0" distB="0" distL="0" distR="0" wp14:anchorId="2D78F673" wp14:editId="149364EF">
+            <wp:extent cx="2324100" cy="1533525"/>
+            <wp:effectExtent l="0" t="0" r="0" b="9525"/>
+            <wp:docPr id="3" name="Picture 3"/>
             <wp:cNvGraphicFramePr>
               <a:graphicFrameLocks xmlns:a="http://schemas.openxmlformats.org/drawingml/2006/main" noChangeAspect="1"/>
             </wp:cNvGraphicFramePr>
@@ -405,17 +405,11 @@
               <a:graphicData uri="http://schemas.openxmlformats.org/drawingml/2006/picture">
                 <pic:pic xmlns:pic="http://schemas.openxmlformats.org/drawingml/2006/picture">
                   <pic:nvPicPr>
-                    <pic:cNvPr id="1" name="Screen Shot 2019-01-29 at 4.37.29 PM.png"/>
+                    <pic:cNvPr id="1" name=""/>
                     <pic:cNvPicPr/>
                   </pic:nvPicPr>
                   <pic:blipFill>
-                    <a:blip r:embed="rId8" cstate="print">
-                      <a:extLst>
-                        <a:ext uri="{28A0092B-C50C-407E-A947-70E740481C1C}">
-                          <a14:useLocalDpi xmlns:a14="http://schemas.microsoft.com/office/drawing/2010/main" val="0"/>
-                        </a:ext>
-                      </a:extLst>
-                    </a:blip>
+                    <a:blip r:embed="rId8"/>
                     <a:stretch>
                       <a:fillRect/>
                     </a:stretch>
@@ -423,7 +417,7 @@
                   <pic:spPr>
                     <a:xfrm>
                       <a:off x="0" y="0"/>
-                      <a:ext cx="6744607" cy="376886"/>
+                      <a:ext cx="2324100" cy="1533525"/>
                     </a:xfrm>
                     <a:prstGeom prst="rect">
                       <a:avLst/>
@@ -435,36 +429,8 @@
           </wp:inline>
         </w:drawing>
       </w:r>
-    </w:p>
-    <w:p>
-      <w:pPr>
-        <w:shd w:val="clear" w:color="auto" w:fill="FFFFFF"/>
-        <w:spacing w:before="165" w:after="165"/>
-        <w:outlineLvl w:val="3"/>
-        <w:rPr>
-          <w:rFonts w:ascii="Helvetica Neue" w:eastAsia="Times New Roman" w:hAnsi="Helvetica Neue" w:cs="Times New Roman"/>
-          <w:b/>
-          <w:bCs/>
-          <w:color w:val="333333"/>
-          <w:sz w:val="30"/>
-          <w:szCs w:val="30"/>
-        </w:rPr>
-      </w:pPr>
-    </w:p>
-    <w:p>
-      <w:pPr>
-        <w:shd w:val="clear" w:color="auto" w:fill="FFFFFF"/>
-        <w:spacing w:before="165" w:after="165"/>
-        <w:outlineLvl w:val="3"/>
-        <w:rPr>
-          <w:rFonts w:ascii="Helvetica Neue" w:eastAsia="Times New Roman" w:hAnsi="Helvetica Neue" w:cs="Times New Roman"/>
-          <w:b/>
-          <w:bCs/>
-          <w:color w:val="333333"/>
-          <w:sz w:val="30"/>
-          <w:szCs w:val="30"/>
-        </w:rPr>
-      </w:pPr>
+      <w:bookmarkStart w:id="0" w:name="_GoBack"/>
+      <w:bookmarkEnd w:id="0"/>
     </w:p>
     <w:p>
       <w:pPr>
@@ -992,6 +958,7 @@
           <w:noProof/>
           <w:lang w:val="en-AU" w:eastAsia="zh-CN"/>
         </w:rPr>
+        <w:lastRenderedPageBreak/>
         <w:drawing>
           <wp:inline distT="0" distB="0" distL="0" distR="0" wp14:anchorId="2B77752C" wp14:editId="4187A84D">
             <wp:extent cx="5943600" cy="4366260"/>
@@ -1097,7 +1064,6 @@
           <w:sz w:val="30"/>
           <w:szCs w:val="30"/>
         </w:rPr>
-        <w:lastRenderedPageBreak/>
         <w:t>Page 4 (25 points)</w:t>
       </w:r>
     </w:p>
@@ -1419,7 +1385,7 @@
           <w:color w:val="333333"/>
           <w:sz w:val="22"/>
         </w:rPr>
-        <w:t>larger regularization constant assists in preventing overfitting</w:t>
+        <w:t xml:space="preserve">larger regularization constant </w:t>
       </w:r>
       <w:r>
         <w:rPr>
@@ -1427,7 +1393,8 @@
           <w:color w:val="333333"/>
           <w:sz w:val="22"/>
         </w:rPr>
-        <w:t xml:space="preserve"> and reduce the variance</w:t>
+        <w:lastRenderedPageBreak/>
+        <w:t>assists in preventing overfitting</w:t>
       </w:r>
       <w:r>
         <w:rPr>
@@ -1435,7 +1402,47 @@
           <w:color w:val="333333"/>
           <w:sz w:val="22"/>
         </w:rPr>
-        <w:t xml:space="preserve"> for future data</w:t>
+        <w:t xml:space="preserve"> and reduce</w:t>
+      </w:r>
+      <w:r>
+        <w:rPr>
+          <w:rFonts w:ascii="Georgia" w:eastAsia="Times New Roman" w:hAnsi="Georgia" w:cs="Times New Roman"/>
+          <w:color w:val="333333"/>
+          <w:sz w:val="22"/>
+        </w:rPr>
+        <w:t>s</w:t>
+      </w:r>
+      <w:r>
+        <w:rPr>
+          <w:rFonts w:ascii="Georgia" w:eastAsia="Times New Roman" w:hAnsi="Georgia" w:cs="Times New Roman"/>
+          <w:color w:val="333333"/>
+          <w:sz w:val="22"/>
+        </w:rPr>
+        <w:t xml:space="preserve"> the </w:t>
+      </w:r>
+      <w:r>
+        <w:rPr>
+          <w:rFonts w:ascii="Georgia" w:eastAsia="Times New Roman" w:hAnsi="Georgia" w:cs="Times New Roman"/>
+          <w:color w:val="333333"/>
+          <w:sz w:val="22"/>
+        </w:rPr>
+        <w:t xml:space="preserve">chance of high </w:t>
+      </w:r>
+      <w:r>
+        <w:rPr>
+          <w:rFonts w:ascii="Georgia" w:eastAsia="Times New Roman" w:hAnsi="Georgia" w:cs="Times New Roman"/>
+          <w:color w:val="333333"/>
+          <w:sz w:val="22"/>
+        </w:rPr>
+        <w:t>variance</w:t>
+      </w:r>
+      <w:r>
+        <w:rPr>
+          <w:rFonts w:ascii="Georgia" w:eastAsia="Times New Roman" w:hAnsi="Georgia" w:cs="Times New Roman"/>
+          <w:color w:val="333333"/>
+          <w:sz w:val="22"/>
+        </w:rPr>
+        <w:t xml:space="preserve"> which does not generalize well for future data</w:t>
       </w:r>
       <w:r>
         <w:rPr>
@@ -1837,6 +1844,14 @@
           <w:color w:val="333333"/>
           <w:sz w:val="22"/>
         </w:rPr>
+        <w:t>n</w:t>
+      </w:r>
+      <w:r>
+        <w:rPr>
+          <w:rFonts w:ascii="Georgia" w:eastAsia="Times New Roman" w:hAnsi="Georgia" w:cs="Times New Roman"/>
+          <w:color w:val="333333"/>
+          <w:sz w:val="22"/>
+        </w:rPr>
         <w:t xml:space="preserve"> as the multiplying factor</w:t>
       </w:r>
       <w:r>
@@ -1942,7 +1957,16 @@
           <w:sz w:val="22"/>
           <w:shd w:val="clear" w:color="auto" w:fill="FFFFFF"/>
         </w:rPr>
-        <w:t>caused the oscillating of the weights</w:t>
+        <w:t>causes</w:t>
+      </w:r>
+      <w:r>
+        <w:rPr>
+          <w:rFonts w:ascii="Georgia" w:hAnsi="Georgia"/>
+          <w:color w:val="333333"/>
+          <w:sz w:val="22"/>
+          <w:shd w:val="clear" w:color="auto" w:fill="FFFFFF"/>
+        </w:rPr>
+        <w:t xml:space="preserve"> the oscillating of the weights</w:t>
       </w:r>
       <w:r>
         <w:rPr>
@@ -2144,21 +2168,6 @@
         </w:rPr>
         <w:t xml:space="preserve"> = 5) is quite a good choice; but this is out of scope of the discussion of this home work.</w:t>
       </w:r>
-    </w:p>
-    <w:p>
-      <w:pPr>
-        <w:shd w:val="clear" w:color="auto" w:fill="FFFFFF"/>
-        <w:spacing w:before="165" w:after="165"/>
-        <w:outlineLvl w:val="3"/>
-        <w:rPr>
-          <w:rFonts w:ascii="Helvetica Neue" w:eastAsia="Times New Roman" w:hAnsi="Helvetica Neue" w:cs="Times New Roman"/>
-          <w:b/>
-          <w:bCs/>
-          <w:color w:val="333333"/>
-          <w:sz w:val="30"/>
-          <w:szCs w:val="30"/>
-        </w:rPr>
-      </w:pPr>
     </w:p>
     <w:p>
       <w:pPr>
@@ -2380,15 +2389,7 @@
           <w:bCs/>
           <w:color w:val="333333"/>
         </w:rPr>
-        <w:t xml:space="preserve"> -</w:t>
-      </w:r>
-      <w:r>
-        <w:rPr>
-          <w:rFonts w:cstheme="minorHAnsi"/>
-          <w:bCs/>
-          <w:color w:val="333333"/>
-        </w:rPr>
-        <w:t xml:space="preserve"> </w:t>
+        <w:t xml:space="preserve"> - </w:t>
       </w:r>
       <w:r>
         <w:rPr>
@@ -2397,25 +2398,7 @@
           <w:bCs/>
           <w:color w:val="333333"/>
         </w:rPr>
-        <w:t>training</w:t>
-      </w:r>
-      <w:r>
-        <w:rPr>
-          <w:rFonts w:cstheme="minorHAnsi"/>
-          <w:b/>
-          <w:bCs/>
-          <w:color w:val="333333"/>
-        </w:rPr>
-        <w:t xml:space="preserve"> </w:t>
-      </w:r>
-      <w:r>
-        <w:rPr>
-          <w:rFonts w:cstheme="minorHAnsi"/>
-          <w:b/>
-          <w:bCs/>
-          <w:color w:val="333333"/>
-        </w:rPr>
-        <w:t xml:space="preserve">dataset </w:t>
+        <w:t xml:space="preserve">training dataset </w:t>
       </w:r>
       <w:hyperlink r:id="rId12" w:history="1">
         <w:r>
@@ -2521,6 +2504,7 @@
           <w:color w:val="333333"/>
         </w:rPr>
       </w:pPr>
+      <w:proofErr w:type="gramStart"/>
       <w:r>
         <w:rPr>
           <w:rFonts w:cstheme="minorHAnsi"/>
@@ -2530,6 +2514,7 @@
         </w:rPr>
         <w:t>matplotlib</w:t>
       </w:r>
+      <w:proofErr w:type="gramEnd"/>
       <w:r>
         <w:rPr>
           <w:rFonts w:cstheme="minorHAnsi"/>
@@ -2587,8 +2572,6 @@
           <w:szCs w:val="30"/>
         </w:rPr>
       </w:pPr>
-      <w:bookmarkStart w:id="0" w:name="_GoBack"/>
-      <w:bookmarkEnd w:id="0"/>
     </w:p>
     <w:p>
       <w:pPr>
@@ -2613,6 +2596,7 @@
           <w:sz w:val="30"/>
           <w:szCs w:val="30"/>
         </w:rPr>
+        <w:lastRenderedPageBreak/>
         <w:t xml:space="preserve">Page </w:t>
       </w:r>
       <w:r>
@@ -2934,7 +2918,29 @@
           <w:lang w:val="en-AU" w:eastAsia="zh-CN"/>
         </w:rPr>
         <w:br/>
-        <w:t xml:space="preserve">    def </w:t>
+        <w:t xml:space="preserve">    </w:t>
+      </w:r>
+      <w:proofErr w:type="spellStart"/>
+      <w:r>
+        <w:rPr>
+          <w:rFonts w:ascii="Courier New" w:eastAsia="Times New Roman" w:hAnsi="Courier New" w:cs="Courier New"/>
+          <w:color w:val="A71D5D"/>
+          <w:sz w:val="14"/>
+          <w:szCs w:val="14"/>
+          <w:lang w:val="en-AU" w:eastAsia="zh-CN"/>
+        </w:rPr>
+        <w:t>def</w:t>
+      </w:r>
+      <w:proofErr w:type="spellEnd"/>
+      <w:r>
+        <w:rPr>
+          <w:rFonts w:ascii="Courier New" w:eastAsia="Times New Roman" w:hAnsi="Courier New" w:cs="Courier New"/>
+          <w:color w:val="A71D5D"/>
+          <w:sz w:val="14"/>
+          <w:szCs w:val="14"/>
+          <w:lang w:val="en-AU" w:eastAsia="zh-CN"/>
+        </w:rPr>
+        <w:t xml:space="preserve"> </w:t>
       </w:r>
       <w:r>
         <w:rPr>
@@ -3909,15 +3915,27 @@
         <w:br/>
         <w:t xml:space="preserve">    </w:t>
       </w:r>
-      <w:r>
-        <w:rPr>
-          <w:rFonts w:ascii="Courier New" w:eastAsia="Times New Roman" w:hAnsi="Courier New" w:cs="Courier New"/>
-          <w:color w:val="A71D5D"/>
-          <w:sz w:val="14"/>
-          <w:szCs w:val="14"/>
-          <w:lang w:val="en-AU" w:eastAsia="zh-CN"/>
-        </w:rPr>
-        <w:t xml:space="preserve">def </w:t>
+      <w:proofErr w:type="spellStart"/>
+      <w:r>
+        <w:rPr>
+          <w:rFonts w:ascii="Courier New" w:eastAsia="Times New Roman" w:hAnsi="Courier New" w:cs="Courier New"/>
+          <w:color w:val="A71D5D"/>
+          <w:sz w:val="14"/>
+          <w:szCs w:val="14"/>
+          <w:lang w:val="en-AU" w:eastAsia="zh-CN"/>
+        </w:rPr>
+        <w:t>def</w:t>
+      </w:r>
+      <w:proofErr w:type="spellEnd"/>
+      <w:r>
+        <w:rPr>
+          <w:rFonts w:ascii="Courier New" w:eastAsia="Times New Roman" w:hAnsi="Courier New" w:cs="Courier New"/>
+          <w:color w:val="A71D5D"/>
+          <w:sz w:val="14"/>
+          <w:szCs w:val="14"/>
+          <w:lang w:val="en-AU" w:eastAsia="zh-CN"/>
+        </w:rPr>
+        <w:t xml:space="preserve"> </w:t>
       </w:r>
       <w:proofErr w:type="spellStart"/>
       <w:r>
@@ -4882,15 +4900,27 @@
         <w:br/>
         <w:t xml:space="preserve">    </w:t>
       </w:r>
-      <w:r>
-        <w:rPr>
-          <w:rFonts w:ascii="Courier New" w:eastAsia="Times New Roman" w:hAnsi="Courier New" w:cs="Courier New"/>
-          <w:color w:val="A71D5D"/>
-          <w:sz w:val="14"/>
-          <w:szCs w:val="14"/>
-          <w:lang w:val="en-AU" w:eastAsia="zh-CN"/>
-        </w:rPr>
-        <w:t xml:space="preserve">def </w:t>
+      <w:proofErr w:type="spellStart"/>
+      <w:r>
+        <w:rPr>
+          <w:rFonts w:ascii="Courier New" w:eastAsia="Times New Roman" w:hAnsi="Courier New" w:cs="Courier New"/>
+          <w:color w:val="A71D5D"/>
+          <w:sz w:val="14"/>
+          <w:szCs w:val="14"/>
+          <w:lang w:val="en-AU" w:eastAsia="zh-CN"/>
+        </w:rPr>
+        <w:t>def</w:t>
+      </w:r>
+      <w:proofErr w:type="spellEnd"/>
+      <w:r>
+        <w:rPr>
+          <w:rFonts w:ascii="Courier New" w:eastAsia="Times New Roman" w:hAnsi="Courier New" w:cs="Courier New"/>
+          <w:color w:val="A71D5D"/>
+          <w:sz w:val="14"/>
+          <w:szCs w:val="14"/>
+          <w:lang w:val="en-AU" w:eastAsia="zh-CN"/>
+        </w:rPr>
+        <w:t xml:space="preserve"> </w:t>
       </w:r>
       <w:proofErr w:type="spellStart"/>
       <w:r>
@@ -7336,15 +7366,27 @@
         <w:br/>
         <w:t xml:space="preserve">    </w:t>
       </w:r>
-      <w:r>
-        <w:rPr>
-          <w:rFonts w:ascii="Courier New" w:eastAsia="Times New Roman" w:hAnsi="Courier New" w:cs="Courier New"/>
-          <w:color w:val="A71D5D"/>
-          <w:sz w:val="14"/>
-          <w:szCs w:val="14"/>
-          <w:lang w:val="en-AU" w:eastAsia="zh-CN"/>
-        </w:rPr>
-        <w:t xml:space="preserve">def </w:t>
+      <w:proofErr w:type="spellStart"/>
+      <w:r>
+        <w:rPr>
+          <w:rFonts w:ascii="Courier New" w:eastAsia="Times New Roman" w:hAnsi="Courier New" w:cs="Courier New"/>
+          <w:color w:val="A71D5D"/>
+          <w:sz w:val="14"/>
+          <w:szCs w:val="14"/>
+          <w:lang w:val="en-AU" w:eastAsia="zh-CN"/>
+        </w:rPr>
+        <w:t>def</w:t>
+      </w:r>
+      <w:proofErr w:type="spellEnd"/>
+      <w:r>
+        <w:rPr>
+          <w:rFonts w:ascii="Courier New" w:eastAsia="Times New Roman" w:hAnsi="Courier New" w:cs="Courier New"/>
+          <w:color w:val="A71D5D"/>
+          <w:sz w:val="14"/>
+          <w:szCs w:val="14"/>
+          <w:lang w:val="en-AU" w:eastAsia="zh-CN"/>
+        </w:rPr>
+        <w:t xml:space="preserve"> </w:t>
       </w:r>
       <w:proofErr w:type="spellStart"/>
       <w:r>
@@ -7655,7 +7697,6 @@
           <w:szCs w:val="14"/>
           <w:lang w:val="en-AU" w:eastAsia="zh-CN"/>
         </w:rPr>
-        <w:lastRenderedPageBreak/>
         <w:br/>
         <w:t xml:space="preserve">    </w:t>
       </w:r>
@@ -8080,15 +8121,27 @@
         <w:br/>
         <w:t xml:space="preserve">    </w:t>
       </w:r>
-      <w:r>
-        <w:rPr>
-          <w:rFonts w:ascii="Courier New" w:eastAsia="Times New Roman" w:hAnsi="Courier New" w:cs="Courier New"/>
-          <w:color w:val="A71D5D"/>
-          <w:sz w:val="14"/>
-          <w:szCs w:val="14"/>
-          <w:lang w:val="en-AU" w:eastAsia="zh-CN"/>
-        </w:rPr>
-        <w:t xml:space="preserve">def </w:t>
+      <w:proofErr w:type="spellStart"/>
+      <w:r>
+        <w:rPr>
+          <w:rFonts w:ascii="Courier New" w:eastAsia="Times New Roman" w:hAnsi="Courier New" w:cs="Courier New"/>
+          <w:color w:val="A71D5D"/>
+          <w:sz w:val="14"/>
+          <w:szCs w:val="14"/>
+          <w:lang w:val="en-AU" w:eastAsia="zh-CN"/>
+        </w:rPr>
+        <w:t>def</w:t>
+      </w:r>
+      <w:proofErr w:type="spellEnd"/>
+      <w:r>
+        <w:rPr>
+          <w:rFonts w:ascii="Courier New" w:eastAsia="Times New Roman" w:hAnsi="Courier New" w:cs="Courier New"/>
+          <w:color w:val="A71D5D"/>
+          <w:sz w:val="14"/>
+          <w:szCs w:val="14"/>
+          <w:lang w:val="en-AU" w:eastAsia="zh-CN"/>
+        </w:rPr>
+        <w:t xml:space="preserve"> </w:t>
       </w:r>
       <w:proofErr w:type="spellStart"/>
       <w:r>
@@ -8269,15 +8322,27 @@
         </w:rPr>
         <w:br/>
       </w:r>
-      <w:r>
-        <w:rPr>
-          <w:rFonts w:ascii="Courier New" w:eastAsia="Times New Roman" w:hAnsi="Courier New" w:cs="Courier New"/>
-          <w:color w:val="A71D5D"/>
-          <w:sz w:val="14"/>
-          <w:szCs w:val="14"/>
-          <w:lang w:val="en-AU" w:eastAsia="zh-CN"/>
-        </w:rPr>
-        <w:t xml:space="preserve">def </w:t>
+      <w:proofErr w:type="spellStart"/>
+      <w:r>
+        <w:rPr>
+          <w:rFonts w:ascii="Courier New" w:eastAsia="Times New Roman" w:hAnsi="Courier New" w:cs="Courier New"/>
+          <w:color w:val="A71D5D"/>
+          <w:sz w:val="14"/>
+          <w:szCs w:val="14"/>
+          <w:lang w:val="en-AU" w:eastAsia="zh-CN"/>
+        </w:rPr>
+        <w:t>def</w:t>
+      </w:r>
+      <w:proofErr w:type="spellEnd"/>
+      <w:r>
+        <w:rPr>
+          <w:rFonts w:ascii="Courier New" w:eastAsia="Times New Roman" w:hAnsi="Courier New" w:cs="Courier New"/>
+          <w:color w:val="A71D5D"/>
+          <w:sz w:val="14"/>
+          <w:szCs w:val="14"/>
+          <w:lang w:val="en-AU" w:eastAsia="zh-CN"/>
+        </w:rPr>
+        <w:t xml:space="preserve"> </w:t>
       </w:r>
       <w:proofErr w:type="spellStart"/>
       <w:r>
@@ -9465,6 +9530,7 @@
           <w:szCs w:val="14"/>
           <w:lang w:val="en-AU" w:eastAsia="zh-CN"/>
         </w:rPr>
+        <w:lastRenderedPageBreak/>
         <w:br/>
       </w:r>
       <w:r>
@@ -10569,6 +10635,7 @@
         </w:rPr>
         <w:t xml:space="preserve">= </w:t>
       </w:r>
+      <w:proofErr w:type="spellStart"/>
       <w:r>
         <w:rPr>
           <w:rFonts w:ascii="Courier New" w:eastAsia="Times New Roman" w:hAnsi="Courier New" w:cs="Courier New"/>
@@ -10579,6 +10646,7 @@
         </w:rPr>
         <w:t>int</w:t>
       </w:r>
+      <w:proofErr w:type="spellEnd"/>
       <w:r>
         <w:rPr>
           <w:rFonts w:ascii="Courier New" w:eastAsia="Times New Roman" w:hAnsi="Courier New" w:cs="Courier New"/>
@@ -11616,6 +11684,7 @@
         </w:rPr>
         <w:t xml:space="preserve">), </w:t>
       </w:r>
+      <w:proofErr w:type="spellStart"/>
       <w:r>
         <w:rPr>
           <w:rFonts w:ascii="Courier New" w:eastAsia="Times New Roman" w:hAnsi="Courier New" w:cs="Courier New"/>
@@ -11626,6 +11695,7 @@
         </w:rPr>
         <w:t>int</w:t>
       </w:r>
+      <w:proofErr w:type="spellEnd"/>
       <w:r>
         <w:rPr>
           <w:rFonts w:ascii="Courier New" w:eastAsia="Times New Roman" w:hAnsi="Courier New" w:cs="Courier New"/>
@@ -11826,6 +11896,7 @@
         </w:rPr>
         <w:t xml:space="preserve">), </w:t>
       </w:r>
+      <w:proofErr w:type="spellStart"/>
       <w:r>
         <w:rPr>
           <w:rFonts w:ascii="Courier New" w:eastAsia="Times New Roman" w:hAnsi="Courier New" w:cs="Courier New"/>
@@ -11836,6 +11907,7 @@
         </w:rPr>
         <w:t>int</w:t>
       </w:r>
+      <w:proofErr w:type="spellEnd"/>
       <w:r>
         <w:rPr>
           <w:rFonts w:ascii="Courier New" w:eastAsia="Times New Roman" w:hAnsi="Courier New" w:cs="Courier New"/>
@@ -14002,16 +14074,6 @@
           <w:lang w:val="en-AU" w:eastAsia="zh-CN"/>
         </w:rPr>
         <w:br/>
-      </w:r>
-      <w:r>
-        <w:rPr>
-          <w:rFonts w:ascii="Courier New" w:eastAsia="Times New Roman" w:hAnsi="Courier New" w:cs="Courier New"/>
-          <w:color w:val="A71D5D"/>
-          <w:sz w:val="14"/>
-          <w:szCs w:val="14"/>
-          <w:lang w:val="en-AU" w:eastAsia="zh-CN"/>
-        </w:rPr>
-        <w:lastRenderedPageBreak/>
         <w:t xml:space="preserve">                </w:t>
       </w:r>
       <w:r>
@@ -14753,6 +14815,7 @@
         </w:rPr>
         <w:t xml:space="preserve">, </w:t>
       </w:r>
+      <w:proofErr w:type="spellStart"/>
       <w:r>
         <w:rPr>
           <w:rFonts w:ascii="Courier New" w:eastAsia="Times New Roman" w:hAnsi="Courier New" w:cs="Courier New"/>
@@ -14763,6 +14826,7 @@
         </w:rPr>
         <w:t>int</w:t>
       </w:r>
+      <w:proofErr w:type="spellEnd"/>
       <w:r>
         <w:rPr>
           <w:rFonts w:ascii="Courier New" w:eastAsia="Times New Roman" w:hAnsi="Courier New" w:cs="Courier New"/>
@@ -14974,6 +15038,7 @@
         </w:rPr>
         <w:t xml:space="preserve">, </w:t>
       </w:r>
+      <w:proofErr w:type="spellStart"/>
       <w:r>
         <w:rPr>
           <w:rFonts w:ascii="Courier New" w:eastAsia="Times New Roman" w:hAnsi="Courier New" w:cs="Courier New"/>
@@ -14984,6 +15049,7 @@
         </w:rPr>
         <w:t>int</w:t>
       </w:r>
+      <w:proofErr w:type="spellEnd"/>
       <w:r>
         <w:rPr>
           <w:rFonts w:ascii="Courier New" w:eastAsia="Times New Roman" w:hAnsi="Courier New" w:cs="Courier New"/>
@@ -16170,6 +16236,7 @@
         </w:rPr>
         <w:t>(</w:t>
       </w:r>
+      <w:proofErr w:type="spellStart"/>
       <w:r>
         <w:rPr>
           <w:rFonts w:ascii="Courier New" w:eastAsia="Times New Roman" w:hAnsi="Courier New" w:cs="Courier New"/>
@@ -16180,6 +16247,7 @@
         </w:rPr>
         <w:t>int</w:t>
       </w:r>
+      <w:proofErr w:type="spellEnd"/>
       <w:r>
         <w:rPr>
           <w:rFonts w:ascii="Courier New" w:eastAsia="Times New Roman" w:hAnsi="Courier New" w:cs="Courier New"/>
@@ -16990,6 +17058,7 @@
         </w:rPr>
         <w:t xml:space="preserve">, </w:t>
       </w:r>
+      <w:proofErr w:type="spellStart"/>
       <w:r>
         <w:rPr>
           <w:rFonts w:ascii="Courier New" w:eastAsia="Times New Roman" w:hAnsi="Courier New" w:cs="Courier New"/>
@@ -17000,6 +17069,7 @@
         </w:rPr>
         <w:t>loc</w:t>
       </w:r>
+      <w:proofErr w:type="spellEnd"/>
       <w:r>
         <w:rPr>
           <w:rFonts w:ascii="Courier New" w:eastAsia="Times New Roman" w:hAnsi="Courier New" w:cs="Courier New"/>
@@ -17310,6 +17380,7 @@
           <w:szCs w:val="14"/>
           <w:lang w:val="en-AU" w:eastAsia="zh-CN"/>
         </w:rPr>
+        <w:lastRenderedPageBreak/>
         <w:t xml:space="preserve">for </w:t>
       </w:r>
       <w:proofErr w:type="spellStart"/>
@@ -17759,6 +17830,7 @@
         </w:rPr>
         <w:t xml:space="preserve">, </w:t>
       </w:r>
+      <w:proofErr w:type="spellStart"/>
       <w:r>
         <w:rPr>
           <w:rFonts w:ascii="Courier New" w:eastAsia="Times New Roman" w:hAnsi="Courier New" w:cs="Courier New"/>
@@ -17769,6 +17841,7 @@
         </w:rPr>
         <w:t>loc</w:t>
       </w:r>
+      <w:proofErr w:type="spellEnd"/>
       <w:r>
         <w:rPr>
           <w:rFonts w:ascii="Courier New" w:eastAsia="Times New Roman" w:hAnsi="Courier New" w:cs="Courier New"/>
@@ -19441,7 +19514,7 @@
 </file>
 
 <file path=word/numbering.xml><?xml version="1.0" encoding="utf-8"?>
-<w:numbering xmlns:wpc="http://schemas.microsoft.com/office/word/2010/wordprocessingCanvas" xmlns:cx="http://schemas.microsoft.com/office/drawing/2014/chartex" xmlns:cx1="http://schemas.microsoft.com/office/drawing/2015/9/8/chartex" xmlns:cx2="http://schemas.microsoft.com/office/drawing/2015/10/21/chartex" xmlns:cx3="http://schemas.microsoft.com/office/drawing/2016/5/9/chartex" xmlns:cx4="http://schemas.microsoft.com/office/drawing/2016/5/10/chartex" xmlns:cx5="http://schemas.microsoft.com/office/drawing/2016/5/11/chartex" xmlns:cx6="http://schemas.microsoft.com/office/drawing/2016/5/12/chartex" xmlns:cx7="http://schemas.microsoft.com/office/drawing/2016/5/13/chartex" xmlns:cx8="http://schemas.microsoft.com/office/drawing/2016/5/14/chartex" xmlns:mc="http://schemas.openxmlformats.org/markup-compatibility/2006" xmlns:aink="http://schemas.microsoft.com/office/drawing/2016/ink" xmlns:am3d="http://schemas.microsoft.com/office/drawing/2017/model3d" xmlns:o="urn:schemas-microsoft-com:office:office" xmlns:r="http://schemas.openxmlformats.org/officeDocument/2006/relationships" xmlns:m="http://schemas.openxmlformats.org/officeDocument/2006/math" xmlns:v="urn:schemas-microsoft-com:vml" xmlns:wp14="http://schemas.microsoft.com/office/word/2010/wordprocessingDrawing" xmlns:wp="http://schemas.openxmlformats.org/drawingml/2006/wordprocessingDrawing" xmlns:w10="urn:schemas-microsoft-com:office:word" xmlns:w="http://schemas.openxmlformats.org/wordprocessingml/2006/main" xmlns:w14="http://schemas.microsoft.com/office/word/2010/wordml" xmlns:w15="http://schemas.microsoft.com/office/word/2012/wordml" xmlns:w16cid="http://schemas.microsoft.com/office/word/2016/wordml/cid" xmlns:w16se="http://schemas.microsoft.com/office/word/2015/wordml/symex" xmlns:wpg="http://schemas.microsoft.com/office/word/2010/wordprocessingGroup" xmlns:wpi="http://schemas.microsoft.com/office/word/2010/wordprocessingInk" xmlns:wne="http://schemas.microsoft.com/office/word/2006/wordml" xmlns:wps="http://schemas.microsoft.com/office/word/2010/wordprocessingShape" mc:Ignorable="w14 w15 w16se w16cid wp14">
+<w:numbering xmlns:wpc="http://schemas.microsoft.com/office/word/2010/wordprocessingCanvas" xmlns:cx="http://schemas.microsoft.com/office/drawing/2014/chartex" xmlns:cx1="http://schemas.microsoft.com/office/drawing/2015/9/8/chartex" xmlns:mc="http://schemas.openxmlformats.org/markup-compatibility/2006" xmlns:o="urn:schemas-microsoft-com:office:office" xmlns:r="http://schemas.openxmlformats.org/officeDocument/2006/relationships" xmlns:m="http://schemas.openxmlformats.org/officeDocument/2006/math" xmlns:v="urn:schemas-microsoft-com:vml" xmlns:wp14="http://schemas.microsoft.com/office/word/2010/wordprocessingDrawing" xmlns:wp="http://schemas.openxmlformats.org/drawingml/2006/wordprocessingDrawing" xmlns:w10="urn:schemas-microsoft-com:office:word" xmlns:w="http://schemas.openxmlformats.org/wordprocessingml/2006/main" xmlns:w14="http://schemas.microsoft.com/office/word/2010/wordml" xmlns:w15="http://schemas.microsoft.com/office/word/2012/wordml" xmlns:w16se="http://schemas.microsoft.com/office/word/2015/wordml/symex" xmlns:wpg="http://schemas.microsoft.com/office/word/2010/wordprocessingGroup" xmlns:wpi="http://schemas.microsoft.com/office/word/2010/wordprocessingInk" xmlns:wne="http://schemas.microsoft.com/office/word/2006/wordml" xmlns:wps="http://schemas.microsoft.com/office/word/2010/wordprocessingShape" mc:Ignorable="w14 w15 w16se wp14">
   <w:abstractNum w:abstractNumId="0" w15:restartNumberingAfterBreak="0">
     <w:nsid w:val="12D81F52"/>
     <w:multiLevelType w:val="multilevel"/>
@@ -19598,7 +19671,7 @@
 </file>
 
 <file path=word/styles.xml><?xml version="1.0" encoding="utf-8"?>
-<w:styles xmlns:mc="http://schemas.openxmlformats.org/markup-compatibility/2006" xmlns:r="http://schemas.openxmlformats.org/officeDocument/2006/relationships" xmlns:w="http://schemas.openxmlformats.org/wordprocessingml/2006/main" xmlns:w14="http://schemas.microsoft.com/office/word/2010/wordml" xmlns:w15="http://schemas.microsoft.com/office/word/2012/wordml" xmlns:w16cid="http://schemas.microsoft.com/office/word/2016/wordml/cid" xmlns:w16se="http://schemas.microsoft.com/office/word/2015/wordml/symex" mc:Ignorable="w14 w15 w16se w16cid">
+<w:styles xmlns:mc="http://schemas.openxmlformats.org/markup-compatibility/2006" xmlns:r="http://schemas.openxmlformats.org/officeDocument/2006/relationships" xmlns:w="http://schemas.openxmlformats.org/wordprocessingml/2006/main" xmlns:w14="http://schemas.microsoft.com/office/word/2010/wordml" xmlns:w15="http://schemas.microsoft.com/office/word/2012/wordml" xmlns:w16se="http://schemas.microsoft.com/office/word/2015/wordml/symex" mc:Ignorable="w14 w15 w16se">
   <w:docDefaults>
     <w:rPrDefault>
       <w:rPr>
@@ -19610,7 +19683,7 @@
     </w:rPrDefault>
     <w:pPrDefault/>
   </w:docDefaults>
-  <w:latentStyles w:defLockedState="0" w:defUIPriority="99" w:defSemiHidden="0" w:defUnhideWhenUsed="0" w:defQFormat="0" w:count="375">
+  <w:latentStyles w:defLockedState="0" w:defUIPriority="99" w:defSemiHidden="0" w:defUnhideWhenUsed="0" w:defQFormat="0" w:count="371">
     <w:lsdException w:name="Normal" w:uiPriority="0" w:qFormat="1"/>
     <w:lsdException w:name="heading 1" w:uiPriority="9" w:qFormat="1"/>
     <w:lsdException w:name="heading 2" w:semiHidden="1" w:uiPriority="9" w:unhideWhenUsed="1" w:qFormat="1"/>
@@ -19716,6 +19789,7 @@
     <w:lsdException w:name="HTML Sample" w:semiHidden="1" w:unhideWhenUsed="1"/>
     <w:lsdException w:name="HTML Typewriter" w:semiHidden="1" w:unhideWhenUsed="1"/>
     <w:lsdException w:name="HTML Variable" w:semiHidden="1" w:unhideWhenUsed="1"/>
+    <w:lsdException w:name="Normal Table" w:semiHidden="1" w:unhideWhenUsed="1"/>
     <w:lsdException w:name="annotation subject" w:semiHidden="1" w:unhideWhenUsed="1"/>
     <w:lsdException w:name="No List" w:semiHidden="1" w:unhideWhenUsed="1"/>
     <w:lsdException w:name="Outline List 1" w:semiHidden="1" w:unhideWhenUsed="1"/>
@@ -19759,8 +19833,10 @@
     <w:lsdException w:name="Table Elegant" w:semiHidden="1" w:unhideWhenUsed="1"/>
     <w:lsdException w:name="Table Professional" w:semiHidden="1" w:unhideWhenUsed="1"/>
     <w:lsdException w:name="Table Subtle 1" w:semiHidden="1" w:unhideWhenUsed="1"/>
+    <w:lsdException w:name="Table Subtle 2" w:semiHidden="1" w:unhideWhenUsed="1"/>
     <w:lsdException w:name="Table Web 1" w:semiHidden="1" w:unhideWhenUsed="1"/>
     <w:lsdException w:name="Table Web 2" w:semiHidden="1" w:unhideWhenUsed="1"/>
+    <w:lsdException w:name="Table Web 3" w:semiHidden="1" w:unhideWhenUsed="1"/>
     <w:lsdException w:name="Balloon Text" w:semiHidden="1" w:unhideWhenUsed="1"/>
     <w:lsdException w:name="Table Grid" w:uiPriority="39"/>
     <w:lsdException w:name="Table Theme" w:semiHidden="1" w:unhideWhenUsed="1"/>
@@ -19979,10 +20055,6 @@
     <w:lsdException w:name="List Table 5 Dark Accent 6" w:uiPriority="50"/>
     <w:lsdException w:name="List Table 6 Colorful Accent 6" w:uiPriority="51"/>
     <w:lsdException w:name="List Table 7 Colorful Accent 6" w:uiPriority="52"/>
-    <w:lsdException w:name="Mention" w:semiHidden="1" w:unhideWhenUsed="1"/>
-    <w:lsdException w:name="Smart Hyperlink" w:semiHidden="1" w:unhideWhenUsed="1"/>
-    <w:lsdException w:name="Hashtag" w:semiHidden="1" w:unhideWhenUsed="1"/>
-    <w:lsdException w:name="Unresolved Mention" w:semiHidden="1" w:unhideWhenUsed="1"/>
   </w:latentStyles>
   <w:style w:type="paragraph" w:default="1" w:styleId="Normal">
     <w:name w:val="Normal"/>
@@ -20136,7 +20208,7 @@
       <w:szCs w:val="20"/>
     </w:rPr>
   </w:style>
-  <w:style w:type="character" w:styleId="UnresolvedMention">
+  <w:style w:type="character" w:customStyle="1" w:styleId="UnresolvedMention">
     <w:name w:val="Unresolved Mention"/>
     <w:basedOn w:val="DefaultParagraphFont"/>
     <w:uiPriority w:val="99"/>

</xml_diff>

<commit_message>
Updated again due to some tiny typos.
</commit_message>
<xml_diff>
--- a/homework2/CS498_AMO_Homework2.docx
+++ b/homework2/CS498_AMO_Homework2.docx
@@ -817,16 +817,7 @@
           <w:rFonts w:ascii="Georgia" w:eastAsia="Times New Roman" w:hAnsi="Georgia" w:cs="Times New Roman"/>
           <w:color w:val="333333"/>
         </w:rPr>
-        <w:t>along with the trai</w:t>
-      </w:r>
-      <w:bookmarkStart w:id="0" w:name="_GoBack"/>
-      <w:bookmarkEnd w:id="0"/>
-      <w:r>
-        <w:rPr>
-          <w:rFonts w:ascii="Georgia" w:eastAsia="Times New Roman" w:hAnsi="Georgia" w:cs="Times New Roman"/>
-          <w:color w:val="333333"/>
-        </w:rPr>
-        <w:t>ning seasons.</w:t>
+        <w:t>along with the training seasons.</w:t>
       </w:r>
     </w:p>
     <w:p>
@@ -1987,7 +1978,23 @@
           <w:color w:val="333333"/>
           <w:sz w:val="22"/>
         </w:rPr>
-        <w:t xml:space="preserve"> is the current season. For the 1 in from of </w:t>
+        <w:t xml:space="preserve"> is the current season. For the </w:t>
+      </w:r>
+      <w:r>
+        <w:rPr>
+          <w:rFonts w:ascii="Georgia" w:eastAsia="Times New Roman" w:hAnsi="Georgia" w:cs="Times New Roman"/>
+          <w:color w:val="333333"/>
+          <w:sz w:val="22"/>
+        </w:rPr>
+        <w:t>20</w:t>
+      </w:r>
+      <w:r>
+        <w:rPr>
+          <w:rFonts w:ascii="Georgia" w:eastAsia="Times New Roman" w:hAnsi="Georgia" w:cs="Times New Roman"/>
+          <w:color w:val="333333"/>
+          <w:sz w:val="22"/>
+        </w:rPr>
+        <w:t xml:space="preserve"> in from of </w:t>
       </w:r>
       <w:proofErr w:type="spellStart"/>
       <w:r>
@@ -2072,7 +2079,31 @@
           <w:color w:val="333333"/>
           <w:sz w:val="22"/>
         </w:rPr>
-        <w:t xml:space="preserve"> to trim down the learning rate at later season (we also tried </w:t>
+        <w:t xml:space="preserve"> to trim down the learning rate at later season</w:t>
+      </w:r>
+      <w:r>
+        <w:rPr>
+          <w:rFonts w:ascii="Georgia" w:eastAsia="Times New Roman" w:hAnsi="Georgia" w:cs="Times New Roman"/>
+          <w:color w:val="333333"/>
+          <w:sz w:val="22"/>
+        </w:rPr>
+        <w:t>s</w:t>
+      </w:r>
+      <w:r>
+        <w:rPr>
+          <w:rFonts w:ascii="Georgia" w:eastAsia="Times New Roman" w:hAnsi="Georgia" w:cs="Times New Roman"/>
+          <w:color w:val="333333"/>
+          <w:sz w:val="22"/>
+        </w:rPr>
+        <w:t xml:space="preserve"> (we also tried </w:t>
+      </w:r>
+      <w:r>
+        <w:rPr>
+          <w:rFonts w:ascii="Georgia" w:eastAsia="Times New Roman" w:hAnsi="Georgia" w:cs="Times New Roman"/>
+          <w:color w:val="333333"/>
+          <w:sz w:val="22"/>
+        </w:rPr>
+        <w:t xml:space="preserve">initial LR = </w:t>
       </w:r>
       <w:r>
         <w:rPr>
@@ -2131,7 +2162,23 @@
           <w:color w:val="333333"/>
           <w:sz w:val="22"/>
         </w:rPr>
-        <w:t>From above it</w:t>
+        <w:t>From above</w:t>
+      </w:r>
+      <w:r>
+        <w:rPr>
+          <w:rFonts w:ascii="Georgia" w:eastAsia="Times New Roman" w:hAnsi="Georgia" w:cs="Times New Roman"/>
+          <w:color w:val="333333"/>
+          <w:sz w:val="22"/>
+        </w:rPr>
+        <w:t>,</w:t>
+      </w:r>
+      <w:r>
+        <w:rPr>
+          <w:rFonts w:ascii="Georgia" w:eastAsia="Times New Roman" w:hAnsi="Georgia" w:cs="Times New Roman"/>
+          <w:color w:val="333333"/>
+          <w:sz w:val="22"/>
+        </w:rPr>
+        <w:t xml:space="preserve"> it</w:t>
       </w:r>
       <w:r>
         <w:rPr>
@@ -2363,7 +2410,25 @@
           <w:sz w:val="22"/>
           <w:shd w:val="clear" w:color="auto" w:fill="FFFFFF"/>
         </w:rPr>
-        <w:t xml:space="preserve"> (e.g. making occasional large, bad, moves)</w:t>
+        <w:t xml:space="preserve"> (e.</w:t>
+      </w:r>
+      <w:r>
+        <w:rPr>
+          <w:rFonts w:ascii="Georgia" w:hAnsi="Georgia"/>
+          <w:color w:val="333333"/>
+          <w:sz w:val="22"/>
+          <w:shd w:val="clear" w:color="auto" w:fill="FFFFFF"/>
+        </w:rPr>
+        <w:t>g. making occasional large, bad</w:t>
+      </w:r>
+      <w:r>
+        <w:rPr>
+          <w:rFonts w:ascii="Georgia" w:hAnsi="Georgia"/>
+          <w:color w:val="333333"/>
+          <w:sz w:val="22"/>
+          <w:shd w:val="clear" w:color="auto" w:fill="FFFFFF"/>
+        </w:rPr>
+        <w:t xml:space="preserve"> moves)</w:t>
       </w:r>
       <w:r>
         <w:rPr>
@@ -2387,7 +2452,39 @@
           <w:color w:val="333333"/>
           <w:sz w:val="22"/>
         </w:rPr>
-        <w:t>We chose 0.001 based on the facts from above graph: it converged reasonably fast and stable, small learning can allow it to converge better at later seasons. Especially in this</w:t>
+        <w:t xml:space="preserve">We chose 0.001 based on the facts from above graph: it converged reasonably fast and stable, </w:t>
+      </w:r>
+      <w:r>
+        <w:rPr>
+          <w:rFonts w:ascii="Georgia" w:eastAsia="Times New Roman" w:hAnsi="Georgia" w:cs="Times New Roman"/>
+          <w:color w:val="333333"/>
+          <w:sz w:val="22"/>
+        </w:rPr>
+        <w:t xml:space="preserve">and </w:t>
+      </w:r>
+      <w:r>
+        <w:rPr>
+          <w:rFonts w:ascii="Georgia" w:eastAsia="Times New Roman" w:hAnsi="Georgia" w:cs="Times New Roman"/>
+          <w:color w:val="333333"/>
+          <w:sz w:val="22"/>
+        </w:rPr>
+        <w:t xml:space="preserve">small learning </w:t>
+      </w:r>
+      <w:r>
+        <w:rPr>
+          <w:rFonts w:ascii="Georgia" w:eastAsia="Times New Roman" w:hAnsi="Georgia" w:cs="Times New Roman"/>
+          <w:color w:val="333333"/>
+          <w:sz w:val="22"/>
+        </w:rPr>
+        <w:t xml:space="preserve">rate </w:t>
+      </w:r>
+      <w:r>
+        <w:rPr>
+          <w:rFonts w:ascii="Georgia" w:eastAsia="Times New Roman" w:hAnsi="Georgia" w:cs="Times New Roman"/>
+          <w:color w:val="333333"/>
+          <w:sz w:val="22"/>
+        </w:rPr>
+        <w:t>can allow it to converge better at later seasons. Especially in this</w:t>
       </w:r>
       <w:r>
         <w:rPr>
@@ -2608,7 +2705,7 @@
           <w:color w:val="333333"/>
           <w:sz w:val="22"/>
         </w:rPr>
-        <w:t xml:space="preserve"> = 5) can still perform well in the test set in auto-grader</w:t>
+        <w:t xml:space="preserve"> = 5) can still</w:t>
       </w:r>
       <w:r>
         <w:rPr>
@@ -2616,7 +2713,39 @@
           <w:color w:val="333333"/>
           <w:sz w:val="22"/>
         </w:rPr>
-        <w:t>; but this is out of scope of the discussion of this home work.</w:t>
+        <w:t xml:space="preserve"> perform well in the test set on</w:t>
+      </w:r>
+      <w:r>
+        <w:rPr>
+          <w:rFonts w:ascii="Georgia" w:eastAsia="Times New Roman" w:hAnsi="Georgia" w:cs="Times New Roman"/>
+          <w:color w:val="333333"/>
+          <w:sz w:val="22"/>
+        </w:rPr>
+        <w:t xml:space="preserve"> auto-grader</w:t>
+      </w:r>
+      <w:r>
+        <w:rPr>
+          <w:rFonts w:ascii="Georgia" w:eastAsia="Times New Roman" w:hAnsi="Georgia" w:cs="Times New Roman"/>
+          <w:color w:val="333333"/>
+          <w:sz w:val="22"/>
+        </w:rPr>
+        <w:t>;</w:t>
+      </w:r>
+      <w:r>
+        <w:rPr>
+          <w:rFonts w:ascii="Georgia" w:eastAsia="Times New Roman" w:hAnsi="Georgia" w:cs="Times New Roman"/>
+          <w:color w:val="333333"/>
+          <w:sz w:val="22"/>
+        </w:rPr>
+        <w:t xml:space="preserve"> but this is out of scope of</w:t>
+      </w:r>
+      <w:r>
+        <w:rPr>
+          <w:rFonts w:ascii="Georgia" w:eastAsia="Times New Roman" w:hAnsi="Georgia" w:cs="Times New Roman"/>
+          <w:color w:val="333333"/>
+          <w:sz w:val="22"/>
+        </w:rPr>
+        <w:t xml:space="preserve"> discussion of this home work.</w:t>
       </w:r>
     </w:p>
     <w:p>
@@ -3720,6 +3849,8 @@
         </w:rPr>
         <w:br/>
       </w:r>
+      <w:bookmarkStart w:id="0" w:name="_GoBack"/>
+      <w:bookmarkEnd w:id="0"/>
       <w:r>
         <w:rPr>
           <w:rFonts w:ascii="Courier New" w:eastAsia="Times New Roman" w:hAnsi="Courier New" w:cs="Courier New"/>

</xml_diff>

<commit_message>
Updated leader board. Updated the LR factor
added 83% screenshots on leader board. Updated LR consideration section, removed 'overshooting', replaced 'LR tries' (discussed already later that paragraph) with scale down factors trails.
1.We used randomly initialized weight and choose small learning rate carefully in case of initial bad weights.
2. 20 is chosen as the multiplying factor to trim down the learning rate at later seasons (we also tried setting this number to 0.1, 1, 2, 10, they have different LR decreasing speeds but it didn’t show much difference in the final accuracy if initial rate was set properly).
</commit_message>
<xml_diff>
--- a/homework2/CS498_AMO_Homework2.docx
+++ b/homework2/CS498_AMO_Homework2.docx
@@ -409,10 +409,10 @@
           <w:lang w:val="en-AU" w:eastAsia="zh-CN"/>
         </w:rPr>
         <w:drawing>
-          <wp:inline distT="0" distB="0" distL="0" distR="0" wp14:anchorId="7A1477BE" wp14:editId="2DD394BE">
-            <wp:extent cx="5943600" cy="782320"/>
+          <wp:inline distT="0" distB="0" distL="0" distR="0" wp14:anchorId="07B2A65E" wp14:editId="397BD6FF">
+            <wp:extent cx="5943600" cy="267970"/>
             <wp:effectExtent l="0" t="0" r="0" b="0"/>
-            <wp:docPr id="4" name="Picture 4"/>
+            <wp:docPr id="7" name="Picture 7"/>
             <wp:cNvGraphicFramePr>
               <a:graphicFrameLocks xmlns:a="http://schemas.openxmlformats.org/drawingml/2006/main" noChangeAspect="1"/>
             </wp:cNvGraphicFramePr>
@@ -432,7 +432,7 @@
                   <pic:spPr>
                     <a:xfrm>
                       <a:off x="0" y="0"/>
-                      <a:ext cx="5943600" cy="782320"/>
+                      <a:ext cx="5943600" cy="267970"/>
                     </a:xfrm>
                     <a:prstGeom prst="rect">
                       <a:avLst/>
@@ -465,10 +465,10 @@
           <w:lang w:val="en-AU" w:eastAsia="zh-CN"/>
         </w:rPr>
         <w:drawing>
-          <wp:inline distT="0" distB="0" distL="0" distR="0" wp14:anchorId="2D78F673" wp14:editId="149364EF">
-            <wp:extent cx="2324100" cy="1533525"/>
-            <wp:effectExtent l="0" t="0" r="0" b="9525"/>
-            <wp:docPr id="3" name="Picture 3"/>
+          <wp:inline distT="0" distB="0" distL="0" distR="0" wp14:anchorId="27697DDE" wp14:editId="685B371A">
+            <wp:extent cx="5943600" cy="291465"/>
+            <wp:effectExtent l="0" t="0" r="0" b="0"/>
+            <wp:docPr id="2" name="Picture 2"/>
             <wp:cNvGraphicFramePr>
               <a:graphicFrameLocks xmlns:a="http://schemas.openxmlformats.org/drawingml/2006/main" noChangeAspect="1"/>
             </wp:cNvGraphicFramePr>
@@ -488,7 +488,7 @@
                   <pic:spPr>
                     <a:xfrm>
                       <a:off x="0" y="0"/>
-                      <a:ext cx="2324100" cy="1533525"/>
+                      <a:ext cx="5943600" cy="291465"/>
                     </a:xfrm>
                     <a:prstGeom prst="rect">
                       <a:avLst/>
@@ -500,16 +500,46 @@
           </wp:inline>
         </w:drawing>
       </w:r>
+    </w:p>
+    <w:p>
+      <w:pPr>
+        <w:shd w:val="clear" w:color="auto" w:fill="FFFFFF"/>
+        <w:spacing w:before="165" w:after="165"/>
+        <w:outlineLvl w:val="3"/>
+        <w:rPr>
+          <w:rFonts w:ascii="Helvetica Neue" w:eastAsia="Times New Roman" w:hAnsi="Helvetica Neue" w:cs="Times New Roman"/>
+          <w:b/>
+          <w:bCs/>
+          <w:color w:val="333333"/>
+          <w:sz w:val="30"/>
+          <w:szCs w:val="30"/>
+        </w:rPr>
+      </w:pPr>
+    </w:p>
+    <w:p>
+      <w:pPr>
+        <w:shd w:val="clear" w:color="auto" w:fill="FFFFFF"/>
+        <w:spacing w:before="165" w:after="165"/>
+        <w:outlineLvl w:val="3"/>
+        <w:rPr>
+          <w:rFonts w:ascii="Helvetica Neue" w:eastAsia="Times New Roman" w:hAnsi="Helvetica Neue" w:cs="Times New Roman"/>
+          <w:b/>
+          <w:bCs/>
+          <w:color w:val="333333"/>
+          <w:sz w:val="30"/>
+          <w:szCs w:val="30"/>
+        </w:rPr>
+      </w:pPr>
       <w:r>
         <w:rPr>
           <w:noProof/>
           <w:lang w:val="en-AU" w:eastAsia="zh-CN"/>
         </w:rPr>
         <w:drawing>
-          <wp:inline distT="0" distB="0" distL="0" distR="0" wp14:anchorId="0BEA887F" wp14:editId="5D68F1E1">
-            <wp:extent cx="2358648" cy="1530350"/>
-            <wp:effectExtent l="0" t="0" r="3810" b="0"/>
-            <wp:docPr id="5" name="Picture 5"/>
+          <wp:inline distT="0" distB="0" distL="0" distR="0" wp14:anchorId="555697A6" wp14:editId="0CCE1B95">
+            <wp:extent cx="1905000" cy="1533108"/>
+            <wp:effectExtent l="0" t="0" r="0" b="0"/>
+            <wp:docPr id="9" name="Picture 9"/>
             <wp:cNvGraphicFramePr>
               <a:graphicFrameLocks xmlns:a="http://schemas.openxmlformats.org/drawingml/2006/main" noChangeAspect="1"/>
             </wp:cNvGraphicFramePr>
@@ -529,7 +559,7 @@
                   <pic:spPr>
                     <a:xfrm>
                       <a:off x="0" y="0"/>
-                      <a:ext cx="2392688" cy="1552436"/>
+                      <a:ext cx="1913898" cy="1540269"/>
                     </a:xfrm>
                     <a:prstGeom prst="rect">
                       <a:avLst/>
@@ -541,157 +571,16 @@
           </wp:inline>
         </w:drawing>
       </w:r>
-    </w:p>
-    <w:p>
-      <w:pPr>
-        <w:shd w:val="clear" w:color="auto" w:fill="FFFFFF"/>
-        <w:spacing w:before="165" w:after="165"/>
-        <w:outlineLvl w:val="3"/>
-        <w:rPr>
-          <w:rFonts w:ascii="Helvetica Neue" w:eastAsia="Times New Roman" w:hAnsi="Helvetica Neue" w:cs="Times New Roman"/>
-          <w:b/>
-          <w:bCs/>
-          <w:color w:val="333333"/>
-          <w:sz w:val="30"/>
-          <w:szCs w:val="30"/>
-        </w:rPr>
-      </w:pPr>
-    </w:p>
-    <w:p>
-      <w:pPr>
-        <w:shd w:val="clear" w:color="auto" w:fill="FFFFFF"/>
-        <w:spacing w:before="165" w:after="165"/>
-        <w:outlineLvl w:val="3"/>
-        <w:rPr>
-          <w:rFonts w:ascii="Helvetica Neue" w:eastAsia="Times New Roman" w:hAnsi="Helvetica Neue" w:cs="Times New Roman"/>
-          <w:b/>
-          <w:bCs/>
-          <w:color w:val="333333"/>
-          <w:sz w:val="30"/>
-          <w:szCs w:val="30"/>
-        </w:rPr>
-      </w:pPr>
-    </w:p>
-    <w:p>
-      <w:pPr>
-        <w:shd w:val="clear" w:color="auto" w:fill="FFFFFF"/>
-        <w:spacing w:before="165" w:after="165"/>
-        <w:outlineLvl w:val="3"/>
-        <w:rPr>
-          <w:rFonts w:ascii="Helvetica Neue" w:eastAsia="Times New Roman" w:hAnsi="Helvetica Neue" w:cs="Times New Roman"/>
-          <w:b/>
-          <w:bCs/>
-          <w:color w:val="333333"/>
-          <w:sz w:val="30"/>
-          <w:szCs w:val="30"/>
-        </w:rPr>
-      </w:pPr>
-    </w:p>
-    <w:p>
-      <w:pPr>
-        <w:shd w:val="clear" w:color="auto" w:fill="FFFFFF"/>
-        <w:spacing w:before="165" w:after="165"/>
-        <w:outlineLvl w:val="3"/>
-        <w:rPr>
-          <w:rFonts w:ascii="Helvetica Neue" w:eastAsia="Times New Roman" w:hAnsi="Helvetica Neue" w:cs="Times New Roman"/>
-          <w:b/>
-          <w:bCs/>
-          <w:color w:val="333333"/>
-          <w:sz w:val="30"/>
-          <w:szCs w:val="30"/>
-        </w:rPr>
-      </w:pPr>
-    </w:p>
-    <w:p>
-      <w:pPr>
-        <w:shd w:val="clear" w:color="auto" w:fill="FFFFFF"/>
-        <w:spacing w:before="165" w:after="165"/>
-        <w:outlineLvl w:val="3"/>
-        <w:rPr>
-          <w:rFonts w:ascii="Helvetica Neue" w:eastAsia="Times New Roman" w:hAnsi="Helvetica Neue" w:cs="Times New Roman"/>
-          <w:b/>
-          <w:bCs/>
-          <w:color w:val="333333"/>
-          <w:sz w:val="30"/>
-          <w:szCs w:val="30"/>
-        </w:rPr>
-      </w:pPr>
-    </w:p>
-    <w:p>
-      <w:pPr>
-        <w:shd w:val="clear" w:color="auto" w:fill="FFFFFF"/>
-        <w:spacing w:before="165" w:after="165"/>
-        <w:outlineLvl w:val="3"/>
-        <w:rPr>
-          <w:rFonts w:ascii="Helvetica Neue" w:eastAsia="Times New Roman" w:hAnsi="Helvetica Neue" w:cs="Times New Roman"/>
-          <w:b/>
-          <w:bCs/>
-          <w:color w:val="333333"/>
-          <w:sz w:val="30"/>
-          <w:szCs w:val="30"/>
-        </w:rPr>
-      </w:pPr>
-    </w:p>
-    <w:p>
-      <w:pPr>
-        <w:shd w:val="clear" w:color="auto" w:fill="FFFFFF"/>
-        <w:spacing w:before="165" w:after="165"/>
-        <w:outlineLvl w:val="3"/>
-        <w:rPr>
-          <w:rFonts w:ascii="Helvetica Neue" w:eastAsia="Times New Roman" w:hAnsi="Helvetica Neue" w:cs="Times New Roman"/>
-          <w:b/>
-          <w:bCs/>
-          <w:color w:val="333333"/>
-          <w:sz w:val="30"/>
-          <w:szCs w:val="30"/>
-        </w:rPr>
-      </w:pPr>
-      <w:r>
-        <w:rPr>
-          <w:rFonts w:ascii="Helvetica Neue" w:eastAsia="Times New Roman" w:hAnsi="Helvetica Neue" w:cs="Times New Roman"/>
-          <w:b/>
-          <w:bCs/>
-          <w:color w:val="333333"/>
-          <w:sz w:val="30"/>
-          <w:szCs w:val="30"/>
-        </w:rPr>
-        <w:lastRenderedPageBreak/>
-        <w:t>Page 2 (20 points)</w:t>
-      </w:r>
-    </w:p>
-    <w:p>
-      <w:pPr>
-        <w:shd w:val="clear" w:color="auto" w:fill="FFFFFF"/>
-        <w:spacing w:after="165"/>
-        <w:rPr>
-          <w:rFonts w:ascii="Georgia" w:eastAsia="Times New Roman" w:hAnsi="Georgia" w:cs="Times New Roman"/>
-          <w:color w:val="333333"/>
-        </w:rPr>
-      </w:pPr>
-      <w:r>
-        <w:rPr>
-          <w:rFonts w:ascii="Georgia" w:eastAsia="Times New Roman" w:hAnsi="Georgia" w:cs="Times New Roman"/>
-          <w:color w:val="333333"/>
-        </w:rPr>
-        <w:t xml:space="preserve">A plot of the validation accuracy every 30 steps, for each value of the regularization constant. </w:t>
-      </w:r>
-    </w:p>
-    <w:p>
-      <w:pPr>
-        <w:keepNext/>
-        <w:shd w:val="clear" w:color="auto" w:fill="FFFFFF"/>
-        <w:spacing w:after="165"/>
-      </w:pPr>
       <w:r>
         <w:rPr>
           <w:noProof/>
           <w:lang w:val="en-AU" w:eastAsia="zh-CN"/>
         </w:rPr>
         <w:drawing>
-          <wp:inline distT="0" distB="0" distL="0" distR="0" wp14:anchorId="08386C35" wp14:editId="2A95F9A7">
-            <wp:extent cx="4008120" cy="2834803"/>
-            <wp:effectExtent l="0" t="0" r="0" b="3810"/>
-            <wp:docPr id="8" name="Picture 8"/>
+          <wp:inline distT="0" distB="0" distL="0" distR="0" wp14:anchorId="0BEA887F" wp14:editId="4BAF1FB2">
+            <wp:extent cx="2358648" cy="1530350"/>
+            <wp:effectExtent l="0" t="0" r="3810" b="0"/>
+            <wp:docPr id="5" name="Picture 5"/>
             <wp:cNvGraphicFramePr>
               <a:graphicFrameLocks xmlns:a="http://schemas.openxmlformats.org/drawingml/2006/main" noChangeAspect="1"/>
             </wp:cNvGraphicFramePr>
@@ -711,7 +600,7 @@
                   <pic:spPr>
                     <a:xfrm>
                       <a:off x="0" y="0"/>
-                      <a:ext cx="4016454" cy="2840697"/>
+                      <a:ext cx="2392688" cy="1552436"/>
                     </a:xfrm>
                     <a:prstGeom prst="rect">
                       <a:avLst/>
@@ -726,39 +615,119 @@
     </w:p>
     <w:p>
       <w:pPr>
-        <w:pStyle w:val="Caption"/>
-        <w:jc w:val="center"/>
-        <w:rPr>
-          <w:rFonts w:ascii="Georgia" w:eastAsia="Times New Roman" w:hAnsi="Georgia" w:cs="Times New Roman"/>
-          <w:color w:val="333333"/>
+        <w:shd w:val="clear" w:color="auto" w:fill="FFFFFF"/>
+        <w:spacing w:before="165" w:after="165"/>
+        <w:outlineLvl w:val="3"/>
+        <w:rPr>
+          <w:rFonts w:ascii="Helvetica Neue" w:eastAsia="Times New Roman" w:hAnsi="Helvetica Neue" w:cs="Times New Roman"/>
+          <w:b/>
+          <w:bCs/>
+          <w:color w:val="333333"/>
+          <w:sz w:val="30"/>
+          <w:szCs w:val="30"/>
         </w:rPr>
       </w:pPr>
-      <w:r>
-        <w:t xml:space="preserve">Figure </w:t>
-      </w:r>
-      <w:r>
-        <w:fldChar w:fldCharType="begin"/>
-      </w:r>
-      <w:r>
-        <w:instrText xml:space="preserve"> SEQ Figure \* ARABIC </w:instrText>
-      </w:r>
-      <w:r>
-        <w:fldChar w:fldCharType="separate"/>
-      </w:r>
-      <w:r>
-        <w:rPr>
-          <w:noProof/>
-        </w:rPr>
-        <w:t>1</w:t>
-      </w:r>
-      <w:r>
-        <w:fldChar w:fldCharType="end"/>
-      </w:r>
-      <w:r>
-        <w:t xml:space="preserve"> </w:t>
-      </w:r>
-      <w:r>
-        <w:t>Accuracy on 50 samples (Held out)</w:t>
+    </w:p>
+    <w:p>
+      <w:pPr>
+        <w:shd w:val="clear" w:color="auto" w:fill="FFFFFF"/>
+        <w:spacing w:before="165" w:after="165"/>
+        <w:outlineLvl w:val="3"/>
+        <w:rPr>
+          <w:rFonts w:ascii="Helvetica Neue" w:eastAsia="Times New Roman" w:hAnsi="Helvetica Neue" w:cs="Times New Roman"/>
+          <w:b/>
+          <w:bCs/>
+          <w:color w:val="333333"/>
+          <w:sz w:val="30"/>
+          <w:szCs w:val="30"/>
+        </w:rPr>
+      </w:pPr>
+    </w:p>
+    <w:p>
+      <w:pPr>
+        <w:shd w:val="clear" w:color="auto" w:fill="FFFFFF"/>
+        <w:spacing w:before="165" w:after="165"/>
+        <w:outlineLvl w:val="3"/>
+        <w:rPr>
+          <w:rFonts w:ascii="Helvetica Neue" w:eastAsia="Times New Roman" w:hAnsi="Helvetica Neue" w:cs="Times New Roman"/>
+          <w:b/>
+          <w:bCs/>
+          <w:color w:val="333333"/>
+          <w:sz w:val="30"/>
+          <w:szCs w:val="30"/>
+        </w:rPr>
+      </w:pPr>
+    </w:p>
+    <w:p>
+      <w:pPr>
+        <w:shd w:val="clear" w:color="auto" w:fill="FFFFFF"/>
+        <w:spacing w:before="165" w:after="165"/>
+        <w:outlineLvl w:val="3"/>
+        <w:rPr>
+          <w:rFonts w:ascii="Helvetica Neue" w:eastAsia="Times New Roman" w:hAnsi="Helvetica Neue" w:cs="Times New Roman"/>
+          <w:b/>
+          <w:bCs/>
+          <w:color w:val="333333"/>
+          <w:sz w:val="30"/>
+          <w:szCs w:val="30"/>
+        </w:rPr>
+      </w:pPr>
+    </w:p>
+    <w:p>
+      <w:pPr>
+        <w:shd w:val="clear" w:color="auto" w:fill="FFFFFF"/>
+        <w:spacing w:before="165" w:after="165"/>
+        <w:outlineLvl w:val="3"/>
+        <w:rPr>
+          <w:rFonts w:ascii="Helvetica Neue" w:eastAsia="Times New Roman" w:hAnsi="Helvetica Neue" w:cs="Times New Roman"/>
+          <w:b/>
+          <w:bCs/>
+          <w:color w:val="333333"/>
+          <w:sz w:val="30"/>
+          <w:szCs w:val="30"/>
+        </w:rPr>
+      </w:pPr>
+    </w:p>
+    <w:p>
+      <w:pPr>
+        <w:shd w:val="clear" w:color="auto" w:fill="FFFFFF"/>
+        <w:spacing w:before="165" w:after="165"/>
+        <w:outlineLvl w:val="3"/>
+        <w:rPr>
+          <w:rFonts w:ascii="Helvetica Neue" w:eastAsia="Times New Roman" w:hAnsi="Helvetica Neue" w:cs="Times New Roman"/>
+          <w:b/>
+          <w:bCs/>
+          <w:color w:val="333333"/>
+          <w:sz w:val="30"/>
+          <w:szCs w:val="30"/>
+        </w:rPr>
+      </w:pPr>
+    </w:p>
+    <w:p>
+      <w:pPr>
+        <w:shd w:val="clear" w:color="auto" w:fill="FFFFFF"/>
+        <w:spacing w:before="165" w:after="165"/>
+        <w:outlineLvl w:val="3"/>
+        <w:rPr>
+          <w:rFonts w:ascii="Helvetica Neue" w:eastAsia="Times New Roman" w:hAnsi="Helvetica Neue" w:cs="Times New Roman"/>
+          <w:b/>
+          <w:bCs/>
+          <w:color w:val="333333"/>
+          <w:sz w:val="30"/>
+          <w:szCs w:val="30"/>
+        </w:rPr>
+      </w:pPr>
+      <w:r>
+        <w:rPr>
+          <w:rFonts w:ascii="Helvetica Neue" w:eastAsia="Times New Roman" w:hAnsi="Helvetica Neue" w:cs="Times New Roman"/>
+          <w:b/>
+          <w:bCs/>
+          <w:color w:val="333333"/>
+          <w:sz w:val="30"/>
+          <w:szCs w:val="30"/>
+        </w:rPr>
+        <w:lastRenderedPageBreak/>
+        <w:t>Page 2 (20 points)</w:t>
       </w:r>
     </w:p>
     <w:p>
@@ -775,49 +744,7 @@
           <w:rFonts w:ascii="Georgia" w:eastAsia="Times New Roman" w:hAnsi="Georgia" w:cs="Times New Roman"/>
           <w:color w:val="333333"/>
         </w:rPr>
-        <w:t>Note: Due to the facts that accuracy was calculated on 50 samples held out set (required by HW), this introduced high variance in the accuracy. We tried to increase the number of samples in the held out validation set, it will smooth out the variance, see below</w:t>
-      </w:r>
-      <w:r>
-        <w:rPr>
-          <w:rFonts w:ascii="Georgia" w:eastAsia="Times New Roman" w:hAnsi="Georgia" w:cs="Times New Roman"/>
-          <w:color w:val="333333"/>
-        </w:rPr>
-        <w:t xml:space="preserve"> Figure2</w:t>
-      </w:r>
-      <w:r>
-        <w:rPr>
-          <w:rFonts w:ascii="Georgia" w:eastAsia="Times New Roman" w:hAnsi="Georgia" w:cs="Times New Roman"/>
-          <w:color w:val="333333"/>
-        </w:rPr>
-        <w:t xml:space="preserve"> as example. However, from the first chart</w:t>
-      </w:r>
-      <w:r>
-        <w:rPr>
-          <w:rFonts w:ascii="Georgia" w:eastAsia="Times New Roman" w:hAnsi="Georgia" w:cs="Times New Roman"/>
-          <w:color w:val="333333"/>
-        </w:rPr>
-        <w:t xml:space="preserve"> (Figure 1)</w:t>
-      </w:r>
-      <w:r>
-        <w:rPr>
-          <w:rFonts w:ascii="Georgia" w:eastAsia="Times New Roman" w:hAnsi="Georgia" w:cs="Times New Roman"/>
-          <w:color w:val="333333"/>
-        </w:rPr>
-        <w:t xml:space="preserve">, we can still see the trend of increasing accuracy </w:t>
-      </w:r>
-      <w:r>
-        <w:rPr>
-          <w:rFonts w:ascii="Georgia" w:eastAsia="Times New Roman" w:hAnsi="Georgia" w:cs="Times New Roman"/>
-          <w:color w:val="333333"/>
-        </w:rPr>
-        <w:t xml:space="preserve">oscillating </w:t>
-      </w:r>
-      <w:r>
-        <w:rPr>
-          <w:rFonts w:ascii="Georgia" w:eastAsia="Times New Roman" w:hAnsi="Georgia" w:cs="Times New Roman"/>
-          <w:color w:val="333333"/>
-        </w:rPr>
-        <w:t>along with the training seasons.</w:t>
+        <w:t xml:space="preserve">A plot of the validation accuracy every 30 steps, for each value of the regularization constant. </w:t>
       </w:r>
     </w:p>
     <w:p>
@@ -832,10 +759,10 @@
           <w:lang w:val="en-AU" w:eastAsia="zh-CN"/>
         </w:rPr>
         <w:drawing>
-          <wp:inline distT="0" distB="0" distL="0" distR="0" wp14:anchorId="76DA8645" wp14:editId="54FF942B">
-            <wp:extent cx="3733800" cy="2906859"/>
-            <wp:effectExtent l="0" t="0" r="0" b="8255"/>
-            <wp:docPr id="11" name="Picture 11"/>
+          <wp:inline distT="0" distB="0" distL="0" distR="0" wp14:anchorId="08386C35" wp14:editId="2A95F9A7">
+            <wp:extent cx="4008120" cy="2834803"/>
+            <wp:effectExtent l="0" t="0" r="0" b="3810"/>
+            <wp:docPr id="8" name="Picture 8"/>
             <wp:cNvGraphicFramePr>
               <a:graphicFrameLocks xmlns:a="http://schemas.openxmlformats.org/drawingml/2006/main" noChangeAspect="1"/>
             </wp:cNvGraphicFramePr>
@@ -855,7 +782,7 @@
                   <pic:spPr>
                     <a:xfrm>
                       <a:off x="0" y="0"/>
-                      <a:ext cx="3750514" cy="2919871"/>
+                      <a:ext cx="4016454" cy="2840697"/>
                     </a:xfrm>
                     <a:prstGeom prst="rect">
                       <a:avLst/>
@@ -893,40 +820,16 @@
         <w:rPr>
           <w:noProof/>
         </w:rPr>
-        <w:t>2</w:t>
+        <w:t>1</w:t>
       </w:r>
       <w:r>
         <w:fldChar w:fldCharType="end"/>
       </w:r>
       <w:r>
-        <w:t xml:space="preserve"> Accuracy on larger samples (using 10% validation set for tracking)</w:t>
-      </w:r>
-    </w:p>
-    <w:p>
-      <w:pPr>
-        <w:shd w:val="clear" w:color="auto" w:fill="FFFFFF"/>
-        <w:spacing w:before="165" w:after="165"/>
-        <w:outlineLvl w:val="3"/>
-        <w:rPr>
-          <w:rFonts w:ascii="Helvetica Neue" w:eastAsia="Times New Roman" w:hAnsi="Helvetica Neue" w:cs="Times New Roman"/>
-          <w:b/>
-          <w:bCs/>
-          <w:color w:val="333333"/>
-          <w:sz w:val="30"/>
-          <w:szCs w:val="30"/>
-        </w:rPr>
-      </w:pPr>
-      <w:r>
-        <w:rPr>
-          <w:rFonts w:ascii="Helvetica Neue" w:eastAsia="Times New Roman" w:hAnsi="Helvetica Neue" w:cs="Times New Roman"/>
-          <w:b/>
-          <w:bCs/>
-          <w:color w:val="333333"/>
-          <w:sz w:val="30"/>
-          <w:szCs w:val="30"/>
-        </w:rPr>
-        <w:lastRenderedPageBreak/>
-        <w:t>Page 3 (20 points)</w:t>
+        <w:t xml:space="preserve"> </w:t>
+      </w:r>
+      <w:r>
+        <w:t>Accuracy on 50 samples (Held out)</w:t>
       </w:r>
     </w:p>
     <w:p>
@@ -943,40 +846,67 @@
           <w:rFonts w:ascii="Georgia" w:eastAsia="Times New Roman" w:hAnsi="Georgia" w:cs="Times New Roman"/>
           <w:color w:val="333333"/>
         </w:rPr>
-        <w:t xml:space="preserve">A plot of the magnitude of the coefficient vector every 30 steps, for each value of the regularization constant. </w:t>
+        <w:t>Note: Due to the facts that accuracy was calculated on 50 samples held out set (required by HW), this introduced high variance in the accuracy. We tried to increase the number of samples in the held out validation set, it will smooth out the variance, see below</w:t>
+      </w:r>
+      <w:r>
+        <w:rPr>
+          <w:rFonts w:ascii="Georgia" w:eastAsia="Times New Roman" w:hAnsi="Georgia" w:cs="Times New Roman"/>
+          <w:color w:val="333333"/>
+        </w:rPr>
+        <w:t xml:space="preserve"> Figure2</w:t>
+      </w:r>
+      <w:r>
+        <w:rPr>
+          <w:rFonts w:ascii="Georgia" w:eastAsia="Times New Roman" w:hAnsi="Georgia" w:cs="Times New Roman"/>
+          <w:color w:val="333333"/>
+        </w:rPr>
+        <w:t xml:space="preserve"> as example. However, from the first chart</w:t>
+      </w:r>
+      <w:r>
+        <w:rPr>
+          <w:rFonts w:ascii="Georgia" w:eastAsia="Times New Roman" w:hAnsi="Georgia" w:cs="Times New Roman"/>
+          <w:color w:val="333333"/>
+        </w:rPr>
+        <w:t xml:space="preserve"> (Figure 1)</w:t>
+      </w:r>
+      <w:r>
+        <w:rPr>
+          <w:rFonts w:ascii="Georgia" w:eastAsia="Times New Roman" w:hAnsi="Georgia" w:cs="Times New Roman"/>
+          <w:color w:val="333333"/>
+        </w:rPr>
+        <w:t xml:space="preserve">, we can still see the trend of increasing accuracy </w:t>
+      </w:r>
+      <w:r>
+        <w:rPr>
+          <w:rFonts w:ascii="Georgia" w:eastAsia="Times New Roman" w:hAnsi="Georgia" w:cs="Times New Roman"/>
+          <w:color w:val="333333"/>
+        </w:rPr>
+        <w:t xml:space="preserve">oscillating </w:t>
+      </w:r>
+      <w:r>
+        <w:rPr>
+          <w:rFonts w:ascii="Georgia" w:eastAsia="Times New Roman" w:hAnsi="Georgia" w:cs="Times New Roman"/>
+          <w:color w:val="333333"/>
+        </w:rPr>
+        <w:t>along with the training seasons.</w:t>
       </w:r>
     </w:p>
     <w:p>
       <w:pPr>
+        <w:keepNext/>
         <w:shd w:val="clear" w:color="auto" w:fill="FFFFFF"/>
-        <w:spacing w:before="165" w:after="165"/>
-        <w:outlineLvl w:val="3"/>
-        <w:rPr>
-          <w:rFonts w:ascii="Helvetica Neue" w:eastAsia="Times New Roman" w:hAnsi="Helvetica Neue" w:cs="Times New Roman"/>
-          <w:b/>
-          <w:bCs/>
-          <w:color w:val="333333"/>
-          <w:sz w:val="30"/>
-          <w:szCs w:val="30"/>
-        </w:rPr>
+        <w:spacing w:after="165"/>
       </w:pPr>
       <w:r>
         <w:rPr>
           <w:noProof/>
           <w:lang w:val="en-AU" w:eastAsia="zh-CN"/>
         </w:rPr>
-        <w:t xml:space="preserve"> </w:t>
-      </w:r>
-      <w:r>
-        <w:rPr>
-          <w:noProof/>
-          <w:lang w:val="en-AU" w:eastAsia="zh-CN"/>
-        </w:rPr>
         <w:drawing>
-          <wp:inline distT="0" distB="0" distL="0" distR="0" wp14:anchorId="397A59F6" wp14:editId="44AE4DF6">
-            <wp:extent cx="5943600" cy="4016375"/>
-            <wp:effectExtent l="0" t="0" r="0" b="3175"/>
-            <wp:docPr id="10" name="Picture 10"/>
+          <wp:inline distT="0" distB="0" distL="0" distR="0" wp14:anchorId="76DA8645" wp14:editId="54FF942B">
+            <wp:extent cx="3733800" cy="2906859"/>
+            <wp:effectExtent l="0" t="0" r="0" b="8255"/>
+            <wp:docPr id="11" name="Picture 11"/>
             <wp:cNvGraphicFramePr>
               <a:graphicFrameLocks xmlns:a="http://schemas.openxmlformats.org/drawingml/2006/main" noChangeAspect="1"/>
             </wp:cNvGraphicFramePr>
@@ -996,6 +926,147 @@
                   <pic:spPr>
                     <a:xfrm>
                       <a:off x="0" y="0"/>
+                      <a:ext cx="3750514" cy="2919871"/>
+                    </a:xfrm>
+                    <a:prstGeom prst="rect">
+                      <a:avLst/>
+                    </a:prstGeom>
+                  </pic:spPr>
+                </pic:pic>
+              </a:graphicData>
+            </a:graphic>
+          </wp:inline>
+        </w:drawing>
+      </w:r>
+    </w:p>
+    <w:p>
+      <w:pPr>
+        <w:pStyle w:val="Caption"/>
+        <w:jc w:val="center"/>
+        <w:rPr>
+          <w:rFonts w:ascii="Georgia" w:eastAsia="Times New Roman" w:hAnsi="Georgia" w:cs="Times New Roman"/>
+          <w:color w:val="333333"/>
+        </w:rPr>
+      </w:pPr>
+      <w:r>
+        <w:t xml:space="preserve">Figure </w:t>
+      </w:r>
+      <w:r>
+        <w:fldChar w:fldCharType="begin"/>
+      </w:r>
+      <w:r>
+        <w:instrText xml:space="preserve"> SEQ Figure \* ARABIC </w:instrText>
+      </w:r>
+      <w:r>
+        <w:fldChar w:fldCharType="separate"/>
+      </w:r>
+      <w:r>
+        <w:rPr>
+          <w:noProof/>
+        </w:rPr>
+        <w:t>2</w:t>
+      </w:r>
+      <w:r>
+        <w:fldChar w:fldCharType="end"/>
+      </w:r>
+      <w:r>
+        <w:t xml:space="preserve"> Accuracy on larger samples (using 10% validation set for tracking)</w:t>
+      </w:r>
+    </w:p>
+    <w:p>
+      <w:pPr>
+        <w:shd w:val="clear" w:color="auto" w:fill="FFFFFF"/>
+        <w:spacing w:before="165" w:after="165"/>
+        <w:outlineLvl w:val="3"/>
+        <w:rPr>
+          <w:rFonts w:ascii="Helvetica Neue" w:eastAsia="Times New Roman" w:hAnsi="Helvetica Neue" w:cs="Times New Roman"/>
+          <w:b/>
+          <w:bCs/>
+          <w:color w:val="333333"/>
+          <w:sz w:val="30"/>
+          <w:szCs w:val="30"/>
+        </w:rPr>
+      </w:pPr>
+      <w:r>
+        <w:rPr>
+          <w:rFonts w:ascii="Helvetica Neue" w:eastAsia="Times New Roman" w:hAnsi="Helvetica Neue" w:cs="Times New Roman"/>
+          <w:b/>
+          <w:bCs/>
+          <w:color w:val="333333"/>
+          <w:sz w:val="30"/>
+          <w:szCs w:val="30"/>
+        </w:rPr>
+        <w:lastRenderedPageBreak/>
+        <w:t>Page 3 (20 points)</w:t>
+      </w:r>
+    </w:p>
+    <w:p>
+      <w:pPr>
+        <w:shd w:val="clear" w:color="auto" w:fill="FFFFFF"/>
+        <w:spacing w:after="165"/>
+        <w:rPr>
+          <w:rFonts w:ascii="Georgia" w:eastAsia="Times New Roman" w:hAnsi="Georgia" w:cs="Times New Roman"/>
+          <w:color w:val="333333"/>
+        </w:rPr>
+      </w:pPr>
+      <w:r>
+        <w:rPr>
+          <w:rFonts w:ascii="Georgia" w:eastAsia="Times New Roman" w:hAnsi="Georgia" w:cs="Times New Roman"/>
+          <w:color w:val="333333"/>
+        </w:rPr>
+        <w:t xml:space="preserve">A plot of the magnitude of the coefficient vector every 30 steps, for each value of the regularization constant. </w:t>
+      </w:r>
+    </w:p>
+    <w:p>
+      <w:pPr>
+        <w:shd w:val="clear" w:color="auto" w:fill="FFFFFF"/>
+        <w:spacing w:before="165" w:after="165"/>
+        <w:outlineLvl w:val="3"/>
+        <w:rPr>
+          <w:rFonts w:ascii="Helvetica Neue" w:eastAsia="Times New Roman" w:hAnsi="Helvetica Neue" w:cs="Times New Roman"/>
+          <w:b/>
+          <w:bCs/>
+          <w:color w:val="333333"/>
+          <w:sz w:val="30"/>
+          <w:szCs w:val="30"/>
+        </w:rPr>
+      </w:pPr>
+      <w:r>
+        <w:rPr>
+          <w:noProof/>
+          <w:lang w:val="en-AU" w:eastAsia="zh-CN"/>
+        </w:rPr>
+        <w:t xml:space="preserve"> </w:t>
+      </w:r>
+      <w:r>
+        <w:rPr>
+          <w:noProof/>
+          <w:lang w:val="en-AU" w:eastAsia="zh-CN"/>
+        </w:rPr>
+        <w:drawing>
+          <wp:inline distT="0" distB="0" distL="0" distR="0" wp14:anchorId="397A59F6" wp14:editId="44AE4DF6">
+            <wp:extent cx="5943600" cy="4016375"/>
+            <wp:effectExtent l="0" t="0" r="0" b="3175"/>
+            <wp:docPr id="10" name="Picture 10"/>
+            <wp:cNvGraphicFramePr>
+              <a:graphicFrameLocks xmlns:a="http://schemas.openxmlformats.org/drawingml/2006/main" noChangeAspect="1"/>
+            </wp:cNvGraphicFramePr>
+            <a:graphic xmlns:a="http://schemas.openxmlformats.org/drawingml/2006/main">
+              <a:graphicData uri="http://schemas.openxmlformats.org/drawingml/2006/picture">
+                <pic:pic xmlns:pic="http://schemas.openxmlformats.org/drawingml/2006/picture">
+                  <pic:nvPicPr>
+                    <pic:cNvPr id="1" name=""/>
+                    <pic:cNvPicPr/>
+                  </pic:nvPicPr>
+                  <pic:blipFill>
+                    <a:blip r:embed="rId14"/>
+                    <a:stretch>
+                      <a:fillRect/>
+                    </a:stretch>
+                  </pic:blipFill>
+                  <pic:spPr>
+                    <a:xfrm>
+                      <a:off x="0" y="0"/>
                       <a:ext cx="5943600" cy="4016375"/>
                     </a:xfrm>
                     <a:prstGeom prst="rect">
@@ -1622,6 +1693,86 @@
         </w:rPr>
         <w:t>We also tested the extreme cases, for example lambda=0 (disabled regularization) and lambda=1 (lean more to regularization); we observed both cases are far from ideal.</w:t>
       </w:r>
+      <w:r>
+        <w:rPr>
+          <w:rFonts w:ascii="Georgia" w:eastAsia="Times New Roman" w:hAnsi="Georgia" w:cs="Times New Roman"/>
+          <w:color w:val="333333"/>
+          <w:sz w:val="22"/>
+        </w:rPr>
+        <w:br/>
+      </w:r>
+      <w:r>
+        <w:rPr>
+          <w:rFonts w:ascii="Georgia" w:eastAsia="Times New Roman" w:hAnsi="Georgia" w:cs="Times New Roman"/>
+          <w:color w:val="333333"/>
+          <w:sz w:val="22"/>
+        </w:rPr>
+        <w:t xml:space="preserve">By increasing lambda, the penalization factor increased on the weight magnitude, while features contribution to the learning was decreased. It </w:t>
+      </w:r>
+      <w:r>
+        <w:rPr>
+          <w:rFonts w:ascii="Georgia" w:eastAsia="Times New Roman" w:hAnsi="Georgia" w:cs="Times New Roman"/>
+          <w:color w:val="333333"/>
+          <w:sz w:val="22"/>
+        </w:rPr>
+        <w:t xml:space="preserve">could start </w:t>
+      </w:r>
+      <w:r>
+        <w:rPr>
+          <w:rFonts w:ascii="Georgia" w:eastAsia="Times New Roman" w:hAnsi="Georgia" w:cs="Times New Roman"/>
+          <w:color w:val="333333"/>
+          <w:sz w:val="22"/>
+        </w:rPr>
+        <w:t>caus</w:t>
+      </w:r>
+      <w:r>
+        <w:rPr>
+          <w:rFonts w:ascii="Georgia" w:eastAsia="Times New Roman" w:hAnsi="Georgia" w:cs="Times New Roman"/>
+          <w:color w:val="333333"/>
+          <w:sz w:val="22"/>
+        </w:rPr>
+        <w:t>ing</w:t>
+      </w:r>
+      <w:r>
+        <w:rPr>
+          <w:rFonts w:ascii="Georgia" w:eastAsia="Times New Roman" w:hAnsi="Georgia" w:cs="Times New Roman"/>
+          <w:color w:val="333333"/>
+          <w:sz w:val="22"/>
+        </w:rPr>
+        <w:t xml:space="preserve"> model under-fitting</w:t>
+      </w:r>
+      <w:r>
+        <w:rPr>
+          <w:rFonts w:ascii="Georgia" w:eastAsia="Times New Roman" w:hAnsi="Georgia" w:cs="Times New Roman"/>
+          <w:color w:val="333333"/>
+          <w:sz w:val="22"/>
+        </w:rPr>
+        <w:t xml:space="preserve"> if too large</w:t>
+      </w:r>
+      <w:r>
+        <w:rPr>
+          <w:rFonts w:ascii="Georgia" w:eastAsia="Times New Roman" w:hAnsi="Georgia" w:cs="Times New Roman"/>
+          <w:color w:val="333333"/>
+          <w:sz w:val="22"/>
+        </w:rPr>
+        <w:t>.</w:t>
+      </w:r>
+      <w:r>
+        <w:rPr>
+          <w:rFonts w:ascii="Georgia" w:eastAsia="Times New Roman" w:hAnsi="Georgia" w:cs="Times New Roman"/>
+          <w:color w:val="333333"/>
+          <w:sz w:val="22"/>
+        </w:rPr>
+        <w:t xml:space="preserve"> This is shown above why lambda =1 has the lowest accuracy.</w:t>
+      </w:r>
+      <w:r>
+        <w:rPr>
+          <w:rFonts w:ascii="Georgia" w:eastAsia="Times New Roman" w:hAnsi="Georgia" w:cs="Times New Roman"/>
+          <w:color w:val="333333"/>
+          <w:sz w:val="22"/>
+        </w:rPr>
+        <w:t xml:space="preserve"> On the other side, having low value of lambda caused the model over-fitting and resulted in lower accuracy on validation set.</w:t>
+      </w:r>
     </w:p>
     <w:p>
       <w:pPr>
@@ -1629,6 +1780,7 @@
         <w:spacing w:after="165"/>
         <w:rPr>
           <w:rFonts w:ascii="Georgia" w:eastAsia="Times New Roman" w:hAnsi="Georgia" w:cs="Times New Roman"/>
+          <w:b/>
           <w:color w:val="333333"/>
           <w:sz w:val="22"/>
         </w:rPr>
@@ -1636,74 +1788,11 @@
       <w:r>
         <w:rPr>
           <w:rFonts w:ascii="Georgia" w:eastAsia="Times New Roman" w:hAnsi="Georgia" w:cs="Times New Roman"/>
+          <w:b/>
           <w:color w:val="333333"/>
           <w:sz w:val="22"/>
         </w:rPr>
-        <w:t xml:space="preserve">By increasing lambda, the penalization factor increased on the weight magnitude, while features contribution to the learning was decreased. It </w:t>
-      </w:r>
-      <w:r>
-        <w:rPr>
-          <w:rFonts w:ascii="Georgia" w:eastAsia="Times New Roman" w:hAnsi="Georgia" w:cs="Times New Roman"/>
-          <w:color w:val="333333"/>
-          <w:sz w:val="22"/>
-        </w:rPr>
-        <w:t xml:space="preserve">could start </w:t>
-      </w:r>
-      <w:r>
-        <w:rPr>
-          <w:rFonts w:ascii="Georgia" w:eastAsia="Times New Roman" w:hAnsi="Georgia" w:cs="Times New Roman"/>
-          <w:color w:val="333333"/>
-          <w:sz w:val="22"/>
-        </w:rPr>
-        <w:t>caus</w:t>
-      </w:r>
-      <w:r>
-        <w:rPr>
-          <w:rFonts w:ascii="Georgia" w:eastAsia="Times New Roman" w:hAnsi="Georgia" w:cs="Times New Roman"/>
-          <w:color w:val="333333"/>
-          <w:sz w:val="22"/>
-        </w:rPr>
-        <w:t>ing</w:t>
-      </w:r>
-      <w:r>
-        <w:rPr>
-          <w:rFonts w:ascii="Georgia" w:eastAsia="Times New Roman" w:hAnsi="Georgia" w:cs="Times New Roman"/>
-          <w:color w:val="333333"/>
-          <w:sz w:val="22"/>
-        </w:rPr>
-        <w:t xml:space="preserve"> model under-fitting</w:t>
-      </w:r>
-      <w:r>
-        <w:rPr>
-          <w:rFonts w:ascii="Georgia" w:eastAsia="Times New Roman" w:hAnsi="Georgia" w:cs="Times New Roman"/>
-          <w:color w:val="333333"/>
-          <w:sz w:val="22"/>
-        </w:rPr>
-        <w:t xml:space="preserve"> if too large</w:t>
-      </w:r>
-      <w:r>
-        <w:rPr>
-          <w:rFonts w:ascii="Georgia" w:eastAsia="Times New Roman" w:hAnsi="Georgia" w:cs="Times New Roman"/>
-          <w:color w:val="333333"/>
-          <w:sz w:val="22"/>
-        </w:rPr>
-        <w:t>.</w:t>
-      </w:r>
-      <w:r>
-        <w:rPr>
-          <w:rFonts w:ascii="Georgia" w:eastAsia="Times New Roman" w:hAnsi="Georgia" w:cs="Times New Roman"/>
-          <w:color w:val="333333"/>
-          <w:sz w:val="22"/>
-        </w:rPr>
-        <w:t xml:space="preserve"> This is shown above why lambda =1 has the lowest accuracy.</w:t>
-      </w:r>
-      <w:r>
-        <w:rPr>
-          <w:rFonts w:ascii="Georgia" w:eastAsia="Times New Roman" w:hAnsi="Georgia" w:cs="Times New Roman"/>
-          <w:color w:val="333333"/>
-          <w:sz w:val="22"/>
-        </w:rPr>
-        <w:t xml:space="preserve"> On the other side, having low value of lambda caused the model over-fitting and resulted in lower accuracy on validation set.</w:t>
+        <w:t>The learning rate (step length) consideration.</w:t>
       </w:r>
     </w:p>
     <w:p>
@@ -1712,7 +1801,6 @@
         <w:spacing w:after="165"/>
         <w:rPr>
           <w:rFonts w:ascii="Georgia" w:eastAsia="Times New Roman" w:hAnsi="Georgia" w:cs="Times New Roman"/>
-          <w:b/>
           <w:color w:val="333333"/>
           <w:sz w:val="22"/>
         </w:rPr>
@@ -1720,11 +1808,132 @@
       <w:r>
         <w:rPr>
           <w:rFonts w:ascii="Georgia" w:eastAsia="Times New Roman" w:hAnsi="Georgia" w:cs="Times New Roman"/>
-          <w:b/>
           <w:color w:val="333333"/>
           <w:sz w:val="22"/>
         </w:rPr>
-        <w:t>The learning rate (step length) consideration.</w:t>
+        <w:t xml:space="preserve">The corresponding </w:t>
+      </w:r>
+      <w:r>
+        <w:rPr>
+          <w:rFonts w:ascii="Georgia" w:eastAsia="Times New Roman" w:hAnsi="Georgia" w:cs="Times New Roman"/>
+          <w:color w:val="333333"/>
+          <w:sz w:val="22"/>
+        </w:rPr>
+        <w:t>m and</w:t>
+      </w:r>
+      <w:bookmarkStart w:id="0" w:name="_GoBack"/>
+      <w:bookmarkEnd w:id="0"/>
+      <w:r>
+        <w:rPr>
+          <w:rFonts w:ascii="Georgia" w:eastAsia="Times New Roman" w:hAnsi="Georgia" w:cs="Times New Roman"/>
+          <w:color w:val="333333"/>
+          <w:sz w:val="22"/>
+        </w:rPr>
+        <w:t xml:space="preserve"> n parameters </w:t>
+      </w:r>
+      <w:r>
+        <w:rPr>
+          <w:rFonts w:ascii="Georgia" w:eastAsia="Times New Roman" w:hAnsi="Georgia" w:cs="Times New Roman"/>
+          <w:color w:val="333333"/>
+          <w:sz w:val="22"/>
+        </w:rPr>
+        <w:t>are</w:t>
+      </w:r>
+      <w:r>
+        <w:rPr>
+          <w:rFonts w:ascii="Georgia" w:eastAsia="Times New Roman" w:hAnsi="Georgia" w:cs="Times New Roman"/>
+          <w:color w:val="333333"/>
+          <w:sz w:val="22"/>
+        </w:rPr>
+        <w:t xml:space="preserve"> part of the learning rate formula</w:t>
+      </w:r>
+      <w:r>
+        <w:rPr>
+          <w:rFonts w:ascii="Georgia" w:eastAsia="Times New Roman" w:hAnsi="Georgia" w:cs="Times New Roman"/>
+          <w:color w:val="333333"/>
+          <w:sz w:val="22"/>
+        </w:rPr>
+        <w:t xml:space="preserve"> in our code</w:t>
+      </w:r>
+      <w:r>
+        <w:rPr>
+          <w:rFonts w:ascii="Georgia" w:eastAsia="Times New Roman" w:hAnsi="Georgia" w:cs="Times New Roman"/>
+          <w:color w:val="333333"/>
+          <w:sz w:val="22"/>
+        </w:rPr>
+        <w:t xml:space="preserve">: </w:t>
+      </w:r>
+      <w:proofErr w:type="spellStart"/>
+      <w:r>
+        <w:rPr>
+          <w:rFonts w:ascii="Georgia" w:eastAsia="Times New Roman" w:hAnsi="Georgia" w:cs="Times New Roman"/>
+          <w:color w:val="333333"/>
+          <w:sz w:val="22"/>
+        </w:rPr>
+        <w:t>lr</w:t>
+      </w:r>
+      <w:proofErr w:type="spellEnd"/>
+      <w:r>
+        <w:rPr>
+          <w:rFonts w:ascii="Georgia" w:eastAsia="Times New Roman" w:hAnsi="Georgia" w:cs="Times New Roman"/>
+          <w:color w:val="333333"/>
+          <w:sz w:val="22"/>
+        </w:rPr>
+        <w:t xml:space="preserve"> = </w:t>
+      </w:r>
+      <w:proofErr w:type="spellStart"/>
+      <w:r>
+        <w:rPr>
+          <w:rFonts w:ascii="Georgia" w:eastAsia="Times New Roman" w:hAnsi="Georgia" w:cs="Times New Roman"/>
+          <w:color w:val="333333"/>
+          <w:sz w:val="22"/>
+        </w:rPr>
+        <w:t>step_length_m</w:t>
+      </w:r>
+      <w:proofErr w:type="spellEnd"/>
+      <w:proofErr w:type="gramStart"/>
+      <w:r>
+        <w:rPr>
+          <w:rFonts w:ascii="Georgia" w:eastAsia="Times New Roman" w:hAnsi="Georgia" w:cs="Times New Roman"/>
+          <w:color w:val="333333"/>
+          <w:sz w:val="22"/>
+        </w:rPr>
+        <w:t>/(</w:t>
+      </w:r>
+      <w:proofErr w:type="gramEnd"/>
+      <w:r>
+        <w:rPr>
+          <w:rFonts w:ascii="Georgia" w:eastAsia="Times New Roman" w:hAnsi="Georgia" w:cs="Times New Roman"/>
+          <w:color w:val="333333"/>
+          <w:sz w:val="22"/>
+        </w:rPr>
+        <w:t>20</w:t>
+      </w:r>
+      <w:r>
+        <w:rPr>
+          <w:rFonts w:ascii="Georgia" w:eastAsia="Times New Roman" w:hAnsi="Georgia" w:cs="Times New Roman"/>
+          <w:color w:val="333333"/>
+          <w:sz w:val="22"/>
+        </w:rPr>
+        <w:t>*</w:t>
+      </w:r>
+      <w:proofErr w:type="spellStart"/>
+      <w:r>
+        <w:rPr>
+          <w:rFonts w:ascii="Georgia" w:eastAsia="Times New Roman" w:hAnsi="Georgia" w:cs="Times New Roman"/>
+          <w:color w:val="333333"/>
+          <w:sz w:val="22"/>
+        </w:rPr>
+        <w:t>i+step_length_n</w:t>
+      </w:r>
+      <w:proofErr w:type="spellEnd"/>
+      <w:r>
+        <w:rPr>
+          <w:rFonts w:ascii="Georgia" w:eastAsia="Times New Roman" w:hAnsi="Georgia" w:cs="Times New Roman"/>
+          <w:color w:val="333333"/>
+          <w:sz w:val="22"/>
+        </w:rPr>
+        <w:t>)</w:t>
       </w:r>
     </w:p>
     <w:p>
@@ -1737,13 +1946,14 @@
           <w:sz w:val="22"/>
         </w:rPr>
       </w:pPr>
+      <w:proofErr w:type="gramStart"/>
       <w:r>
         <w:rPr>
           <w:rFonts w:ascii="Georgia" w:eastAsia="Times New Roman" w:hAnsi="Georgia" w:cs="Times New Roman"/>
           <w:color w:val="333333"/>
           <w:sz w:val="22"/>
         </w:rPr>
-        <w:t xml:space="preserve">The corresponding </w:t>
+        <w:t>w</w:t>
       </w:r>
       <w:r>
         <w:rPr>
@@ -1751,15 +1961,16 @@
           <w:color w:val="333333"/>
           <w:sz w:val="22"/>
         </w:rPr>
-        <w:t xml:space="preserve">m and n parameters </w:t>
-      </w:r>
+        <w:t>here</w:t>
+      </w:r>
+      <w:proofErr w:type="gramEnd"/>
       <w:r>
         <w:rPr>
           <w:rFonts w:ascii="Georgia" w:eastAsia="Times New Roman" w:hAnsi="Georgia" w:cs="Times New Roman"/>
           <w:color w:val="333333"/>
           <w:sz w:val="22"/>
         </w:rPr>
-        <w:t>are</w:t>
+        <w:t xml:space="preserve"> we have</w:t>
       </w:r>
       <w:r>
         <w:rPr>
@@ -1767,68 +1978,92 @@
           <w:color w:val="333333"/>
           <w:sz w:val="22"/>
         </w:rPr>
-        <w:t xml:space="preserve"> part of the learning rate formula</w:t>
-      </w:r>
+        <w:t xml:space="preserve"> </w:t>
+      </w:r>
+      <w:proofErr w:type="spellStart"/>
       <w:r>
         <w:rPr>
           <w:rFonts w:ascii="Georgia" w:eastAsia="Times New Roman" w:hAnsi="Georgia" w:cs="Times New Roman"/>
           <w:color w:val="333333"/>
           <w:sz w:val="22"/>
         </w:rPr>
-        <w:t xml:space="preserve"> in our code</w:t>
-      </w:r>
+        <w:t>step_length_m</w:t>
+      </w:r>
+      <w:proofErr w:type="spellEnd"/>
       <w:r>
         <w:rPr>
           <w:rFonts w:ascii="Georgia" w:eastAsia="Times New Roman" w:hAnsi="Georgia" w:cs="Times New Roman"/>
           <w:color w:val="333333"/>
           <w:sz w:val="22"/>
         </w:rPr>
-        <w:t xml:space="preserve">: </w:t>
-      </w:r>
-      <w:proofErr w:type="spellStart"/>
+        <w:t xml:space="preserve"> = </w:t>
+      </w:r>
       <w:r>
         <w:rPr>
           <w:rFonts w:ascii="Georgia" w:eastAsia="Times New Roman" w:hAnsi="Georgia" w:cs="Times New Roman"/>
           <w:color w:val="333333"/>
           <w:sz w:val="22"/>
         </w:rPr>
-        <w:t>lr</w:t>
-      </w:r>
-      <w:proofErr w:type="spellEnd"/>
+        <w:t xml:space="preserve">1 and </w:t>
+      </w:r>
+      <w:proofErr w:type="spellStart"/>
       <w:r>
         <w:rPr>
           <w:rFonts w:ascii="Georgia" w:eastAsia="Times New Roman" w:hAnsi="Georgia" w:cs="Times New Roman"/>
           <w:color w:val="333333"/>
           <w:sz w:val="22"/>
         </w:rPr>
+        <w:t>step_length_n</w:t>
+      </w:r>
+      <w:proofErr w:type="spellEnd"/>
+      <w:r>
+        <w:rPr>
+          <w:rFonts w:ascii="Georgia" w:eastAsia="Times New Roman" w:hAnsi="Georgia" w:cs="Times New Roman"/>
+          <w:color w:val="333333"/>
+          <w:sz w:val="22"/>
+        </w:rPr>
         <w:t xml:space="preserve"> = </w:t>
       </w:r>
-      <w:proofErr w:type="spellStart"/>
       <w:r>
         <w:rPr>
           <w:rFonts w:ascii="Georgia" w:eastAsia="Times New Roman" w:hAnsi="Georgia" w:cs="Times New Roman"/>
           <w:color w:val="333333"/>
           <w:sz w:val="22"/>
         </w:rPr>
-        <w:t>step_length_m</w:t>
-      </w:r>
-      <w:proofErr w:type="spellEnd"/>
-      <w:proofErr w:type="gramStart"/>
+        <w:t>100</w:t>
+      </w:r>
       <w:r>
         <w:rPr>
           <w:rFonts w:ascii="Georgia" w:eastAsia="Times New Roman" w:hAnsi="Georgia" w:cs="Times New Roman"/>
           <w:color w:val="333333"/>
           <w:sz w:val="22"/>
         </w:rPr>
-        <w:t>/(</w:t>
-      </w:r>
-      <w:proofErr w:type="gramEnd"/>
+        <w:t xml:space="preserve">0, </w:t>
+      </w:r>
+      <w:proofErr w:type="spellStart"/>
       <w:r>
         <w:rPr>
           <w:rFonts w:ascii="Georgia" w:eastAsia="Times New Roman" w:hAnsi="Georgia" w:cs="Times New Roman"/>
           <w:color w:val="333333"/>
           <w:sz w:val="22"/>
         </w:rPr>
+        <w:t>i</w:t>
+      </w:r>
+      <w:proofErr w:type="spellEnd"/>
+      <w:r>
+        <w:rPr>
+          <w:rFonts w:ascii="Georgia" w:eastAsia="Times New Roman" w:hAnsi="Georgia" w:cs="Times New Roman"/>
+          <w:color w:val="333333"/>
+          <w:sz w:val="22"/>
+        </w:rPr>
+        <w:t xml:space="preserve"> is the current season. For the </w:t>
+      </w:r>
+      <w:r>
+        <w:rPr>
+          <w:rFonts w:ascii="Georgia" w:eastAsia="Times New Roman" w:hAnsi="Georgia" w:cs="Times New Roman"/>
+          <w:color w:val="333333"/>
+          <w:sz w:val="22"/>
+        </w:rPr>
         <w:t>20</w:t>
       </w:r>
       <w:r>
@@ -1837,6 +2072,41 @@
           <w:color w:val="333333"/>
           <w:sz w:val="22"/>
         </w:rPr>
+        <w:t xml:space="preserve"> in from of </w:t>
+      </w:r>
+      <w:proofErr w:type="spellStart"/>
+      <w:r>
+        <w:rPr>
+          <w:rFonts w:ascii="Georgia" w:eastAsia="Times New Roman" w:hAnsi="Georgia" w:cs="Times New Roman"/>
+          <w:color w:val="333333"/>
+          <w:sz w:val="22"/>
+        </w:rPr>
+        <w:t>i</w:t>
+      </w:r>
+      <w:proofErr w:type="spellEnd"/>
+      <w:r>
+        <w:rPr>
+          <w:rFonts w:ascii="Georgia" w:eastAsia="Times New Roman" w:hAnsi="Georgia" w:cs="Times New Roman"/>
+          <w:color w:val="333333"/>
+          <w:sz w:val="22"/>
+        </w:rPr>
+        <w:t xml:space="preserve"> (</w:t>
+      </w:r>
+      <w:r>
+        <w:rPr>
+          <w:rFonts w:ascii="Georgia" w:eastAsia="Times New Roman" w:hAnsi="Georgia" w:cs="Times New Roman"/>
+          <w:b/>
+          <w:color w:val="FF0000"/>
+          <w:sz w:val="22"/>
+        </w:rPr>
+        <w:t>20</w:t>
+      </w:r>
+      <w:r>
+        <w:rPr>
+          <w:rFonts w:ascii="Georgia" w:eastAsia="Times New Roman" w:hAnsi="Georgia" w:cs="Times New Roman"/>
+          <w:color w:val="333333"/>
+          <w:sz w:val="22"/>
+        </w:rPr>
         <w:t>*</w:t>
       </w:r>
       <w:proofErr w:type="spellStart"/>
@@ -1846,7 +2116,7 @@
           <w:color w:val="333333"/>
           <w:sz w:val="22"/>
         </w:rPr>
-        <w:t>i+step_length_n</w:t>
+        <w:t>i</w:t>
       </w:r>
       <w:proofErr w:type="spellEnd"/>
       <w:r>
@@ -1855,7 +2125,135 @@
           <w:color w:val="333333"/>
           <w:sz w:val="22"/>
         </w:rPr>
+        <w:t>+….), 20</w:t>
+      </w:r>
+      <w:r>
+        <w:rPr>
+          <w:rFonts w:ascii="Georgia" w:eastAsia="Times New Roman" w:hAnsi="Georgia" w:cs="Times New Roman"/>
+          <w:color w:val="333333"/>
+          <w:sz w:val="22"/>
+        </w:rPr>
+        <w:t xml:space="preserve"> is chose</w:t>
+      </w:r>
+      <w:r>
+        <w:rPr>
+          <w:rFonts w:ascii="Georgia" w:eastAsia="Times New Roman" w:hAnsi="Georgia" w:cs="Times New Roman"/>
+          <w:color w:val="333333"/>
+          <w:sz w:val="22"/>
+        </w:rPr>
+        <w:t>n</w:t>
+      </w:r>
+      <w:r>
+        <w:rPr>
+          <w:rFonts w:ascii="Georgia" w:eastAsia="Times New Roman" w:hAnsi="Georgia" w:cs="Times New Roman"/>
+          <w:color w:val="333333"/>
+          <w:sz w:val="22"/>
+        </w:rPr>
+        <w:t xml:space="preserve"> as the multiplying factor</w:t>
+      </w:r>
+      <w:r>
+        <w:rPr>
+          <w:rFonts w:ascii="Georgia" w:eastAsia="Times New Roman" w:hAnsi="Georgia" w:cs="Times New Roman"/>
+          <w:color w:val="333333"/>
+          <w:sz w:val="22"/>
+        </w:rPr>
+        <w:t xml:space="preserve"> to trim down the learning rate at later season</w:t>
+      </w:r>
+      <w:r>
+        <w:rPr>
+          <w:rFonts w:ascii="Georgia" w:eastAsia="Times New Roman" w:hAnsi="Georgia" w:cs="Times New Roman"/>
+          <w:color w:val="333333"/>
+          <w:sz w:val="22"/>
+        </w:rPr>
+        <w:t>s</w:t>
+      </w:r>
+      <w:r>
+        <w:rPr>
+          <w:rFonts w:ascii="Georgia" w:eastAsia="Times New Roman" w:hAnsi="Georgia" w:cs="Times New Roman"/>
+          <w:color w:val="333333"/>
+          <w:sz w:val="22"/>
+        </w:rPr>
+        <w:t xml:space="preserve"> (we also tried </w:t>
+      </w:r>
+      <w:r>
+        <w:rPr>
+          <w:rFonts w:ascii="Georgia" w:eastAsia="Times New Roman" w:hAnsi="Georgia" w:cs="Times New Roman"/>
+          <w:color w:val="333333"/>
+          <w:sz w:val="22"/>
+        </w:rPr>
+        <w:t>setting this number to</w:t>
+      </w:r>
+      <w:r>
+        <w:rPr>
+          <w:rFonts w:ascii="Georgia" w:eastAsia="Times New Roman" w:hAnsi="Georgia" w:cs="Times New Roman"/>
+          <w:color w:val="333333"/>
+          <w:sz w:val="22"/>
+        </w:rPr>
+        <w:t xml:space="preserve"> </w:t>
+      </w:r>
+      <w:r>
+        <w:rPr>
+          <w:rFonts w:ascii="Georgia" w:eastAsia="Times New Roman" w:hAnsi="Georgia" w:cs="Times New Roman"/>
+          <w:color w:val="333333"/>
+          <w:sz w:val="22"/>
+        </w:rPr>
+        <w:t xml:space="preserve">0.1, </w:t>
+      </w:r>
+      <w:r>
+        <w:rPr>
+          <w:rFonts w:ascii="Georgia" w:eastAsia="Times New Roman" w:hAnsi="Georgia" w:cs="Times New Roman"/>
+          <w:color w:val="333333"/>
+          <w:sz w:val="22"/>
+        </w:rPr>
+        <w:t>1</w:t>
+      </w:r>
+      <w:r>
+        <w:rPr>
+          <w:rFonts w:ascii="Georgia" w:eastAsia="Times New Roman" w:hAnsi="Georgia" w:cs="Times New Roman"/>
+          <w:color w:val="333333"/>
+          <w:sz w:val="22"/>
+        </w:rPr>
+        <w:t xml:space="preserve">, </w:t>
+      </w:r>
+      <w:r>
+        <w:rPr>
+          <w:rFonts w:ascii="Georgia" w:eastAsia="Times New Roman" w:hAnsi="Georgia" w:cs="Times New Roman"/>
+          <w:color w:val="333333"/>
+          <w:sz w:val="22"/>
+        </w:rPr>
+        <w:t>2</w:t>
+      </w:r>
+      <w:r>
+        <w:rPr>
+          <w:rFonts w:ascii="Georgia" w:eastAsia="Times New Roman" w:hAnsi="Georgia" w:cs="Times New Roman"/>
+          <w:color w:val="333333"/>
+          <w:sz w:val="22"/>
+        </w:rPr>
+        <w:t xml:space="preserve">, </w:t>
+      </w:r>
+      <w:r>
+        <w:rPr>
+          <w:rFonts w:ascii="Georgia" w:eastAsia="Times New Roman" w:hAnsi="Georgia" w:cs="Times New Roman"/>
+          <w:color w:val="333333"/>
+          <w:sz w:val="22"/>
+        </w:rPr>
+        <w:t>10, they have different LR decreasing speeds but it didn’t show much difference in the final accuracy if initial rate was set properly</w:t>
+      </w:r>
+      <w:r>
+        <w:rPr>
+          <w:rFonts w:ascii="Georgia" w:eastAsia="Times New Roman" w:hAnsi="Georgia" w:cs="Times New Roman"/>
+          <w:color w:val="333333"/>
+          <w:sz w:val="22"/>
+        </w:rPr>
         <w:t>)</w:t>
+      </w:r>
+      <w:r>
+        <w:rPr>
+          <w:rFonts w:ascii="Georgia" w:eastAsia="Times New Roman" w:hAnsi="Georgia" w:cs="Times New Roman"/>
+          <w:color w:val="333333"/>
+          <w:sz w:val="22"/>
+        </w:rPr>
+        <w:t xml:space="preserve">. </w:t>
       </w:r>
     </w:p>
     <w:p>
@@ -1868,14 +2266,13 @@
           <w:sz w:val="22"/>
         </w:rPr>
       </w:pPr>
-      <w:proofErr w:type="gramStart"/>
       <w:r>
         <w:rPr>
           <w:rFonts w:ascii="Georgia" w:eastAsia="Times New Roman" w:hAnsi="Georgia" w:cs="Times New Roman"/>
           <w:color w:val="333333"/>
           <w:sz w:val="22"/>
         </w:rPr>
-        <w:t>w</w:t>
+        <w:t>From above</w:t>
       </w:r>
       <w:r>
         <w:rPr>
@@ -1883,16 +2280,15 @@
           <w:color w:val="333333"/>
           <w:sz w:val="22"/>
         </w:rPr>
-        <w:t>here</w:t>
-      </w:r>
-      <w:proofErr w:type="gramEnd"/>
+        <w:t>,</w:t>
+      </w:r>
       <w:r>
         <w:rPr>
           <w:rFonts w:ascii="Georgia" w:eastAsia="Times New Roman" w:hAnsi="Georgia" w:cs="Times New Roman"/>
           <w:color w:val="333333"/>
           <w:sz w:val="22"/>
         </w:rPr>
-        <w:t xml:space="preserve"> we have</w:t>
+        <w:t xml:space="preserve"> it</w:t>
       </w:r>
       <w:r>
         <w:rPr>
@@ -1900,25 +2296,153 @@
           <w:color w:val="333333"/>
           <w:sz w:val="22"/>
         </w:rPr>
+        <w:t xml:space="preserve"> means we will have </w:t>
+      </w:r>
+      <w:r>
+        <w:rPr>
+          <w:rFonts w:ascii="Georgia" w:eastAsia="Times New Roman" w:hAnsi="Georgia" w:cs="Times New Roman"/>
+          <w:color w:val="333333"/>
+          <w:sz w:val="22"/>
+        </w:rPr>
+        <w:t>a starting learning rate of 0.001</w:t>
+      </w:r>
+      <w:r>
+        <w:rPr>
+          <w:rFonts w:ascii="Georgia" w:eastAsia="Times New Roman" w:hAnsi="Georgia" w:cs="Times New Roman"/>
+          <w:color w:val="333333"/>
+          <w:sz w:val="22"/>
+        </w:rPr>
+        <w:t xml:space="preserve"> (1/</w:t>
+      </w:r>
+      <w:r>
+        <w:rPr>
+          <w:rFonts w:ascii="Georgia" w:eastAsia="Times New Roman" w:hAnsi="Georgia" w:cs="Times New Roman"/>
+          <w:color w:val="333333"/>
+          <w:sz w:val="22"/>
+        </w:rPr>
+        <w:t>100</w:t>
+      </w:r>
+      <w:r>
+        <w:rPr>
+          <w:rFonts w:ascii="Georgia" w:eastAsia="Times New Roman" w:hAnsi="Georgia" w:cs="Times New Roman"/>
+          <w:color w:val="333333"/>
+          <w:sz w:val="22"/>
+        </w:rPr>
+        <w:t>0) and slowly trimming down to 0.0</w:t>
+      </w:r>
+      <w:r>
+        <w:rPr>
+          <w:rFonts w:ascii="Georgia" w:eastAsia="Times New Roman" w:hAnsi="Georgia" w:cs="Times New Roman"/>
+          <w:color w:val="333333"/>
+          <w:sz w:val="22"/>
+        </w:rPr>
+        <w:t>005</w:t>
+      </w:r>
+      <w:r>
+        <w:rPr>
+          <w:rFonts w:ascii="Georgia" w:eastAsia="Times New Roman" w:hAnsi="Georgia" w:cs="Times New Roman"/>
+          <w:color w:val="333333"/>
+          <w:sz w:val="22"/>
+        </w:rPr>
+        <w:t>(1/</w:t>
+      </w:r>
+      <w:r>
+        <w:rPr>
+          <w:rFonts w:ascii="Georgia" w:eastAsia="Times New Roman" w:hAnsi="Georgia" w:cs="Times New Roman"/>
+          <w:color w:val="333333"/>
+          <w:sz w:val="22"/>
+        </w:rPr>
+        <w:t>20*</w:t>
+      </w:r>
+      <w:r>
+        <w:rPr>
+          <w:rFonts w:ascii="Georgia" w:eastAsia="Times New Roman" w:hAnsi="Georgia" w:cs="Times New Roman"/>
+          <w:color w:val="333333"/>
+          <w:sz w:val="22"/>
+        </w:rPr>
+        <w:t>50+</w:t>
+      </w:r>
+      <w:r>
+        <w:rPr>
+          <w:rFonts w:ascii="Georgia" w:eastAsia="Times New Roman" w:hAnsi="Georgia" w:cs="Times New Roman"/>
+          <w:color w:val="333333"/>
+          <w:sz w:val="22"/>
+        </w:rPr>
+        <w:t>100</w:t>
+      </w:r>
+      <w:r>
+        <w:rPr>
+          <w:rFonts w:ascii="Georgia" w:eastAsia="Times New Roman" w:hAnsi="Georgia" w:cs="Times New Roman"/>
+          <w:color w:val="333333"/>
+          <w:sz w:val="22"/>
+        </w:rPr>
+        <w:t xml:space="preserve">0) if total season is 50. We also tried other </w:t>
+      </w:r>
+      <w:proofErr w:type="spellStart"/>
+      <w:r>
+        <w:rPr>
+          <w:rFonts w:ascii="Georgia" w:eastAsia="Times New Roman" w:hAnsi="Georgia" w:cs="Times New Roman"/>
+          <w:color w:val="333333"/>
+          <w:sz w:val="22"/>
+        </w:rPr>
+        <w:t>step_length_n</w:t>
+      </w:r>
+      <w:proofErr w:type="spellEnd"/>
+      <w:r>
+        <w:rPr>
+          <w:rFonts w:ascii="Georgia" w:eastAsia="Times New Roman" w:hAnsi="Georgia" w:cs="Times New Roman"/>
+          <w:color w:val="333333"/>
+          <w:sz w:val="22"/>
+        </w:rPr>
+        <w:t xml:space="preserve">, e.g. 10, </w:t>
+      </w:r>
+      <w:r>
+        <w:rPr>
+          <w:rFonts w:ascii="Georgia" w:eastAsia="Times New Roman" w:hAnsi="Georgia" w:cs="Times New Roman"/>
+          <w:color w:val="333333"/>
+          <w:sz w:val="22"/>
+        </w:rPr>
+        <w:t xml:space="preserve">50, </w:t>
+      </w:r>
+      <w:r>
+        <w:rPr>
+          <w:rFonts w:ascii="Georgia" w:eastAsia="Times New Roman" w:hAnsi="Georgia" w:cs="Times New Roman"/>
+          <w:color w:val="333333"/>
+          <w:sz w:val="22"/>
+        </w:rPr>
+        <w:t>100, 200,</w:t>
+      </w:r>
+      <w:r>
+        <w:rPr>
+          <w:rFonts w:ascii="Georgia" w:eastAsia="Times New Roman" w:hAnsi="Georgia" w:cs="Times New Roman"/>
+          <w:color w:val="333333"/>
+          <w:sz w:val="22"/>
+        </w:rPr>
+        <w:t xml:space="preserve"> and 2000;</w:t>
+      </w:r>
+      <w:r>
+        <w:rPr>
+          <w:rFonts w:ascii="Georgia" w:eastAsia="Times New Roman" w:hAnsi="Georgia" w:cs="Times New Roman"/>
+          <w:color w:val="333333"/>
+          <w:sz w:val="22"/>
+        </w:rPr>
         <w:t xml:space="preserve"> </w:t>
       </w:r>
-      <w:proofErr w:type="spellStart"/>
       <w:r>
         <w:rPr>
           <w:rFonts w:ascii="Georgia" w:eastAsia="Times New Roman" w:hAnsi="Georgia" w:cs="Times New Roman"/>
           <w:color w:val="333333"/>
           <w:sz w:val="22"/>
         </w:rPr>
-        <w:t>step_length_m</w:t>
-      </w:r>
-      <w:proofErr w:type="spellEnd"/>
+        <w:t xml:space="preserve">it proved </w:t>
+      </w:r>
       <w:r>
         <w:rPr>
           <w:rFonts w:ascii="Georgia" w:eastAsia="Times New Roman" w:hAnsi="Georgia" w:cs="Times New Roman"/>
           <w:color w:val="333333"/>
           <w:sz w:val="22"/>
         </w:rPr>
-        <w:t xml:space="preserve"> = </w:t>
+        <w:t xml:space="preserve">they </w:t>
       </w:r>
       <w:r>
         <w:rPr>
@@ -1926,25 +2450,23 @@
           <w:color w:val="333333"/>
           <w:sz w:val="22"/>
         </w:rPr>
-        <w:t xml:space="preserve">1 and </w:t>
-      </w:r>
-      <w:proofErr w:type="spellStart"/>
+        <w:t xml:space="preserve">all </w:t>
+      </w:r>
       <w:r>
         <w:rPr>
           <w:rFonts w:ascii="Georgia" w:eastAsia="Times New Roman" w:hAnsi="Georgia" w:cs="Times New Roman"/>
           <w:color w:val="333333"/>
           <w:sz w:val="22"/>
         </w:rPr>
-        <w:t>step_length_n</w:t>
-      </w:r>
-      <w:proofErr w:type="spellEnd"/>
+        <w:t>converged at different speed</w:t>
+      </w:r>
       <w:r>
         <w:rPr>
           <w:rFonts w:ascii="Georgia" w:eastAsia="Times New Roman" w:hAnsi="Georgia" w:cs="Times New Roman"/>
           <w:color w:val="333333"/>
           <w:sz w:val="22"/>
         </w:rPr>
-        <w:t xml:space="preserve"> = </w:t>
+        <w:t>s</w:t>
       </w:r>
       <w:r>
         <w:rPr>
@@ -1952,198 +2474,7 @@
           <w:color w:val="333333"/>
           <w:sz w:val="22"/>
         </w:rPr>
-        <w:t>100</w:t>
-      </w:r>
-      <w:r>
-        <w:rPr>
-          <w:rFonts w:ascii="Georgia" w:eastAsia="Times New Roman" w:hAnsi="Georgia" w:cs="Times New Roman"/>
-          <w:color w:val="333333"/>
-          <w:sz w:val="22"/>
-        </w:rPr>
-        <w:t xml:space="preserve">0, </w:t>
-      </w:r>
-      <w:proofErr w:type="spellStart"/>
-      <w:r>
-        <w:rPr>
-          <w:rFonts w:ascii="Georgia" w:eastAsia="Times New Roman" w:hAnsi="Georgia" w:cs="Times New Roman"/>
-          <w:color w:val="333333"/>
-          <w:sz w:val="22"/>
-        </w:rPr>
-        <w:t>i</w:t>
-      </w:r>
-      <w:proofErr w:type="spellEnd"/>
-      <w:r>
-        <w:rPr>
-          <w:rFonts w:ascii="Georgia" w:eastAsia="Times New Roman" w:hAnsi="Georgia" w:cs="Times New Roman"/>
-          <w:color w:val="333333"/>
-          <w:sz w:val="22"/>
-        </w:rPr>
-        <w:t xml:space="preserve"> is the current season. For the </w:t>
-      </w:r>
-      <w:r>
-        <w:rPr>
-          <w:rFonts w:ascii="Georgia" w:eastAsia="Times New Roman" w:hAnsi="Georgia" w:cs="Times New Roman"/>
-          <w:color w:val="333333"/>
-          <w:sz w:val="22"/>
-        </w:rPr>
-        <w:t>20</w:t>
-      </w:r>
-      <w:r>
-        <w:rPr>
-          <w:rFonts w:ascii="Georgia" w:eastAsia="Times New Roman" w:hAnsi="Georgia" w:cs="Times New Roman"/>
-          <w:color w:val="333333"/>
-          <w:sz w:val="22"/>
-        </w:rPr>
-        <w:t xml:space="preserve"> in from of </w:t>
-      </w:r>
-      <w:proofErr w:type="spellStart"/>
-      <w:r>
-        <w:rPr>
-          <w:rFonts w:ascii="Georgia" w:eastAsia="Times New Roman" w:hAnsi="Georgia" w:cs="Times New Roman"/>
-          <w:color w:val="333333"/>
-          <w:sz w:val="22"/>
-        </w:rPr>
-        <w:t>i</w:t>
-      </w:r>
-      <w:proofErr w:type="spellEnd"/>
-      <w:r>
-        <w:rPr>
-          <w:rFonts w:ascii="Georgia" w:eastAsia="Times New Roman" w:hAnsi="Georgia" w:cs="Times New Roman"/>
-          <w:color w:val="333333"/>
-          <w:sz w:val="22"/>
-        </w:rPr>
-        <w:t xml:space="preserve"> (</w:t>
-      </w:r>
-      <w:r>
-        <w:rPr>
-          <w:rFonts w:ascii="Georgia" w:eastAsia="Times New Roman" w:hAnsi="Georgia" w:cs="Times New Roman"/>
-          <w:b/>
-          <w:color w:val="FF0000"/>
-          <w:sz w:val="22"/>
-        </w:rPr>
-        <w:t>20</w:t>
-      </w:r>
-      <w:r>
-        <w:rPr>
-          <w:rFonts w:ascii="Georgia" w:eastAsia="Times New Roman" w:hAnsi="Georgia" w:cs="Times New Roman"/>
-          <w:color w:val="333333"/>
-          <w:sz w:val="22"/>
-        </w:rPr>
-        <w:t>*</w:t>
-      </w:r>
-      <w:proofErr w:type="spellStart"/>
-      <w:r>
-        <w:rPr>
-          <w:rFonts w:ascii="Georgia" w:eastAsia="Times New Roman" w:hAnsi="Georgia" w:cs="Times New Roman"/>
-          <w:color w:val="333333"/>
-          <w:sz w:val="22"/>
-        </w:rPr>
-        <w:t>i</w:t>
-      </w:r>
-      <w:proofErr w:type="spellEnd"/>
-      <w:r>
-        <w:rPr>
-          <w:rFonts w:ascii="Georgia" w:eastAsia="Times New Roman" w:hAnsi="Georgia" w:cs="Times New Roman"/>
-          <w:color w:val="333333"/>
-          <w:sz w:val="22"/>
-        </w:rPr>
-        <w:t>+….), 20</w:t>
-      </w:r>
-      <w:r>
-        <w:rPr>
-          <w:rFonts w:ascii="Georgia" w:eastAsia="Times New Roman" w:hAnsi="Georgia" w:cs="Times New Roman"/>
-          <w:color w:val="333333"/>
-          <w:sz w:val="22"/>
-        </w:rPr>
-        <w:t xml:space="preserve"> is chose</w:t>
-      </w:r>
-      <w:r>
-        <w:rPr>
-          <w:rFonts w:ascii="Georgia" w:eastAsia="Times New Roman" w:hAnsi="Georgia" w:cs="Times New Roman"/>
-          <w:color w:val="333333"/>
-          <w:sz w:val="22"/>
-        </w:rPr>
-        <w:t>n</w:t>
-      </w:r>
-      <w:r>
-        <w:rPr>
-          <w:rFonts w:ascii="Georgia" w:eastAsia="Times New Roman" w:hAnsi="Georgia" w:cs="Times New Roman"/>
-          <w:color w:val="333333"/>
-          <w:sz w:val="22"/>
-        </w:rPr>
-        <w:t xml:space="preserve"> as the multiplying factor</w:t>
-      </w:r>
-      <w:r>
-        <w:rPr>
-          <w:rFonts w:ascii="Georgia" w:eastAsia="Times New Roman" w:hAnsi="Georgia" w:cs="Times New Roman"/>
-          <w:color w:val="333333"/>
-          <w:sz w:val="22"/>
-        </w:rPr>
-        <w:t xml:space="preserve"> to trim down the learning rate at later season</w:t>
-      </w:r>
-      <w:r>
-        <w:rPr>
-          <w:rFonts w:ascii="Georgia" w:eastAsia="Times New Roman" w:hAnsi="Georgia" w:cs="Times New Roman"/>
-          <w:color w:val="333333"/>
-          <w:sz w:val="22"/>
-        </w:rPr>
-        <w:t>s</w:t>
-      </w:r>
-      <w:r>
-        <w:rPr>
-          <w:rFonts w:ascii="Georgia" w:eastAsia="Times New Roman" w:hAnsi="Georgia" w:cs="Times New Roman"/>
-          <w:color w:val="333333"/>
-          <w:sz w:val="22"/>
-        </w:rPr>
-        <w:t xml:space="preserve"> (we also tried </w:t>
-      </w:r>
-      <w:r>
-        <w:rPr>
-          <w:rFonts w:ascii="Georgia" w:eastAsia="Times New Roman" w:hAnsi="Georgia" w:cs="Times New Roman"/>
-          <w:color w:val="333333"/>
-          <w:sz w:val="22"/>
-        </w:rPr>
-        <w:t xml:space="preserve">initial LR = </w:t>
-      </w:r>
-      <w:r>
-        <w:rPr>
-          <w:rFonts w:ascii="Georgia" w:eastAsia="Times New Roman" w:hAnsi="Georgia" w:cs="Times New Roman"/>
-          <w:color w:val="333333"/>
-          <w:sz w:val="22"/>
-        </w:rPr>
-        <w:t xml:space="preserve">0.2, </w:t>
-      </w:r>
-      <w:r>
-        <w:rPr>
-          <w:rFonts w:ascii="Georgia" w:eastAsia="Times New Roman" w:hAnsi="Georgia" w:cs="Times New Roman"/>
-          <w:color w:val="333333"/>
-          <w:sz w:val="22"/>
-        </w:rPr>
-        <w:t>0.1, 0.0</w:t>
-      </w:r>
-      <w:r>
-        <w:rPr>
-          <w:rFonts w:ascii="Georgia" w:eastAsia="Times New Roman" w:hAnsi="Georgia" w:cs="Times New Roman"/>
-          <w:color w:val="333333"/>
-          <w:sz w:val="22"/>
-        </w:rPr>
-        <w:t>2, 0.01, 0.005 and 0.0005, besides 0.001</w:t>
-      </w:r>
-      <w:r>
-        <w:rPr>
-          <w:rFonts w:ascii="Georgia" w:eastAsia="Times New Roman" w:hAnsi="Georgia" w:cs="Times New Roman"/>
-          <w:color w:val="333333"/>
-          <w:sz w:val="22"/>
-        </w:rPr>
-        <w:t>)</w:t>
-      </w:r>
-      <w:r>
-        <w:rPr>
-          <w:rFonts w:ascii="Georgia" w:eastAsia="Times New Roman" w:hAnsi="Georgia" w:cs="Times New Roman"/>
-          <w:color w:val="333333"/>
-          <w:sz w:val="22"/>
-        </w:rPr>
-        <w:t xml:space="preserve">. </w:t>
+        <w:t>.</w:t>
       </w:r>
     </w:p>
     <w:p>
@@ -2162,7 +2493,7 @@
           <w:color w:val="333333"/>
           <w:sz w:val="22"/>
         </w:rPr>
-        <w:t>From above</w:t>
+        <w:t xml:space="preserve">If learning rate is too small, we will require more seasons to train the model until it is stable; if the learning rate is too large, it will become hard to converge </w:t>
       </w:r>
       <w:r>
         <w:rPr>
@@ -2170,7 +2501,52 @@
           <w:color w:val="333333"/>
           <w:sz w:val="22"/>
         </w:rPr>
-        <w:t>,</w:t>
+        <w:t xml:space="preserve">at later stage since larger value </w:t>
+      </w:r>
+      <w:r>
+        <w:rPr>
+          <w:rFonts w:ascii="Georgia" w:hAnsi="Georgia"/>
+          <w:color w:val="333333"/>
+          <w:sz w:val="22"/>
+          <w:shd w:val="clear" w:color="auto" w:fill="FFFFFF"/>
+        </w:rPr>
+        <w:t>causes</w:t>
+      </w:r>
+      <w:r>
+        <w:rPr>
+          <w:rFonts w:ascii="Georgia" w:hAnsi="Georgia"/>
+          <w:color w:val="333333"/>
+          <w:sz w:val="22"/>
+          <w:shd w:val="clear" w:color="auto" w:fill="FFFFFF"/>
+        </w:rPr>
+        <w:t xml:space="preserve"> the oscillating of the weights</w:t>
+      </w:r>
+      <w:r>
+        <w:rPr>
+          <w:rFonts w:ascii="Georgia" w:hAnsi="Georgia"/>
+          <w:color w:val="333333"/>
+          <w:sz w:val="22"/>
+          <w:shd w:val="clear" w:color="auto" w:fill="FFFFFF"/>
+        </w:rPr>
+        <w:t xml:space="preserve"> (e.</w:t>
+      </w:r>
+      <w:r>
+        <w:rPr>
+          <w:rFonts w:ascii="Georgia" w:hAnsi="Georgia"/>
+          <w:color w:val="333333"/>
+          <w:sz w:val="22"/>
+          <w:shd w:val="clear" w:color="auto" w:fill="FFFFFF"/>
+        </w:rPr>
+        <w:t>g. making occasional large, bad</w:t>
+      </w:r>
+      <w:r>
+        <w:rPr>
+          <w:rFonts w:ascii="Georgia" w:hAnsi="Georgia"/>
+          <w:color w:val="333333"/>
+          <w:sz w:val="22"/>
+          <w:shd w:val="clear" w:color="auto" w:fill="FFFFFF"/>
+        </w:rPr>
+        <w:t xml:space="preserve"> moves)</w:t>
       </w:r>
       <w:r>
         <w:rPr>
@@ -2178,7 +2554,7 @@
           <w:color w:val="333333"/>
           <w:sz w:val="22"/>
         </w:rPr>
-        <w:t xml:space="preserve"> it</w:t>
+        <w:t>.</w:t>
       </w:r>
       <w:r>
         <w:rPr>
@@ -2186,7 +2562,7 @@
           <w:color w:val="333333"/>
           <w:sz w:val="22"/>
         </w:rPr>
-        <w:t xml:space="preserve"> means we will have </w:t>
+        <w:t xml:space="preserve"> </w:t>
       </w:r>
       <w:r>
         <w:rPr>
@@ -2194,7 +2570,7 @@
           <w:color w:val="333333"/>
           <w:sz w:val="22"/>
         </w:rPr>
-        <w:t>a starting learning rate of 0.001</w:t>
+        <w:t xml:space="preserve">We chose 0.001 based on the facts from above graph: it converged reasonably fast and stable, </w:t>
       </w:r>
       <w:r>
         <w:rPr>
@@ -2202,7 +2578,7 @@
           <w:color w:val="333333"/>
           <w:sz w:val="22"/>
         </w:rPr>
-        <w:t xml:space="preserve"> (1/</w:t>
+        <w:t xml:space="preserve">and </w:t>
       </w:r>
       <w:r>
         <w:rPr>
@@ -2210,7 +2586,7 @@
           <w:color w:val="333333"/>
           <w:sz w:val="22"/>
         </w:rPr>
-        <w:t>100</w:t>
+        <w:t xml:space="preserve">small learning </w:t>
       </w:r>
       <w:r>
         <w:rPr>
@@ -2218,7 +2594,7 @@
           <w:color w:val="333333"/>
           <w:sz w:val="22"/>
         </w:rPr>
-        <w:t>0) and slowly trimming down to 0.0</w:t>
+        <w:t xml:space="preserve">rate </w:t>
       </w:r>
       <w:r>
         <w:rPr>
@@ -2226,7 +2602,7 @@
           <w:color w:val="333333"/>
           <w:sz w:val="22"/>
         </w:rPr>
-        <w:t>005</w:t>
+        <w:t>can allow it to converge better at later seasons. Especially in this</w:t>
       </w:r>
       <w:r>
         <w:rPr>
@@ -2234,7 +2610,7 @@
           <w:color w:val="333333"/>
           <w:sz w:val="22"/>
         </w:rPr>
-        <w:t>(1/</w:t>
+        <w:t xml:space="preserve"> case of batch size =1 (Stochastic Gradie</w:t>
       </w:r>
       <w:r>
         <w:rPr>
@@ -2242,7 +2618,7 @@
           <w:color w:val="333333"/>
           <w:sz w:val="22"/>
         </w:rPr>
-        <w:t>20*</w:t>
+        <w:t xml:space="preserve">nt Descent), smaller learning rate are recommended due to the fact that gradient is calculated on only one sample which means more variance. </w:t>
       </w:r>
       <w:r>
         <w:rPr>
@@ -2250,113 +2626,7 @@
           <w:color w:val="333333"/>
           <w:sz w:val="22"/>
         </w:rPr>
-        <w:t>50+</w:t>
-      </w:r>
-      <w:r>
-        <w:rPr>
-          <w:rFonts w:ascii="Georgia" w:eastAsia="Times New Roman" w:hAnsi="Georgia" w:cs="Times New Roman"/>
-          <w:color w:val="333333"/>
-          <w:sz w:val="22"/>
-        </w:rPr>
-        <w:t>100</w:t>
-      </w:r>
-      <w:r>
-        <w:rPr>
-          <w:rFonts w:ascii="Georgia" w:eastAsia="Times New Roman" w:hAnsi="Georgia" w:cs="Times New Roman"/>
-          <w:color w:val="333333"/>
-          <w:sz w:val="22"/>
-        </w:rPr>
-        <w:t xml:space="preserve">0) if total season is 50. We also tried other </w:t>
-      </w:r>
-      <w:proofErr w:type="spellStart"/>
-      <w:r>
-        <w:rPr>
-          <w:rFonts w:ascii="Georgia" w:eastAsia="Times New Roman" w:hAnsi="Georgia" w:cs="Times New Roman"/>
-          <w:color w:val="333333"/>
-          <w:sz w:val="22"/>
-        </w:rPr>
-        <w:t>step_length_n</w:t>
-      </w:r>
-      <w:proofErr w:type="spellEnd"/>
-      <w:r>
-        <w:rPr>
-          <w:rFonts w:ascii="Georgia" w:eastAsia="Times New Roman" w:hAnsi="Georgia" w:cs="Times New Roman"/>
-          <w:color w:val="333333"/>
-          <w:sz w:val="22"/>
-        </w:rPr>
-        <w:t xml:space="preserve">, e.g. 10, </w:t>
-      </w:r>
-      <w:r>
-        <w:rPr>
-          <w:rFonts w:ascii="Georgia" w:eastAsia="Times New Roman" w:hAnsi="Georgia" w:cs="Times New Roman"/>
-          <w:color w:val="333333"/>
-          <w:sz w:val="22"/>
-        </w:rPr>
-        <w:t xml:space="preserve">50, </w:t>
-      </w:r>
-      <w:r>
-        <w:rPr>
-          <w:rFonts w:ascii="Georgia" w:eastAsia="Times New Roman" w:hAnsi="Georgia" w:cs="Times New Roman"/>
-          <w:color w:val="333333"/>
-          <w:sz w:val="22"/>
-        </w:rPr>
-        <w:t>100, 200,</w:t>
-      </w:r>
-      <w:r>
-        <w:rPr>
-          <w:rFonts w:ascii="Georgia" w:eastAsia="Times New Roman" w:hAnsi="Georgia" w:cs="Times New Roman"/>
-          <w:color w:val="333333"/>
-          <w:sz w:val="22"/>
-        </w:rPr>
-        <w:t xml:space="preserve"> and 2000;</w:t>
-      </w:r>
-      <w:r>
-        <w:rPr>
-          <w:rFonts w:ascii="Georgia" w:eastAsia="Times New Roman" w:hAnsi="Georgia" w:cs="Times New Roman"/>
-          <w:color w:val="333333"/>
-          <w:sz w:val="22"/>
-        </w:rPr>
-        <w:t xml:space="preserve"> </w:t>
-      </w:r>
-      <w:r>
-        <w:rPr>
-          <w:rFonts w:ascii="Georgia" w:eastAsia="Times New Roman" w:hAnsi="Georgia" w:cs="Times New Roman"/>
-          <w:color w:val="333333"/>
-          <w:sz w:val="22"/>
-        </w:rPr>
-        <w:t xml:space="preserve">it proved </w:t>
-      </w:r>
-      <w:r>
-        <w:rPr>
-          <w:rFonts w:ascii="Georgia" w:eastAsia="Times New Roman" w:hAnsi="Georgia" w:cs="Times New Roman"/>
-          <w:color w:val="333333"/>
-          <w:sz w:val="22"/>
-        </w:rPr>
-        <w:t xml:space="preserve">they </w:t>
-      </w:r>
-      <w:r>
-        <w:rPr>
-          <w:rFonts w:ascii="Georgia" w:eastAsia="Times New Roman" w:hAnsi="Georgia" w:cs="Times New Roman"/>
-          <w:color w:val="333333"/>
-          <w:sz w:val="22"/>
-        </w:rPr>
-        <w:t>converged at different speed</w:t>
-      </w:r>
-      <w:r>
-        <w:rPr>
-          <w:rFonts w:ascii="Georgia" w:eastAsia="Times New Roman" w:hAnsi="Georgia" w:cs="Times New Roman"/>
-          <w:color w:val="333333"/>
-          <w:sz w:val="22"/>
-        </w:rPr>
-        <w:t>s</w:t>
-      </w:r>
-      <w:r>
-        <w:rPr>
-          <w:rFonts w:ascii="Georgia" w:eastAsia="Times New Roman" w:hAnsi="Georgia" w:cs="Times New Roman"/>
-          <w:color w:val="333333"/>
-          <w:sz w:val="22"/>
-        </w:rPr>
-        <w:t>.</w:t>
+        <w:t xml:space="preserve">We don’t want just a ‘bad’ sample to impact our model. </w:t>
       </w:r>
     </w:p>
     <w:p>
@@ -2375,7 +2645,7 @@
           <w:color w:val="333333"/>
           <w:sz w:val="22"/>
         </w:rPr>
-        <w:t xml:space="preserve">If learning rate is too small, we will require more seasons to train the model until it is stable; if the learning rate is too large, it will become hard to converge </w:t>
+        <w:t>Another factor is that i</w:t>
       </w:r>
       <w:r>
         <w:rPr>
@@ -2383,52 +2653,47 @@
           <w:color w:val="333333"/>
           <w:sz w:val="22"/>
         </w:rPr>
-        <w:t xml:space="preserve">at later stage since larger value </w:t>
-      </w:r>
-      <w:r>
-        <w:rPr>
-          <w:rFonts w:ascii="Georgia" w:hAnsi="Georgia"/>
+        <w:t>nitial weights also played a role on the final accuracy and learning rate</w:t>
+      </w:r>
+      <w:r>
+        <w:rPr>
+          <w:rFonts w:ascii="Georgia" w:eastAsia="Times New Roman" w:hAnsi="Georgia" w:cs="Times New Roman"/>
           <w:color w:val="333333"/>
           <w:sz w:val="22"/>
-          <w:shd w:val="clear" w:color="auto" w:fill="FFFFFF"/>
-        </w:rPr>
-        <w:t>causes</w:t>
-      </w:r>
-      <w:r>
-        <w:rPr>
-          <w:rFonts w:ascii="Georgia" w:hAnsi="Georgia"/>
+        </w:rPr>
+        <w:t>.</w:t>
+      </w:r>
+      <w:r>
+        <w:rPr>
+          <w:rFonts w:ascii="Georgia" w:eastAsia="Times New Roman" w:hAnsi="Georgia" w:cs="Times New Roman"/>
           <w:color w:val="333333"/>
           <w:sz w:val="22"/>
-          <w:shd w:val="clear" w:color="auto" w:fill="FFFFFF"/>
-        </w:rPr>
-        <w:t xml:space="preserve"> the oscillating of the weights</w:t>
-      </w:r>
-      <w:r>
-        <w:rPr>
-          <w:rFonts w:ascii="Georgia" w:hAnsi="Georgia"/>
+        </w:rPr>
+        <w:t xml:space="preserve"> </w:t>
+      </w:r>
+      <w:r>
+        <w:rPr>
+          <w:rFonts w:ascii="Georgia" w:eastAsia="Times New Roman" w:hAnsi="Georgia" w:cs="Times New Roman"/>
           <w:color w:val="333333"/>
           <w:sz w:val="22"/>
-          <w:shd w:val="clear" w:color="auto" w:fill="FFFFFF"/>
-        </w:rPr>
-        <w:t xml:space="preserve"> (e.</w:t>
-      </w:r>
-      <w:r>
-        <w:rPr>
-          <w:rFonts w:ascii="Georgia" w:hAnsi="Georgia"/>
+        </w:rPr>
+        <w:t>W</w:t>
+      </w:r>
+      <w:r>
+        <w:rPr>
+          <w:rFonts w:ascii="Georgia" w:eastAsia="Times New Roman" w:hAnsi="Georgia" w:cs="Times New Roman"/>
           <w:color w:val="333333"/>
           <w:sz w:val="22"/>
-          <w:shd w:val="clear" w:color="auto" w:fill="FFFFFF"/>
-        </w:rPr>
-        <w:t>g. making occasional large, bad</w:t>
-      </w:r>
-      <w:r>
-        <w:rPr>
-          <w:rFonts w:ascii="Georgia" w:hAnsi="Georgia"/>
+        </w:rPr>
+        <w:t>e used random</w:t>
+      </w:r>
+      <w:r>
+        <w:rPr>
+          <w:rFonts w:ascii="Georgia" w:eastAsia="Times New Roman" w:hAnsi="Georgia" w:cs="Times New Roman"/>
           <w:color w:val="333333"/>
           <w:sz w:val="22"/>
-          <w:shd w:val="clear" w:color="auto" w:fill="FFFFFF"/>
-        </w:rPr>
-        <w:t xml:space="preserve"> moves)</w:t>
+        </w:rPr>
+        <w:t>ly</w:t>
       </w:r>
       <w:r>
         <w:rPr>
@@ -2436,7 +2701,7 @@
           <w:color w:val="333333"/>
           <w:sz w:val="22"/>
         </w:rPr>
-        <w:t>.</w:t>
+        <w:t xml:space="preserve"> initialized weight and choose small learning rate </w:t>
       </w:r>
       <w:r>
         <w:rPr>
@@ -2444,7 +2709,7 @@
           <w:color w:val="333333"/>
           <w:sz w:val="22"/>
         </w:rPr>
-        <w:t xml:space="preserve"> </w:t>
+        <w:t>carefully in case of</w:t>
       </w:r>
       <w:r>
         <w:rPr>
@@ -2452,138 +2717,7 @@
           <w:color w:val="333333"/>
           <w:sz w:val="22"/>
         </w:rPr>
-        <w:t xml:space="preserve">We chose 0.001 based on the facts from above graph: it converged reasonably fast and stable, </w:t>
-      </w:r>
-      <w:r>
-        <w:rPr>
-          <w:rFonts w:ascii="Georgia" w:eastAsia="Times New Roman" w:hAnsi="Georgia" w:cs="Times New Roman"/>
-          <w:color w:val="333333"/>
-          <w:sz w:val="22"/>
-        </w:rPr>
-        <w:t xml:space="preserve">and </w:t>
-      </w:r>
-      <w:r>
-        <w:rPr>
-          <w:rFonts w:ascii="Georgia" w:eastAsia="Times New Roman" w:hAnsi="Georgia" w:cs="Times New Roman"/>
-          <w:color w:val="333333"/>
-          <w:sz w:val="22"/>
-        </w:rPr>
-        <w:t xml:space="preserve">small learning </w:t>
-      </w:r>
-      <w:r>
-        <w:rPr>
-          <w:rFonts w:ascii="Georgia" w:eastAsia="Times New Roman" w:hAnsi="Georgia" w:cs="Times New Roman"/>
-          <w:color w:val="333333"/>
-          <w:sz w:val="22"/>
-        </w:rPr>
-        <w:t xml:space="preserve">rate </w:t>
-      </w:r>
-      <w:r>
-        <w:rPr>
-          <w:rFonts w:ascii="Georgia" w:eastAsia="Times New Roman" w:hAnsi="Georgia" w:cs="Times New Roman"/>
-          <w:color w:val="333333"/>
-          <w:sz w:val="22"/>
-        </w:rPr>
-        <w:t>can allow it to converge better at later seasons. Especially in this</w:t>
-      </w:r>
-      <w:r>
-        <w:rPr>
-          <w:rFonts w:ascii="Georgia" w:eastAsia="Times New Roman" w:hAnsi="Georgia" w:cs="Times New Roman"/>
-          <w:color w:val="333333"/>
-          <w:sz w:val="22"/>
-        </w:rPr>
-        <w:t xml:space="preserve"> case of batch size =1 (Stochastic Gradie</w:t>
-      </w:r>
-      <w:r>
-        <w:rPr>
-          <w:rFonts w:ascii="Georgia" w:eastAsia="Times New Roman" w:hAnsi="Georgia" w:cs="Times New Roman"/>
-          <w:color w:val="333333"/>
-          <w:sz w:val="22"/>
-        </w:rPr>
-        <w:t xml:space="preserve">nt Descent), smaller learning rate are recommended due to the fact that gradient is calculated on only one sample which means more variance. </w:t>
-      </w:r>
-      <w:r>
-        <w:rPr>
-          <w:rFonts w:ascii="Georgia" w:eastAsia="Times New Roman" w:hAnsi="Georgia" w:cs="Times New Roman"/>
-          <w:color w:val="333333"/>
-          <w:sz w:val="22"/>
-        </w:rPr>
-        <w:t xml:space="preserve">We don’t want just a ‘bad’ sample to impact our model. </w:t>
-      </w:r>
-    </w:p>
-    <w:p>
-      <w:pPr>
-        <w:shd w:val="clear" w:color="auto" w:fill="FFFFFF"/>
-        <w:spacing w:after="165"/>
-        <w:rPr>
-          <w:rFonts w:ascii="Georgia" w:eastAsia="Times New Roman" w:hAnsi="Georgia" w:cs="Times New Roman"/>
-          <w:color w:val="333333"/>
-          <w:sz w:val="22"/>
-        </w:rPr>
-      </w:pPr>
-      <w:r>
-        <w:rPr>
-          <w:rFonts w:ascii="Georgia" w:eastAsia="Times New Roman" w:hAnsi="Georgia" w:cs="Times New Roman"/>
-          <w:color w:val="333333"/>
-          <w:sz w:val="22"/>
-        </w:rPr>
-        <w:t>Another factor is that i</w:t>
-      </w:r>
-      <w:r>
-        <w:rPr>
-          <w:rFonts w:ascii="Georgia" w:eastAsia="Times New Roman" w:hAnsi="Georgia" w:cs="Times New Roman"/>
-          <w:color w:val="333333"/>
-          <w:sz w:val="22"/>
-        </w:rPr>
-        <w:t>nitial weights also played a role on the final accuracy and learning rate</w:t>
-      </w:r>
-      <w:r>
-        <w:rPr>
-          <w:rFonts w:ascii="Georgia" w:eastAsia="Times New Roman" w:hAnsi="Georgia" w:cs="Times New Roman"/>
-          <w:color w:val="333333"/>
-          <w:sz w:val="22"/>
-        </w:rPr>
-        <w:t>.</w:t>
-      </w:r>
-      <w:r>
-        <w:rPr>
-          <w:rFonts w:ascii="Georgia" w:eastAsia="Times New Roman" w:hAnsi="Georgia" w:cs="Times New Roman"/>
-          <w:color w:val="333333"/>
-          <w:sz w:val="22"/>
-        </w:rPr>
-        <w:t xml:space="preserve"> </w:t>
-      </w:r>
-      <w:r>
-        <w:rPr>
-          <w:rFonts w:ascii="Georgia" w:eastAsia="Times New Roman" w:hAnsi="Georgia" w:cs="Times New Roman"/>
-          <w:color w:val="333333"/>
-          <w:sz w:val="22"/>
-        </w:rPr>
-        <w:t>W</w:t>
-      </w:r>
-      <w:r>
-        <w:rPr>
-          <w:rFonts w:ascii="Georgia" w:eastAsia="Times New Roman" w:hAnsi="Georgia" w:cs="Times New Roman"/>
-          <w:color w:val="333333"/>
-          <w:sz w:val="22"/>
-        </w:rPr>
-        <w:t>e used random</w:t>
-      </w:r>
-      <w:r>
-        <w:rPr>
-          <w:rFonts w:ascii="Georgia" w:eastAsia="Times New Roman" w:hAnsi="Georgia" w:cs="Times New Roman"/>
-          <w:color w:val="333333"/>
-          <w:sz w:val="22"/>
-        </w:rPr>
-        <w:t>ly</w:t>
-      </w:r>
-      <w:r>
-        <w:rPr>
-          <w:rFonts w:ascii="Georgia" w:eastAsia="Times New Roman" w:hAnsi="Georgia" w:cs="Times New Roman"/>
-          <w:color w:val="333333"/>
-          <w:sz w:val="22"/>
-        </w:rPr>
-        <w:t xml:space="preserve"> initialized weight and choose small learning rate to avoid over shooting on the initial bad weight</w:t>
+        <w:t xml:space="preserve"> initial bad weight</w:t>
       </w:r>
       <w:r>
         <w:rPr>
@@ -3849,8 +3983,6 @@
         </w:rPr>
         <w:br/>
       </w:r>
-      <w:bookmarkStart w:id="0" w:name="_GoBack"/>
-      <w:bookmarkEnd w:id="0"/>
       <w:r>
         <w:rPr>
           <w:rFonts w:ascii="Courier New" w:eastAsia="Times New Roman" w:hAnsi="Courier New" w:cs="Courier New"/>
@@ -28346,7 +28478,7 @@
         </w:rPr>
         <w:t xml:space="preserve">: </w:t>
       </w:r>
-      <w:hyperlink r:id="rId14" w:history="1">
+      <w:hyperlink r:id="rId15" w:history="1">
         <w:r>
           <w:rPr>
             <w:rStyle w:val="Hyperlink"/>
@@ -28409,7 +28541,7 @@
         </w:rPr>
         <w:t xml:space="preserve">training dataset </w:t>
       </w:r>
-      <w:hyperlink r:id="rId15" w:history="1">
+      <w:hyperlink r:id="rId16" w:history="1">
         <w:r>
           <w:rPr>
             <w:rStyle w:val="Hyperlink"/>
@@ -28446,7 +28578,7 @@
         </w:rPr>
         <w:t xml:space="preserve"> </w:t>
       </w:r>
-      <w:hyperlink r:id="rId16" w:history="1">
+      <w:hyperlink r:id="rId17" w:history="1">
         <w:r>
           <w:rPr>
             <w:rStyle w:val="Hyperlink"/>
@@ -28493,7 +28625,7 @@
         </w:rPr>
         <w:t xml:space="preserve"> - </w:t>
       </w:r>
-      <w:hyperlink r:id="rId17" w:history="1">
+      <w:hyperlink r:id="rId18" w:history="1">
         <w:r>
           <w:rPr>
             <w:rStyle w:val="Hyperlink"/>
@@ -28550,7 +28682,7 @@
         </w:rPr>
         <w:t xml:space="preserve">: </w:t>
       </w:r>
-      <w:hyperlink r:id="rId18" w:history="1">
+      <w:hyperlink r:id="rId19" w:history="1">
         <w:r>
           <w:rPr>
             <w:rStyle w:val="Hyperlink"/>

</xml_diff>

<commit_message>
fixed the accuracy imgs. still 6 pages
</commit_message>
<xml_diff>
--- a/homework2/CS498_AMO_Homework2.docx
+++ b/homework2/CS498_AMO_Homework2.docx
@@ -78,8 +78,6 @@
           <w:szCs w:val="28"/>
         </w:rPr>
       </w:pPr>
-      <w:bookmarkStart w:id="0" w:name="_GoBack"/>
-      <w:bookmarkEnd w:id="0"/>
       <w:proofErr w:type="spellStart"/>
       <w:r>
         <w:rPr>
@@ -559,9 +557,11 @@
     </w:p>
     <w:p>
       <w:pPr>
-        <w:keepNext/>
-        <w:shd w:val="clear" w:color="auto" w:fill="FFFFFF"/>
-        <w:spacing w:after="165"/>
+        <w:pStyle w:val="Caption"/>
+        <w:rPr>
+          <w:rFonts w:ascii="Georgia" w:eastAsia="Times New Roman" w:hAnsi="Georgia" w:cs="Times New Roman"/>
+          <w:color w:val="333333"/>
+        </w:rPr>
       </w:pPr>
       <w:r>
         <w:rPr>
@@ -569,10 +569,10 @@
           <w:lang w:val="en-AU" w:eastAsia="zh-CN"/>
         </w:rPr>
         <w:drawing>
-          <wp:inline distT="0" distB="0" distL="0" distR="0" wp14:anchorId="08386C35" wp14:editId="7F547948">
-            <wp:extent cx="2955126" cy="2090057"/>
-            <wp:effectExtent l="0" t="0" r="0" b="5715"/>
-            <wp:docPr id="8" name="Picture 8"/>
+          <wp:inline distT="0" distB="0" distL="0" distR="0" wp14:anchorId="66731E19" wp14:editId="480617DE">
+            <wp:extent cx="5943600" cy="2584450"/>
+            <wp:effectExtent l="0" t="0" r="0" b="6350"/>
+            <wp:docPr id="3" name="Picture 3"/>
             <wp:cNvGraphicFramePr>
               <a:graphicFrameLocks xmlns:a="http://schemas.openxmlformats.org/drawingml/2006/main" noChangeAspect="1"/>
             </wp:cNvGraphicFramePr>
@@ -592,7 +592,7 @@
                   <pic:spPr>
                     <a:xfrm>
                       <a:off x="0" y="0"/>
-                      <a:ext cx="2972639" cy="2102443"/>
+                      <a:ext cx="5943600" cy="2584450"/>
                     </a:xfrm>
                     <a:prstGeom prst="rect">
                       <a:avLst/>
@@ -604,154 +604,10 @@
           </wp:inline>
         </w:drawing>
       </w:r>
-      <w:r>
-        <w:rPr>
-          <w:noProof/>
-          <w:lang w:val="en-AU" w:eastAsia="zh-CN"/>
-        </w:rPr>
-        <w:drawing>
-          <wp:inline distT="0" distB="0" distL="0" distR="0" wp14:anchorId="33069787" wp14:editId="60BB0B04">
-            <wp:extent cx="2813958" cy="2024380"/>
-            <wp:effectExtent l="0" t="0" r="5715" b="0"/>
-            <wp:docPr id="11" name="Picture 11"/>
-            <wp:cNvGraphicFramePr>
-              <a:graphicFrameLocks xmlns:a="http://schemas.openxmlformats.org/drawingml/2006/main" noChangeAspect="1"/>
-            </wp:cNvGraphicFramePr>
-            <a:graphic xmlns:a="http://schemas.openxmlformats.org/drawingml/2006/main">
-              <a:graphicData uri="http://schemas.openxmlformats.org/drawingml/2006/picture">
-                <pic:pic xmlns:pic="http://schemas.openxmlformats.org/drawingml/2006/picture">
-                  <pic:nvPicPr>
-                    <pic:cNvPr id="1" name=""/>
-                    <pic:cNvPicPr/>
-                  </pic:nvPicPr>
-                  <pic:blipFill>
-                    <a:blip r:embed="rId9"/>
-                    <a:stretch>
-                      <a:fillRect/>
-                    </a:stretch>
-                  </pic:blipFill>
-                  <pic:spPr>
-                    <a:xfrm>
-                      <a:off x="0" y="0"/>
-                      <a:ext cx="2850288" cy="2050516"/>
-                    </a:xfrm>
-                    <a:prstGeom prst="rect">
-                      <a:avLst/>
-                    </a:prstGeom>
-                  </pic:spPr>
-                </pic:pic>
-              </a:graphicData>
-            </a:graphic>
-          </wp:inline>
-        </w:drawing>
-      </w:r>
+      <w:bookmarkStart w:id="0" w:name="_GoBack"/>
+      <w:bookmarkEnd w:id="0"/>
     </w:p>
-    <w:p>
-      <w:pPr>
-        <w:pStyle w:val="Caption"/>
-        <w:jc w:val="center"/>
-        <w:rPr>
-          <w:rFonts w:ascii="Georgia" w:eastAsia="Times New Roman" w:hAnsi="Georgia" w:cs="Times New Roman"/>
-          <w:color w:val="333333"/>
-        </w:rPr>
-      </w:pPr>
-      <w:r>
-        <w:t xml:space="preserve">Figure </w:t>
-      </w:r>
-      <w:r>
-        <w:rPr>
-          <w:noProof/>
-        </w:rPr>
-        <w:fldChar w:fldCharType="begin"/>
-      </w:r>
-      <w:r>
-        <w:rPr>
-          <w:noProof/>
-        </w:rPr>
-        <w:instrText xml:space="preserve"> SEQ Figure \* ARABIC </w:instrText>
-      </w:r>
-      <w:r>
-        <w:rPr>
-          <w:noProof/>
-        </w:rPr>
-        <w:fldChar w:fldCharType="separate"/>
-      </w:r>
-      <w:r>
-        <w:rPr>
-          <w:noProof/>
-        </w:rPr>
-        <w:t>1</w:t>
-      </w:r>
-      <w:r>
-        <w:rPr>
-          <w:noProof/>
-        </w:rPr>
-        <w:fldChar w:fldCharType="end"/>
-      </w:r>
-      <w:r>
-        <w:t xml:space="preserve"> </w:t>
-      </w:r>
-      <w:r>
-        <w:t>Accuracy on 50 samples (Held out)</w:t>
-      </w:r>
-      <w:r>
-        <w:t xml:space="preserve">                         </w:t>
-      </w:r>
-      <w:r>
-        <w:t xml:space="preserve">Figure </w:t>
-      </w:r>
-      <w:r>
-        <w:rPr>
-          <w:noProof/>
-        </w:rPr>
-        <w:fldChar w:fldCharType="begin"/>
-      </w:r>
-      <w:r>
-        <w:rPr>
-          <w:noProof/>
-        </w:rPr>
-        <w:instrText xml:space="preserve"> SEQ Figure \* ARABIC </w:instrText>
-      </w:r>
-      <w:r>
-        <w:rPr>
-          <w:noProof/>
-        </w:rPr>
-        <w:fldChar w:fldCharType="separate"/>
-      </w:r>
-      <w:r>
-        <w:rPr>
-          <w:noProof/>
-        </w:rPr>
-        <w:t>2</w:t>
-      </w:r>
-      <w:r>
-        <w:rPr>
-          <w:noProof/>
-        </w:rPr>
-        <w:fldChar w:fldCharType="end"/>
-      </w:r>
-      <w:r>
-        <w:t xml:space="preserve"> Accuracy on larger set </w:t>
-      </w:r>
-      <w:r>
-        <w:t>(</w:t>
-      </w:r>
-      <w:r>
-        <w:t xml:space="preserve">on </w:t>
-      </w:r>
-      <w:r>
-        <w:t>10% validation set for tracking)</w:t>
-      </w:r>
-    </w:p>
-    <w:p>
-      <w:pPr>
-        <w:pStyle w:val="Caption"/>
-        <w:rPr>
-          <w:rFonts w:ascii="Georgia" w:eastAsia="Times New Roman" w:hAnsi="Georgia" w:cs="Times New Roman"/>
-          <w:color w:val="333333"/>
-        </w:rPr>
-      </w:pPr>
-    </w:p>
+    <w:p/>
     <w:p>
       <w:pPr>
         <w:shd w:val="clear" w:color="auto" w:fill="FFFFFF"/>
@@ -950,7 +806,7 @@
                     <pic:cNvPicPr/>
                   </pic:nvPicPr>
                   <pic:blipFill>
-                    <a:blip r:embed="rId10"/>
+                    <a:blip r:embed="rId9"/>
                     <a:stretch>
                       <a:fillRect/>
                     </a:stretch>
@@ -28328,7 +28184,7 @@
         </w:rPr>
         <w:t xml:space="preserve">: </w:t>
       </w:r>
-      <w:hyperlink r:id="rId11" w:history="1">
+      <w:hyperlink r:id="rId10" w:history="1">
         <w:r>
           <w:rPr>
             <w:rStyle w:val="Hyperlink"/>
@@ -28391,7 +28247,7 @@
         </w:rPr>
         <w:t xml:space="preserve">training dataset </w:t>
       </w:r>
-      <w:hyperlink r:id="rId12" w:history="1">
+      <w:hyperlink r:id="rId11" w:history="1">
         <w:r>
           <w:rPr>
             <w:rStyle w:val="Hyperlink"/>
@@ -28428,7 +28284,7 @@
         </w:rPr>
         <w:t xml:space="preserve"> </w:t>
       </w:r>
-      <w:hyperlink r:id="rId13" w:history="1">
+      <w:hyperlink r:id="rId12" w:history="1">
         <w:r>
           <w:rPr>
             <w:rStyle w:val="Hyperlink"/>
@@ -28475,7 +28331,7 @@
         </w:rPr>
         <w:t xml:space="preserve"> - </w:t>
       </w:r>
-      <w:hyperlink r:id="rId14" w:history="1">
+      <w:hyperlink r:id="rId13" w:history="1">
         <w:r>
           <w:rPr>
             <w:rStyle w:val="Hyperlink"/>
@@ -28528,7 +28384,7 @@
         </w:rPr>
         <w:t xml:space="preserve">: </w:t>
       </w:r>
-      <w:hyperlink r:id="rId15" w:history="1">
+      <w:hyperlink r:id="rId14" w:history="1">
         <w:r>
           <w:rPr>
             <w:rStyle w:val="Hyperlink"/>

</xml_diff>